<commit_message>
Ajout de la conclusion de l'analyse et du content du site web
</commit_message>
<xml_diff>
--- a/Documentation/Analyse détaillée/Analyse detailler.docx
+++ b/Documentation/Analyse détaillée/Analyse detailler.docx
@@ -1253,29 +1253,30 @@
       <w:r>
         <w:t xml:space="preserve">Finalement, le module de prise de rendez-vous en ligne permet au client de prendre rendez-vous interactivement sur le site web en consultant la plage d’horaire offerte par le psychologue.  </w:t>
       </w:r>
+    </w:p>
+    <w:p>
+      <w:pPr>
+        <w:pStyle w:val="Titre2"/>
+      </w:pPr>
+      <w:r>
+        <w:t>Conclusion</w:t>
+      </w:r>
+    </w:p>
+    <w:p>
+      <w:pPr>
+        <w:spacing w:line="360" w:lineRule="auto"/>
+      </w:pPr>
+      <w:r>
+        <w:t>En somme,</w:t>
+      </w:r>
+      <w:r>
+        <w:t xml:space="preserve"> </w:t>
+      </w:r>
+      <w:r>
+        <w:t xml:space="preserve">la réorganisation du site web et l’implémentations de CSS récent permettrais de moderniser le site web.  De plus, l’ajout de nouvelles fonctionnalités faciliterais l’utilisation du site web pour les clients de tout âges.  </w:t>
+      </w:r>
       <w:bookmarkStart w:id="4" w:name="_GoBack"/>
       <w:bookmarkEnd w:id="4"/>
-    </w:p>
-    <w:p>
-      <w:pPr>
-        <w:pStyle w:val="Titre2"/>
-      </w:pPr>
-      <w:r>
-        <w:t>Conclusion</w:t>
-      </w:r>
-    </w:p>
-    <w:p>
-      <w:pPr>
-        <w:spacing w:line="360" w:lineRule="auto"/>
-      </w:pPr>
-      <w:proofErr w:type="spellStart"/>
-      <w:r>
-        <w:t>Jsais</w:t>
-      </w:r>
-      <w:proofErr w:type="spellEnd"/>
-      <w:r>
-        <w:t xml:space="preserve"> pas trop</w:t>
-      </w:r>
     </w:p>
     <w:sectPr>
       <w:pgSz w:w="12240" w:h="15840"/>
@@ -2408,6 +2409,7 @@
     <w:rsidRoot w:val="000170C1"/>
     <w:rsid w:val="000170C1"/>
     <w:rsid w:val="00536928"/>
+    <w:rsid w:val="00BA4D7B"/>
     <w:rsid w:val="00DE7D24"/>
     <w:rsid w:val="00E9394E"/>
   </w:rsids>
@@ -3137,7 +3139,7 @@
 </file>
 
 <file path=customXml/itemProps1.xml><?xml version="1.0" encoding="utf-8"?>
-<ds:datastoreItem xmlns:ds="http://schemas.openxmlformats.org/officeDocument/2006/customXml" ds:itemID="{61A52EBE-8DEB-4FCB-B361-CEF4EBAA859A}">
+<ds:datastoreItem xmlns:ds="http://schemas.openxmlformats.org/officeDocument/2006/customXml" ds:itemID="{9A4C7B46-D7B8-40AC-9846-F9AC558860E4}">
   <ds:schemaRefs>
     <ds:schemaRef ds:uri="http://schemas.openxmlformats.org/officeDocument/2006/bibliography"/>
   </ds:schemaRefs>

</xml_diff>

<commit_message>
Éditions des maquettes, diagrammes, analyse détaillé
</commit_message>
<xml_diff>
--- a/Documentation/Analyse détaillée/Analyse detailler.docx
+++ b/Documentation/Analyse détaillée/Analyse detailler.docx
@@ -418,7 +418,9 @@
               <w:tab w:val="right" w:leader="dot" w:pos="8630"/>
             </w:tabs>
             <w:rPr>
+              <w:rFonts w:eastAsiaTheme="minorEastAsia"/>
               <w:noProof/>
+              <w:lang w:eastAsia="fr-CA"/>
             </w:rPr>
           </w:pPr>
           <w:r>
@@ -430,7 +432,7 @@
           <w:r>
             <w:fldChar w:fldCharType="separate"/>
           </w:r>
-          <w:hyperlink w:anchor="_Toc523816372" w:history="1">
+          <w:hyperlink w:anchor="_Toc524704907" w:history="1">
             <w:r>
               <w:rPr>
                 <w:rStyle w:val="Lienhypertexte"/>
@@ -457,7 +459,7 @@
                 <w:noProof/>
                 <w:webHidden/>
               </w:rPr>
-              <w:instrText xml:space="preserve"> PAGEREF _Toc523816372 \h </w:instrText>
+              <w:instrText xml:space="preserve"> PAGEREF _Toc524704907 \h </w:instrText>
             </w:r>
             <w:r>
               <w:rPr>
@@ -495,10 +497,12 @@
               <w:tab w:val="right" w:leader="dot" w:pos="8630"/>
             </w:tabs>
             <w:rPr>
+              <w:rFonts w:eastAsiaTheme="minorEastAsia"/>
               <w:noProof/>
+              <w:lang w:eastAsia="fr-CA"/>
             </w:rPr>
           </w:pPr>
-          <w:hyperlink w:anchor="_Toc523816373" w:history="1">
+          <w:hyperlink w:anchor="_Toc524704908" w:history="1">
             <w:r>
               <w:rPr>
                 <w:rStyle w:val="Lienhypertexte"/>
@@ -525,7 +529,7 @@
                 <w:noProof/>
                 <w:webHidden/>
               </w:rPr>
-              <w:instrText xml:space="preserve"> PAGEREF _Toc523816373 \h </w:instrText>
+              <w:instrText xml:space="preserve"> PAGEREF _Toc524704908 \h </w:instrText>
             </w:r>
             <w:r>
               <w:rPr>
@@ -563,10 +567,12 @@
               <w:tab w:val="right" w:leader="dot" w:pos="8630"/>
             </w:tabs>
             <w:rPr>
+              <w:rFonts w:eastAsiaTheme="minorEastAsia"/>
               <w:noProof/>
+              <w:lang w:eastAsia="fr-CA"/>
             </w:rPr>
           </w:pPr>
-          <w:hyperlink w:anchor="_Toc523816374" w:history="1">
+          <w:hyperlink w:anchor="_Toc524704909" w:history="1">
             <w:r>
               <w:rPr>
                 <w:rStyle w:val="Lienhypertexte"/>
@@ -593,7 +599,7 @@
                 <w:noProof/>
                 <w:webHidden/>
               </w:rPr>
-              <w:instrText xml:space="preserve"> PAGEREF _Toc523816374 \h </w:instrText>
+              <w:instrText xml:space="preserve"> PAGEREF _Toc524704909 \h </w:instrText>
             </w:r>
             <w:r>
               <w:rPr>
@@ -631,16 +637,18 @@
               <w:tab w:val="right" w:leader="dot" w:pos="8630"/>
             </w:tabs>
             <w:rPr>
+              <w:rFonts w:eastAsiaTheme="minorEastAsia"/>
               <w:noProof/>
+              <w:lang w:eastAsia="fr-CA"/>
             </w:rPr>
           </w:pPr>
-          <w:hyperlink w:anchor="_Toc523816375" w:history="1">
+          <w:hyperlink w:anchor="_Toc524704910" w:history="1">
             <w:r>
               <w:rPr>
                 <w:rStyle w:val="Lienhypertexte"/>
                 <w:noProof/>
               </w:rPr>
-              <w:t>Problématique</w:t>
+              <w:t>Objectifs</w:t>
             </w:r>
             <w:r>
               <w:rPr>
@@ -661,7 +669,7 @@
                 <w:noProof/>
                 <w:webHidden/>
               </w:rPr>
-              <w:instrText xml:space="preserve"> PAGEREF _Toc523816375 \h </w:instrText>
+              <w:instrText xml:space="preserve"> PAGEREF _Toc524704910 \h </w:instrText>
             </w:r>
             <w:r>
               <w:rPr>
@@ -682,6 +690,286 @@
                 <w:webHidden/>
               </w:rPr>
               <w:t>2</w:t>
+            </w:r>
+            <w:r>
+              <w:rPr>
+                <w:noProof/>
+                <w:webHidden/>
+              </w:rPr>
+              <w:fldChar w:fldCharType="end"/>
+            </w:r>
+          </w:hyperlink>
+        </w:p>
+        <w:p>
+          <w:pPr>
+            <w:pStyle w:val="TM2"/>
+            <w:tabs>
+              <w:tab w:val="right" w:leader="dot" w:pos="8630"/>
+            </w:tabs>
+            <w:rPr>
+              <w:rFonts w:eastAsiaTheme="minorEastAsia"/>
+              <w:noProof/>
+              <w:lang w:eastAsia="fr-CA"/>
+            </w:rPr>
+          </w:pPr>
+          <w:hyperlink w:anchor="_Toc524704911" w:history="1">
+            <w:r>
+              <w:rPr>
+                <w:rStyle w:val="Lienhypertexte"/>
+                <w:noProof/>
+              </w:rPr>
+              <w:t>Spécifications</w:t>
+            </w:r>
+            <w:r>
+              <w:rPr>
+                <w:noProof/>
+                <w:webHidden/>
+              </w:rPr>
+              <w:tab/>
+            </w:r>
+            <w:r>
+              <w:rPr>
+                <w:noProof/>
+                <w:webHidden/>
+              </w:rPr>
+              <w:fldChar w:fldCharType="begin"/>
+            </w:r>
+            <w:r>
+              <w:rPr>
+                <w:noProof/>
+                <w:webHidden/>
+              </w:rPr>
+              <w:instrText xml:space="preserve"> PAGEREF _Toc524704911 \h </w:instrText>
+            </w:r>
+            <w:r>
+              <w:rPr>
+                <w:noProof/>
+                <w:webHidden/>
+              </w:rPr>
+            </w:r>
+            <w:r>
+              <w:rPr>
+                <w:noProof/>
+                <w:webHidden/>
+              </w:rPr>
+              <w:fldChar w:fldCharType="separate"/>
+            </w:r>
+            <w:r>
+              <w:rPr>
+                <w:noProof/>
+                <w:webHidden/>
+              </w:rPr>
+              <w:t>5</w:t>
+            </w:r>
+            <w:r>
+              <w:rPr>
+                <w:noProof/>
+                <w:webHidden/>
+              </w:rPr>
+              <w:fldChar w:fldCharType="end"/>
+            </w:r>
+          </w:hyperlink>
+        </w:p>
+        <w:p>
+          <w:pPr>
+            <w:pStyle w:val="TM3"/>
+            <w:tabs>
+              <w:tab w:val="right" w:leader="dot" w:pos="8630"/>
+            </w:tabs>
+            <w:rPr>
+              <w:rFonts w:eastAsiaTheme="minorEastAsia"/>
+              <w:noProof/>
+              <w:lang w:eastAsia="fr-CA"/>
+            </w:rPr>
+          </w:pPr>
+          <w:hyperlink w:anchor="_Toc524704912" w:history="1">
+            <w:r>
+              <w:rPr>
+                <w:rStyle w:val="Lienhypertexte"/>
+                <w:noProof/>
+              </w:rPr>
+              <w:t>Technologies</w:t>
+            </w:r>
+            <w:r>
+              <w:rPr>
+                <w:noProof/>
+                <w:webHidden/>
+              </w:rPr>
+              <w:tab/>
+            </w:r>
+            <w:r>
+              <w:rPr>
+                <w:noProof/>
+                <w:webHidden/>
+              </w:rPr>
+              <w:fldChar w:fldCharType="begin"/>
+            </w:r>
+            <w:r>
+              <w:rPr>
+                <w:noProof/>
+                <w:webHidden/>
+              </w:rPr>
+              <w:instrText xml:space="preserve"> PAGEREF _Toc524704912 \h </w:instrText>
+            </w:r>
+            <w:r>
+              <w:rPr>
+                <w:noProof/>
+                <w:webHidden/>
+              </w:rPr>
+            </w:r>
+            <w:r>
+              <w:rPr>
+                <w:noProof/>
+                <w:webHidden/>
+              </w:rPr>
+              <w:fldChar w:fldCharType="separate"/>
+            </w:r>
+            <w:r>
+              <w:rPr>
+                <w:noProof/>
+                <w:webHidden/>
+              </w:rPr>
+              <w:t>5</w:t>
+            </w:r>
+            <w:r>
+              <w:rPr>
+                <w:noProof/>
+                <w:webHidden/>
+              </w:rPr>
+              <w:fldChar w:fldCharType="end"/>
+            </w:r>
+          </w:hyperlink>
+        </w:p>
+        <w:p>
+          <w:pPr>
+            <w:pStyle w:val="TM3"/>
+            <w:tabs>
+              <w:tab w:val="right" w:leader="dot" w:pos="8630"/>
+            </w:tabs>
+            <w:rPr>
+              <w:rFonts w:eastAsiaTheme="minorEastAsia"/>
+              <w:noProof/>
+              <w:lang w:eastAsia="fr-CA"/>
+            </w:rPr>
+          </w:pPr>
+          <w:hyperlink w:anchor="_Toc524704913" w:history="1">
+            <w:r>
+              <w:rPr>
+                <w:rStyle w:val="Lienhypertexte"/>
+                <w:noProof/>
+              </w:rPr>
+              <w:t>Modèle physique de la base de donnée</w:t>
+            </w:r>
+            <w:r>
+              <w:rPr>
+                <w:noProof/>
+                <w:webHidden/>
+              </w:rPr>
+              <w:tab/>
+            </w:r>
+            <w:r>
+              <w:rPr>
+                <w:noProof/>
+                <w:webHidden/>
+              </w:rPr>
+              <w:fldChar w:fldCharType="begin"/>
+            </w:r>
+            <w:r>
+              <w:rPr>
+                <w:noProof/>
+                <w:webHidden/>
+              </w:rPr>
+              <w:instrText xml:space="preserve"> PAGEREF _Toc524704913 \h </w:instrText>
+            </w:r>
+            <w:r>
+              <w:rPr>
+                <w:noProof/>
+                <w:webHidden/>
+              </w:rPr>
+            </w:r>
+            <w:r>
+              <w:rPr>
+                <w:noProof/>
+                <w:webHidden/>
+              </w:rPr>
+              <w:fldChar w:fldCharType="separate"/>
+            </w:r>
+            <w:r>
+              <w:rPr>
+                <w:noProof/>
+                <w:webHidden/>
+              </w:rPr>
+              <w:t>5</w:t>
+            </w:r>
+            <w:r>
+              <w:rPr>
+                <w:noProof/>
+                <w:webHidden/>
+              </w:rPr>
+              <w:fldChar w:fldCharType="end"/>
+            </w:r>
+          </w:hyperlink>
+        </w:p>
+        <w:p>
+          <w:pPr>
+            <w:pStyle w:val="TM3"/>
+            <w:tabs>
+              <w:tab w:val="right" w:leader="dot" w:pos="8630"/>
+            </w:tabs>
+            <w:rPr>
+              <w:rFonts w:eastAsiaTheme="minorEastAsia"/>
+              <w:noProof/>
+              <w:lang w:eastAsia="fr-CA"/>
+            </w:rPr>
+          </w:pPr>
+          <w:hyperlink w:anchor="_Toc524704914" w:history="1">
+            <w:r>
+              <w:rPr>
+                <w:rStyle w:val="Lienhypertexte"/>
+                <w:noProof/>
+              </w:rPr>
+              <w:t>Maquettes</w:t>
+            </w:r>
+            <w:r>
+              <w:rPr>
+                <w:noProof/>
+                <w:webHidden/>
+              </w:rPr>
+              <w:tab/>
+            </w:r>
+            <w:r>
+              <w:rPr>
+                <w:noProof/>
+                <w:webHidden/>
+              </w:rPr>
+              <w:fldChar w:fldCharType="begin"/>
+            </w:r>
+            <w:r>
+              <w:rPr>
+                <w:noProof/>
+                <w:webHidden/>
+              </w:rPr>
+              <w:instrText xml:space="preserve"> PAGEREF _Toc524704914 \h </w:instrText>
+            </w:r>
+            <w:r>
+              <w:rPr>
+                <w:noProof/>
+                <w:webHidden/>
+              </w:rPr>
+            </w:r>
+            <w:r>
+              <w:rPr>
+                <w:noProof/>
+                <w:webHidden/>
+              </w:rPr>
+              <w:fldChar w:fldCharType="separate"/>
+            </w:r>
+            <w:r>
+              <w:rPr>
+                <w:noProof/>
+                <w:webHidden/>
+              </w:rPr>
+              <w:t>6</w:t>
             </w:r>
             <w:r>
               <w:rPr>
@@ -781,21 +1069,8 @@
       <w:pPr>
         <w:spacing w:line="360" w:lineRule="auto"/>
       </w:pPr>
-    </w:p>
-    <w:p>
-      <w:pPr>
-        <w:spacing w:line="360" w:lineRule="auto"/>
-      </w:pPr>
-    </w:p>
-    <w:p>
-      <w:pPr>
-        <w:spacing w:line="360" w:lineRule="auto"/>
-      </w:pPr>
-    </w:p>
-    <w:p>
-      <w:pPr>
-        <w:spacing w:line="360" w:lineRule="auto"/>
-      </w:pPr>
+      <w:bookmarkStart w:id="0" w:name="_GoBack"/>
+      <w:bookmarkEnd w:id="0"/>
     </w:p>
     <w:p>
       <w:pPr>
@@ -818,11 +1093,11 @@
         <w:spacing w:line="360" w:lineRule="auto"/>
         <w:jc w:val="center"/>
       </w:pPr>
-      <w:bookmarkStart w:id="0" w:name="_Toc523816372"/>
+      <w:bookmarkStart w:id="1" w:name="_Toc524704907"/>
       <w:r>
         <w:t>Analyse préliminaire du projet</w:t>
       </w:r>
-      <w:bookmarkEnd w:id="0"/>
+      <w:bookmarkEnd w:id="1"/>
     </w:p>
     <w:p>
       <w:pPr>
@@ -834,39 +1109,64 @@
         <w:pStyle w:val="Titre2"/>
         <w:spacing w:line="360" w:lineRule="auto"/>
       </w:pPr>
-      <w:bookmarkStart w:id="1" w:name="_Toc523816373"/>
+      <w:bookmarkStart w:id="2" w:name="_Toc524704908"/>
       <w:r>
         <w:t>Nature du projet</w:t>
       </w:r>
-      <w:bookmarkEnd w:id="1"/>
+      <w:bookmarkEnd w:id="2"/>
     </w:p>
     <w:p>
       <w:pPr>
         <w:pStyle w:val="Titre3"/>
         <w:spacing w:line="360" w:lineRule="auto"/>
       </w:pPr>
-      <w:bookmarkStart w:id="2" w:name="_Toc523816374"/>
+      <w:bookmarkStart w:id="3" w:name="_Toc524704909"/>
       <w:r>
         <w:t>Énoncé</w:t>
       </w:r>
-      <w:bookmarkEnd w:id="2"/>
-    </w:p>
-    <w:p>
-      <w:pPr>
-        <w:spacing w:line="360" w:lineRule="auto"/>
-        <w:jc w:val="both"/>
-      </w:pPr>
-      <w:r>
-        <w:t xml:space="preserve">Le psychologue Jean-Marc Guay possède un vieux site web présentant des informations sur sa carrière professionnelle.  C’est un site web servant à informer de potentiels clients.  La problématique réside dans l’âge du site web et l’affichage de l’information.  Le site est peu attirant, ne s’adapte pas au différentes grandeurs d’écrans et affiche les informations de manière peu intuitive.  </w:t>
-      </w:r>
-      <w:r>
-        <w:t xml:space="preserve">De plus, l’hébergeur original du site web ont fermé leurs entreprises et il se peut que le forfait actuellement payé par le client n’est pas adéquat à ses besoins.  Le but du projet est de mettre en place un nouveau site web moderne, qui affiche bien les informations et qui possède quelques fonctionnalités de plus. </w:t>
-      </w:r>
-    </w:p>
-    <w:p>
-      <w:pPr>
-        <w:spacing w:line="360" w:lineRule="auto"/>
-        <w:jc w:val="both"/>
+      <w:bookmarkEnd w:id="3"/>
+    </w:p>
+    <w:p>
+      <w:pPr>
+        <w:spacing w:line="360" w:lineRule="auto"/>
+      </w:pPr>
+      <w:r>
+        <w:t xml:space="preserve">Le psychologue Jean-Marc Guay possède </w:t>
+      </w:r>
+      <w:r>
+        <w:t xml:space="preserve">actuellement </w:t>
+      </w:r>
+      <w:r>
+        <w:t>un vieux site web présentant des informations s</w:t>
+      </w:r>
+      <w:r>
+        <w:t>ur sa carrière professionnelle.</w:t>
+      </w:r>
+      <w:r>
+        <w:t xml:space="preserve"> C’est un site web servant à </w:t>
+      </w:r>
+      <w:r>
+        <w:t>informer de potentiels clients.</w:t>
+      </w:r>
+      <w:r>
+        <w:t xml:space="preserve"> La problématique réside dans l’âge du site web et l’affichage de l’information.  Le site est peu attirant, ne s’adapte pas au différentes grandeurs d’écrans et affiche les informations de manière peu intuitive.  </w:t>
+      </w:r>
+      <w:r>
+        <w:t xml:space="preserve">Le but du projet est </w:t>
+      </w:r>
+      <w:r>
+        <w:t xml:space="preserve">développer </w:t>
+      </w:r>
+      <w:r>
+        <w:t xml:space="preserve">un nouveau site web moderne, qui </w:t>
+      </w:r>
+      <w:r>
+        <w:t>répond aux besoins technologique du client.</w:t>
+      </w:r>
+    </w:p>
+    <w:p>
+      <w:pPr>
+        <w:spacing w:line="360" w:lineRule="auto"/>
       </w:pPr>
     </w:p>
     <w:p>
@@ -874,122 +1174,11 @@
         <w:pStyle w:val="Titre3"/>
         <w:spacing w:line="360" w:lineRule="auto"/>
       </w:pPr>
-      <w:bookmarkStart w:id="3" w:name="_Toc523816375"/>
-      <w:r>
-        <w:t>Problématique</w:t>
-      </w:r>
-      <w:bookmarkEnd w:id="3"/>
-    </w:p>
-    <w:p>
-      <w:pPr>
-        <w:spacing w:line="360" w:lineRule="auto"/>
-      </w:pPr>
-      <w:r>
-        <w:t>Les problèmes du site web courant du psychologue sont :</w:t>
-      </w:r>
-    </w:p>
-    <w:p>
-      <w:pPr>
-        <w:pStyle w:val="Paragraphedeliste"/>
-        <w:numPr>
-          <w:ilvl w:val="0"/>
-          <w:numId w:val="1"/>
-        </w:numPr>
-        <w:spacing w:line="360" w:lineRule="auto"/>
-      </w:pPr>
-      <w:r>
-        <w:t>Le site web n’est plus adapté aux résolutions d’écran moderne.</w:t>
-      </w:r>
-    </w:p>
-    <w:p>
-      <w:pPr>
-        <w:pStyle w:val="Paragraphedeliste"/>
-        <w:numPr>
-          <w:ilvl w:val="0"/>
-          <w:numId w:val="1"/>
-        </w:numPr>
-        <w:spacing w:line="360" w:lineRule="auto"/>
-      </w:pPr>
-      <w:r>
-        <w:t>La navigation dans le menu n’est pas intuitive.</w:t>
-      </w:r>
-    </w:p>
-    <w:p>
-      <w:pPr>
-        <w:pStyle w:val="Paragraphedeliste"/>
-        <w:numPr>
-          <w:ilvl w:val="0"/>
-          <w:numId w:val="1"/>
-        </w:numPr>
-        <w:spacing w:line="360" w:lineRule="auto"/>
-      </w:pPr>
-      <w:r>
-        <w:t>Des informations sensibles sont affichés.</w:t>
-      </w:r>
-    </w:p>
-    <w:p>
-      <w:pPr>
-        <w:pStyle w:val="Paragraphedeliste"/>
-        <w:numPr>
-          <w:ilvl w:val="0"/>
-          <w:numId w:val="1"/>
-        </w:numPr>
-        <w:spacing w:line="360" w:lineRule="auto"/>
-      </w:pPr>
-      <w:r>
-        <w:t xml:space="preserve">Une section du site est obsolète. </w:t>
-      </w:r>
-    </w:p>
-    <w:p>
-      <w:pPr>
-        <w:pStyle w:val="Paragraphedeliste"/>
-        <w:numPr>
-          <w:ilvl w:val="0"/>
-          <w:numId w:val="1"/>
-        </w:numPr>
-        <w:spacing w:line="360" w:lineRule="auto"/>
-      </w:pPr>
-      <w:r>
-        <w:t>Il manque de fonctionnalités.</w:t>
-      </w:r>
-    </w:p>
-    <w:p>
-      <w:pPr>
-        <w:pStyle w:val="Paragraphedeliste"/>
-        <w:numPr>
-          <w:ilvl w:val="0"/>
-          <w:numId w:val="1"/>
-        </w:numPr>
-        <w:spacing w:line="360" w:lineRule="auto"/>
-      </w:pPr>
-      <w:r>
-        <w:t xml:space="preserve">L’apparence du site web n’est pas belle. </w:t>
-      </w:r>
-    </w:p>
-    <w:p>
-      <w:pPr>
-        <w:spacing w:line="360" w:lineRule="auto"/>
-      </w:pPr>
-    </w:p>
-    <w:p>
-      <w:pPr>
-        <w:spacing w:line="360" w:lineRule="auto"/>
-      </w:pPr>
-    </w:p>
-    <w:p>
-      <w:pPr>
-        <w:spacing w:line="360" w:lineRule="auto"/>
-      </w:pPr>
-    </w:p>
-    <w:p>
-      <w:pPr>
-        <w:pStyle w:val="Titre3"/>
-        <w:spacing w:line="360" w:lineRule="auto"/>
-      </w:pPr>
-      <w:r>
-        <w:lastRenderedPageBreak/>
+      <w:bookmarkStart w:id="4" w:name="_Toc524704910"/>
+      <w:r>
         <w:t>Objectifs</w:t>
       </w:r>
+      <w:bookmarkEnd w:id="4"/>
     </w:p>
     <w:p>
       <w:pPr>
@@ -1017,7 +1206,19 @@
         <w:spacing w:line="360" w:lineRule="auto"/>
       </w:pPr>
       <w:r>
-        <w:t>Accueil : Contient les informations du vieil accueil, de la section formations et liens.</w:t>
+        <w:t xml:space="preserve">Accueil : Contient les informations </w:t>
+      </w:r>
+      <w:r>
+        <w:t>générales</w:t>
+      </w:r>
+      <w:r>
+        <w:t xml:space="preserve">, </w:t>
+      </w:r>
+      <w:r>
+        <w:t>un design accrocheur</w:t>
+      </w:r>
+      <w:r>
+        <w:t>.</w:t>
       </w:r>
     </w:p>
     <w:p>
@@ -1030,7 +1231,16 @@
         <w:spacing w:line="360" w:lineRule="auto"/>
       </w:pPr>
       <w:r>
-        <w:t>Psychothérapie : Contient les informations de « Pourquoi consulter plus » et de ses onglets enfants.</w:t>
+        <w:t>Services</w:t>
+      </w:r>
+      <w:r>
+        <w:t> : Contient d</w:t>
+      </w:r>
+      <w:r>
+        <w:t xml:space="preserve">es informations </w:t>
+      </w:r>
+      <w:r>
+        <w:t>sur les services offerts, la clientèle desservie, etc.</w:t>
       </w:r>
     </w:p>
     <w:p>
@@ -1043,7 +1253,10 @@
         <w:spacing w:line="360" w:lineRule="auto"/>
       </w:pPr>
       <w:r>
-        <w:t>Clientèles : Contient les informations de « Clientèles desservies » et de ses onglets enfants.</w:t>
+        <w:t xml:space="preserve">Publications : </w:t>
+      </w:r>
+      <w:r>
+        <w:t>Permet de visualiser de la documentation et de télécharger les PDF.</w:t>
       </w:r>
     </w:p>
     <w:p>
@@ -1056,7 +1269,13 @@
         <w:spacing w:line="360" w:lineRule="auto"/>
       </w:pPr>
       <w:r>
-        <w:t>Publications : Contient les publications de l’ancien site web de manière plus intuitive et propre.</w:t>
+        <w:t>Contact : Contient un formulaire pour conta</w:t>
+      </w:r>
+      <w:r>
+        <w:t>cter le psychologue</w:t>
+      </w:r>
+      <w:r>
+        <w:t>.</w:t>
       </w:r>
     </w:p>
     <w:p>
@@ -1069,21 +1288,7 @@
         <w:spacing w:line="360" w:lineRule="auto"/>
       </w:pPr>
       <w:r>
-        <w:t>Contact : Contient un formulaire pour conta</w:t>
-      </w:r>
-      <w:r>
-        <w:t>cter le psychologue</w:t>
-      </w:r>
-      <w:r>
-        <w:t xml:space="preserve"> sans afficher des informations de celui-ci.</w:t>
-      </w:r>
-    </w:p>
-    <w:p>
-      <w:pPr>
-        <w:spacing w:line="360" w:lineRule="auto"/>
-      </w:pPr>
-      <w:r>
-        <w:t xml:space="preserve">Le site web bonifierait des nouvelles fonctionnalités suivantes : </w:t>
+        <w:t>Prise de rendez-vous : Contient un formulaire pour prendre un rendez-vous.</w:t>
       </w:r>
     </w:p>
     <w:p>
@@ -1091,12 +1296,20 @@
         <w:pStyle w:val="Paragraphedeliste"/>
         <w:numPr>
           <w:ilvl w:val="0"/>
-          <w:numId w:val="3"/>
+          <w:numId w:val="2"/>
         </w:numPr>
         <w:spacing w:line="360" w:lineRule="auto"/>
       </w:pPr>
       <w:r>
-        <w:t>Formulaire pour contacter le psychologue.</w:t>
+        <w:t>Se connecter / s’inscrire</w:t>
+      </w:r>
+    </w:p>
+    <w:p>
+      <w:pPr>
+        <w:spacing w:line="360" w:lineRule="auto"/>
+      </w:pPr>
+      <w:r>
+        <w:t>L’administrateur aura aussi accès aux sections suivantes :</w:t>
       </w:r>
     </w:p>
     <w:p>
@@ -1104,12 +1317,18 @@
         <w:pStyle w:val="Paragraphedeliste"/>
         <w:numPr>
           <w:ilvl w:val="0"/>
-          <w:numId w:val="3"/>
+          <w:numId w:val="7"/>
         </w:numPr>
         <w:spacing w:line="360" w:lineRule="auto"/>
       </w:pPr>
       <w:r>
-        <w:t>Module de création de compte.</w:t>
+        <w:t>Page de gestions des modules</w:t>
+      </w:r>
+      <w:r>
+        <w:t xml:space="preserve"> (Voir liste des modules)</w:t>
+      </w:r>
+      <w:r>
+        <w:t>.</w:t>
       </w:r>
     </w:p>
     <w:p>
@@ -1117,12 +1336,13 @@
         <w:pStyle w:val="Paragraphedeliste"/>
         <w:numPr>
           <w:ilvl w:val="0"/>
-          <w:numId w:val="3"/>
+          <w:numId w:val="4"/>
         </w:numPr>
         <w:spacing w:line="360" w:lineRule="auto"/>
       </w:pPr>
       <w:r>
-        <w:t>Module de vidéo conférence pour la thérapie en ligne.</w:t>
+        <w:lastRenderedPageBreak/>
+        <w:t>Page de gestions des utilisateurs</w:t>
       </w:r>
     </w:p>
     <w:p>
@@ -1130,12 +1350,12 @@
         <w:pStyle w:val="Paragraphedeliste"/>
         <w:numPr>
           <w:ilvl w:val="0"/>
-          <w:numId w:val="3"/>
+          <w:numId w:val="4"/>
         </w:numPr>
         <w:spacing w:line="360" w:lineRule="auto"/>
       </w:pPr>
       <w:r>
-        <w:t>Module de paiement enligne</w:t>
+        <w:t>Page de gestion des document (incluant l’ajout de documents PDF)</w:t>
       </w:r>
     </w:p>
     <w:p>
@@ -1143,140 +1363,567 @@
         <w:pStyle w:val="Paragraphedeliste"/>
         <w:numPr>
           <w:ilvl w:val="0"/>
-          <w:numId w:val="3"/>
+          <w:numId w:val="4"/>
         </w:numPr>
         <w:spacing w:line="360" w:lineRule="auto"/>
       </w:pPr>
       <w:r>
-        <w:t xml:space="preserve">Module de prise de rendez-vous </w:t>
-      </w:r>
-      <w:r>
-        <w:t>enligne</w:t>
-      </w:r>
+        <w:t>Page de gestion des rendez-vous.</w:t>
+      </w:r>
+    </w:p>
+    <w:p>
+      <w:pPr>
+        <w:pStyle w:val="Paragraphedeliste"/>
+        <w:numPr>
+          <w:ilvl w:val="0"/>
+          <w:numId w:val="4"/>
+        </w:numPr>
+        <w:spacing w:line="360" w:lineRule="auto"/>
+      </w:pPr>
+      <w:r>
+        <w:t>Page de gestion des prises de contact.</w:t>
+      </w:r>
+    </w:p>
+    <w:p>
+      <w:pPr>
+        <w:spacing w:line="360" w:lineRule="auto"/>
+      </w:pPr>
+      <w:r>
+        <w:t>L’administrateur aura aussi accès aux fonctionnalités suivantes :</w:t>
+      </w:r>
+    </w:p>
+    <w:p>
+      <w:pPr>
+        <w:pStyle w:val="Paragraphedeliste"/>
+        <w:numPr>
+          <w:ilvl w:val="0"/>
+          <w:numId w:val="5"/>
+        </w:numPr>
+        <w:spacing w:line="360" w:lineRule="auto"/>
+      </w:pPr>
+      <w:r>
+        <w:t>Éditer les textes de chaque section visible par les utilisateurs.</w:t>
+      </w:r>
+    </w:p>
+    <w:p>
+      <w:pPr>
+        <w:pStyle w:val="Paragraphedeliste"/>
+        <w:numPr>
+          <w:ilvl w:val="0"/>
+          <w:numId w:val="5"/>
+        </w:numPr>
+        <w:spacing w:line="360" w:lineRule="auto"/>
+      </w:pPr>
+      <w:r>
+        <w:t xml:space="preserve">Éditer les différentes photos </w:t>
+      </w:r>
+      <w:r>
+        <w:t>visible</w:t>
+      </w:r>
+      <w:r>
+        <w:t>s</w:t>
+      </w:r>
+      <w:r>
+        <w:t xml:space="preserve"> par les utilisateurs</w:t>
+      </w:r>
+      <w:r>
+        <w:t xml:space="preserve"> (Bannière, etc.)</w:t>
+      </w:r>
+      <w:r>
+        <w:t>.</w:t>
+      </w:r>
+    </w:p>
+    <w:p>
+      <w:pPr>
+        <w:spacing w:line="360" w:lineRule="auto"/>
+      </w:pPr>
+    </w:p>
+    <w:p>
+      <w:pPr>
+        <w:spacing w:line="360" w:lineRule="auto"/>
+      </w:pPr>
+      <w:r>
+        <w:t>Liste des modules (activable et désactivable par l’administrateur)</w:t>
+      </w:r>
+    </w:p>
+    <w:p>
+      <w:pPr>
+        <w:pStyle w:val="Paragraphedeliste"/>
+        <w:numPr>
+          <w:ilvl w:val="0"/>
+          <w:numId w:val="8"/>
+        </w:numPr>
+        <w:spacing w:line="360" w:lineRule="auto"/>
+      </w:pPr>
+      <w:r>
+        <w:t>Module de prises de rendez-vous</w:t>
+      </w:r>
+    </w:p>
+    <w:p>
+      <w:pPr>
+        <w:pStyle w:val="Paragraphedeliste"/>
+        <w:numPr>
+          <w:ilvl w:val="0"/>
+          <w:numId w:val="8"/>
+        </w:numPr>
+        <w:spacing w:line="360" w:lineRule="auto"/>
+      </w:pPr>
+      <w:r>
+        <w:t>Module de prises de contact</w:t>
+      </w:r>
+    </w:p>
+    <w:p>
+      <w:pPr>
+        <w:pStyle w:val="Paragraphedeliste"/>
+        <w:numPr>
+          <w:ilvl w:val="0"/>
+          <w:numId w:val="8"/>
+        </w:numPr>
+        <w:spacing w:line="360" w:lineRule="auto"/>
+      </w:pPr>
+      <w:r>
+        <w:t>Module des document PDF (inclus la gestion, la visualisation et le téléchargement des PDF)</w:t>
+      </w:r>
+      <w:r>
+        <w:rPr>
+          <w:noProof/>
+          <w:lang w:eastAsia="fr-CA"/>
+        </w:rPr>
+        <w:t xml:space="preserve"> </w:t>
+      </w:r>
+    </w:p>
+    <w:p>
+      <w:pPr>
+        <w:pStyle w:val="Paragraphedeliste"/>
+        <w:numPr>
+          <w:ilvl w:val="0"/>
+          <w:numId w:val="8"/>
+        </w:numPr>
+        <w:spacing w:line="360" w:lineRule="auto"/>
+      </w:pPr>
+      <w:r>
+        <w:t>Module d’abonnement (notification Email lors de l’ajout de documents PDF)</w:t>
+      </w:r>
+      <w:r>
+        <w:rPr>
+          <w:noProof/>
+          <w:lang w:eastAsia="fr-CA"/>
+        </w:rPr>
+        <w:t xml:space="preserve"> </w:t>
+      </w:r>
+    </w:p>
+    <w:p>
+      <w:pPr>
+        <w:spacing w:line="360" w:lineRule="auto"/>
+      </w:pPr>
+    </w:p>
+    <w:p>
+      <w:pPr>
+        <w:spacing w:line="360" w:lineRule="auto"/>
+        <w:ind w:left="360"/>
+      </w:pPr>
+      <w:r>
+        <w:rPr>
+          <w:noProof/>
+          <w:lang w:eastAsia="fr-CA"/>
+        </w:rPr>
+        <w:lastRenderedPageBreak/>
+        <w:drawing>
+          <wp:inline distT="0" distB="0" distL="0" distR="0">
+            <wp:extent cx="5476875" cy="5657850"/>
+            <wp:effectExtent l="0" t="0" r="9525" b="0"/>
+            <wp:docPr id="3" name="Image 3" descr="C:\Users\1532472\Desktop\Projet_phychologue\Documentation\Analyse détaillée\Diagrammes\Usecasediagram1_2.png"/>
+            <wp:cNvGraphicFramePr>
+              <a:graphicFrameLocks xmlns:a="http://schemas.openxmlformats.org/drawingml/2006/main" noChangeAspect="1"/>
+            </wp:cNvGraphicFramePr>
+            <a:graphic xmlns:a="http://schemas.openxmlformats.org/drawingml/2006/main">
+              <a:graphicData uri="http://schemas.openxmlformats.org/drawingml/2006/picture">
+                <pic:pic xmlns:pic="http://schemas.openxmlformats.org/drawingml/2006/picture">
+                  <pic:nvPicPr>
+                    <pic:cNvPr id="0" name="Picture 3" descr="C:\Users\1532472\Desktop\Projet_phychologue\Documentation\Analyse détaillée\Diagrammes\Usecasediagram1_2.png"/>
+                    <pic:cNvPicPr>
+                      <a:picLocks noChangeAspect="1" noChangeArrowheads="1"/>
+                    </pic:cNvPicPr>
+                  </pic:nvPicPr>
+                  <pic:blipFill>
+                    <a:blip r:embed="rId8">
+                      <a:extLst>
+                        <a:ext uri="{28A0092B-C50C-407E-A947-70E740481C1C}">
+                          <a14:useLocalDpi xmlns:a14="http://schemas.microsoft.com/office/drawing/2010/main" val="0"/>
+                        </a:ext>
+                      </a:extLst>
+                    </a:blip>
+                    <a:srcRect/>
+                    <a:stretch>
+                      <a:fillRect/>
+                    </a:stretch>
+                  </pic:blipFill>
+                  <pic:spPr bwMode="auto">
+                    <a:xfrm>
+                      <a:off x="0" y="0"/>
+                      <a:ext cx="5476875" cy="5657850"/>
+                    </a:xfrm>
+                    <a:prstGeom prst="rect">
+                      <a:avLst/>
+                    </a:prstGeom>
+                    <a:noFill/>
+                    <a:ln>
+                      <a:noFill/>
+                    </a:ln>
+                  </pic:spPr>
+                </pic:pic>
+              </a:graphicData>
+            </a:graphic>
+          </wp:inline>
+        </w:drawing>
+      </w:r>
+    </w:p>
+    <w:p>
+      <w:pPr>
+        <w:spacing w:line="360" w:lineRule="auto"/>
+      </w:pPr>
+    </w:p>
+    <w:p>
+      <w:pPr>
+        <w:spacing w:line="360" w:lineRule="auto"/>
+      </w:pPr>
+    </w:p>
+    <w:p>
+      <w:pPr>
+        <w:spacing w:line="360" w:lineRule="auto"/>
+      </w:pPr>
+    </w:p>
+    <w:p>
+      <w:pPr>
+        <w:spacing w:line="360" w:lineRule="auto"/>
+      </w:pPr>
+    </w:p>
+    <w:p>
+      <w:pPr>
+        <w:spacing w:line="360" w:lineRule="auto"/>
+      </w:pPr>
+    </w:p>
+    <w:p>
+      <w:pPr>
+        <w:spacing w:line="360" w:lineRule="auto"/>
+      </w:pPr>
+    </w:p>
+    <w:p>
+      <w:pPr>
+        <w:spacing w:line="360" w:lineRule="auto"/>
+      </w:pPr>
     </w:p>
     <w:p>
       <w:pPr>
         <w:pStyle w:val="Titre2"/>
-        <w:spacing w:line="360" w:lineRule="auto"/>
-      </w:pPr>
-      <w:r>
-        <w:t>Formulation préliminaire du Projet</w:t>
-      </w:r>
-    </w:p>
+        <w:rPr>
+          <w:rStyle w:val="Titre1Car"/>
+        </w:rPr>
+      </w:pPr>
+      <w:bookmarkStart w:id="5" w:name="_Toc524704911"/>
+      <w:r>
+        <w:rPr>
+          <w:rStyle w:val="Titre1Car"/>
+        </w:rPr>
+        <w:lastRenderedPageBreak/>
+        <w:t>Spécifications</w:t>
+      </w:r>
+      <w:bookmarkEnd w:id="5"/>
+    </w:p>
+    <w:p/>
     <w:p>
       <w:pPr>
         <w:pStyle w:val="Titre3"/>
-        <w:spacing w:line="360" w:lineRule="auto"/>
-      </w:pPr>
-      <w:r>
-        <w:t>Description des solutions</w:t>
-      </w:r>
-    </w:p>
-    <w:p>
-      <w:pPr>
-        <w:spacing w:line="360" w:lineRule="auto"/>
-        <w:jc w:val="both"/>
-      </w:pPr>
-      <w:r>
-        <w:t>Pour régler les problèmes en question, on a réorganisé les menus et on ajoute des fonctionnalités au site web.</w:t>
-      </w:r>
-    </w:p>
-    <w:p>
-      <w:pPr>
-        <w:spacing w:line="360" w:lineRule="auto"/>
-        <w:jc w:val="both"/>
-      </w:pPr>
-      <w:r>
-        <w:t>La nouvelle organisation des onglets</w:t>
-      </w:r>
-      <w:r>
-        <w:t xml:space="preserve"> permet de présenter le</w:t>
-      </w:r>
-      <w:r>
-        <w:t>s informations relatives à l’onglet ouvert</w:t>
-      </w:r>
-      <w:r>
-        <w:t xml:space="preserve"> dès le premier coup d’œil. On peut </w:t>
-      </w:r>
-      <w:r>
-        <w:t xml:space="preserve">donc </w:t>
-      </w:r>
-      <w:r>
-        <w:t>lire les informations sans avoir à naviguer entre différentes pages.</w:t>
-      </w:r>
-      <w:r>
-        <w:t xml:space="preserve"> </w:t>
-      </w:r>
-    </w:p>
-    <w:p>
-      <w:pPr>
-        <w:spacing w:line="360" w:lineRule="auto"/>
-        <w:jc w:val="both"/>
-      </w:pPr>
+      </w:pPr>
+      <w:bookmarkStart w:id="6" w:name="_Toc524704912"/>
+      <w:r>
+        <w:t>Technologies</w:t>
+      </w:r>
+      <w:bookmarkEnd w:id="6"/>
+      <w:r>
+        <w:br/>
+      </w:r>
+    </w:p>
+    <w:p>
+      <w:r>
+        <w:t>Le nouveau site web sera développé selon le Framework ASP.NET 4.5 accompagné d’une base de donnée MySQL 8.0.</w:t>
+      </w:r>
+    </w:p>
+    <w:p/>
+    <w:p>
+      <w:bookmarkStart w:id="7" w:name="_Toc524704913"/>
+      <w:r>
+        <w:rPr>
+          <w:rStyle w:val="Titre3Car"/>
+        </w:rPr>
+        <w:t>Modèle physique de la base de donnée</w:t>
+      </w:r>
+      <w:bookmarkEnd w:id="7"/>
+      <w:r>
+        <w:rPr>
+          <w:noProof/>
+          <w:lang w:eastAsia="fr-CA"/>
+        </w:rPr>
+        <w:drawing>
+          <wp:inline distT="0" distB="0" distL="0" distR="0" wp14:anchorId="23DFE227" wp14:editId="5EF3A8F0">
+            <wp:extent cx="5682343" cy="4143375"/>
+            <wp:effectExtent l="0" t="0" r="0" b="0"/>
+            <wp:docPr id="4" name="Image 4" descr="C:\Users\1532472\Desktop\Projet_phychologue\Documentation\Analyse détaillée\Diagrammes\physique.PNG"/>
+            <wp:cNvGraphicFramePr>
+              <a:graphicFrameLocks xmlns:a="http://schemas.openxmlformats.org/drawingml/2006/main" noChangeAspect="1"/>
+            </wp:cNvGraphicFramePr>
+            <a:graphic xmlns:a="http://schemas.openxmlformats.org/drawingml/2006/main">
+              <a:graphicData uri="http://schemas.openxmlformats.org/drawingml/2006/picture">
+                <pic:pic xmlns:pic="http://schemas.openxmlformats.org/drawingml/2006/picture">
+                  <pic:nvPicPr>
+                    <pic:cNvPr id="0" name="Picture 4" descr="C:\Users\1532472\Desktop\Projet_phychologue\Documentation\Analyse détaillée\Diagrammes\physique.PNG"/>
+                    <pic:cNvPicPr>
+                      <a:picLocks noChangeAspect="1" noChangeArrowheads="1"/>
+                    </pic:cNvPicPr>
+                  </pic:nvPicPr>
+                  <pic:blipFill>
+                    <a:blip r:embed="rId9">
+                      <a:extLst>
+                        <a:ext uri="{28A0092B-C50C-407E-A947-70E740481C1C}">
+                          <a14:useLocalDpi xmlns:a14="http://schemas.microsoft.com/office/drawing/2010/main" val="0"/>
+                        </a:ext>
+                      </a:extLst>
+                    </a:blip>
+                    <a:srcRect/>
+                    <a:stretch>
+                      <a:fillRect/>
+                    </a:stretch>
+                  </pic:blipFill>
+                  <pic:spPr bwMode="auto">
+                    <a:xfrm>
+                      <a:off x="0" y="0"/>
+                      <a:ext cx="5685636" cy="4145776"/>
+                    </a:xfrm>
+                    <a:prstGeom prst="rect">
+                      <a:avLst/>
+                    </a:prstGeom>
+                    <a:noFill/>
+                    <a:ln>
+                      <a:noFill/>
+                    </a:ln>
+                  </pic:spPr>
+                </pic:pic>
+              </a:graphicData>
+            </a:graphic>
+          </wp:inline>
+        </w:drawing>
+      </w:r>
+    </w:p>
+    <w:p/>
+    <w:p/>
+    <w:p/>
+    <w:p/>
+    <w:p/>
+    <w:p/>
+    <w:p>
+      <w:pPr>
+        <w:pStyle w:val="Titre3"/>
+      </w:pPr>
+      <w:bookmarkStart w:id="8" w:name="_Toc524704914"/>
       <w:r>
         <w:lastRenderedPageBreak/>
-        <w:t xml:space="preserve">Le formulaire pour contacter le psychologue permet à un client de contacter facilement le psychologue sans que les informations sensibles ne soient affichées.  </w:t>
-      </w:r>
-    </w:p>
-    <w:p>
-      <w:pPr>
-        <w:spacing w:line="360" w:lineRule="auto"/>
-        <w:jc w:val="both"/>
-      </w:pPr>
-      <w:r>
-        <w:t xml:space="preserve">Ensuite, </w:t>
-      </w:r>
-      <w:r>
-        <w:t xml:space="preserve">La création de compte permettrait de facilement suivre ses clients ainsi que de gérer les rendez-vous directement sur le site web.  Il serait aussi possible de sauvegarder des informations tel que des informations de paiements etc.  Ce serait aussi nécessaire pour le nouveau module de paiement en ligne. </w:t>
-      </w:r>
-    </w:p>
-    <w:p>
-      <w:pPr>
-        <w:spacing w:line="360" w:lineRule="auto"/>
-        <w:jc w:val="both"/>
-      </w:pPr>
-      <w:r>
-        <w:t xml:space="preserve">Le module de paiement en ligne apporterais un moyen rapide et moderne d’effectuer </w:t>
-      </w:r>
-      <w:r>
-        <w:t>des paiements</w:t>
-      </w:r>
-      <w:r>
-        <w:t xml:space="preserve"> pour le client.</w:t>
-      </w:r>
-    </w:p>
-    <w:p>
-      <w:pPr>
-        <w:spacing w:line="360" w:lineRule="auto"/>
-        <w:jc w:val="both"/>
-      </w:pPr>
-      <w:r>
-        <w:t xml:space="preserve">Finalement, le module de prise de rendez-vous en ligne permet au client de prendre rendez-vous interactivement sur le site web en consultant la plage d’horaire offerte par le psychologue.  </w:t>
-      </w:r>
-    </w:p>
-    <w:p>
-      <w:pPr>
-        <w:pStyle w:val="Titre2"/>
-      </w:pPr>
-      <w:r>
-        <w:t>Conclusion</w:t>
-      </w:r>
-    </w:p>
-    <w:p>
-      <w:pPr>
-        <w:spacing w:line="360" w:lineRule="auto"/>
-      </w:pPr>
-      <w:r>
-        <w:t>En somme,</w:t>
-      </w:r>
-      <w:r>
-        <w:t xml:space="preserve"> </w:t>
-      </w:r>
-      <w:r>
-        <w:t xml:space="preserve">la réorganisation du site web et l’implémentations de CSS récent permettrais de moderniser le site web.  De plus, l’ajout de nouvelles fonctionnalités faciliterais l’utilisation du site web pour les clients de tout âges.  </w:t>
-      </w:r>
-      <w:bookmarkStart w:id="4" w:name="_GoBack"/>
-      <w:bookmarkEnd w:id="4"/>
+        <w:t>Maquettes</w:t>
+      </w:r>
+      <w:bookmarkEnd w:id="8"/>
+    </w:p>
+    <w:p/>
+    <w:p>
+      <w:pPr>
+        <w:pStyle w:val="Titre4"/>
+      </w:pPr>
+      <w:r>
+        <w:t>Accueil</w:t>
+      </w:r>
+    </w:p>
+    <w:p>
+      <w:r>
+        <w:rPr>
+          <w:noProof/>
+          <w:lang w:eastAsia="fr-CA"/>
+        </w:rPr>
+        <w:drawing>
+          <wp:inline distT="0" distB="0" distL="0" distR="0">
+            <wp:extent cx="5486400" cy="2962275"/>
+            <wp:effectExtent l="0" t="0" r="0" b="9525"/>
+            <wp:docPr id="5" name="Image 5" descr="C:\Users\1532472\Desktop\Projet_phychologue\Documentation\Analyse détaillée\Maquettes\Accueil.png"/>
+            <wp:cNvGraphicFramePr>
+              <a:graphicFrameLocks xmlns:a="http://schemas.openxmlformats.org/drawingml/2006/main" noChangeAspect="1"/>
+            </wp:cNvGraphicFramePr>
+            <a:graphic xmlns:a="http://schemas.openxmlformats.org/drawingml/2006/main">
+              <a:graphicData uri="http://schemas.openxmlformats.org/drawingml/2006/picture">
+                <pic:pic xmlns:pic="http://schemas.openxmlformats.org/drawingml/2006/picture">
+                  <pic:nvPicPr>
+                    <pic:cNvPr id="0" name="Picture 5" descr="C:\Users\1532472\Desktop\Projet_phychologue\Documentation\Analyse détaillée\Maquettes\Accueil.png"/>
+                    <pic:cNvPicPr>
+                      <a:picLocks noChangeAspect="1" noChangeArrowheads="1"/>
+                    </pic:cNvPicPr>
+                  </pic:nvPicPr>
+                  <pic:blipFill>
+                    <a:blip r:embed="rId10" cstate="print">
+                      <a:extLst>
+                        <a:ext uri="{28A0092B-C50C-407E-A947-70E740481C1C}">
+                          <a14:useLocalDpi xmlns:a14="http://schemas.microsoft.com/office/drawing/2010/main" val="0"/>
+                        </a:ext>
+                      </a:extLst>
+                    </a:blip>
+                    <a:srcRect/>
+                    <a:stretch>
+                      <a:fillRect/>
+                    </a:stretch>
+                  </pic:blipFill>
+                  <pic:spPr bwMode="auto">
+                    <a:xfrm>
+                      <a:off x="0" y="0"/>
+                      <a:ext cx="5486400" cy="2962275"/>
+                    </a:xfrm>
+                    <a:prstGeom prst="rect">
+                      <a:avLst/>
+                    </a:prstGeom>
+                    <a:noFill/>
+                    <a:ln>
+                      <a:noFill/>
+                    </a:ln>
+                  </pic:spPr>
+                </pic:pic>
+              </a:graphicData>
+            </a:graphic>
+          </wp:inline>
+        </w:drawing>
+      </w:r>
+    </w:p>
+    <w:p/>
+    <w:p>
+      <w:pPr>
+        <w:pStyle w:val="Titre4"/>
+      </w:pPr>
+      <w:r>
+        <w:t>Page des publications</w:t>
+      </w:r>
+    </w:p>
+    <w:p>
+      <w:r>
+        <w:rPr>
+          <w:noProof/>
+          <w:lang w:eastAsia="fr-CA"/>
+        </w:rPr>
+        <w:drawing>
+          <wp:inline distT="0" distB="0" distL="0" distR="0">
+            <wp:extent cx="5486400" cy="2962275"/>
+            <wp:effectExtent l="0" t="0" r="0" b="9525"/>
+            <wp:docPr id="6" name="Image 6" descr="C:\Users\1532472\Desktop\Projet_phychologue\Documentation\Analyse détaillée\Maquettes\Publications.png"/>
+            <wp:cNvGraphicFramePr>
+              <a:graphicFrameLocks xmlns:a="http://schemas.openxmlformats.org/drawingml/2006/main" noChangeAspect="1"/>
+            </wp:cNvGraphicFramePr>
+            <a:graphic xmlns:a="http://schemas.openxmlformats.org/drawingml/2006/main">
+              <a:graphicData uri="http://schemas.openxmlformats.org/drawingml/2006/picture">
+                <pic:pic xmlns:pic="http://schemas.openxmlformats.org/drawingml/2006/picture">
+                  <pic:nvPicPr>
+                    <pic:cNvPr id="0" name="Picture 6" descr="C:\Users\1532472\Desktop\Projet_phychologue\Documentation\Analyse détaillée\Maquettes\Publications.png"/>
+                    <pic:cNvPicPr>
+                      <a:picLocks noChangeAspect="1" noChangeArrowheads="1"/>
+                    </pic:cNvPicPr>
+                  </pic:nvPicPr>
+                  <pic:blipFill>
+                    <a:blip r:embed="rId11" cstate="print">
+                      <a:extLst>
+                        <a:ext uri="{28A0092B-C50C-407E-A947-70E740481C1C}">
+                          <a14:useLocalDpi xmlns:a14="http://schemas.microsoft.com/office/drawing/2010/main" val="0"/>
+                        </a:ext>
+                      </a:extLst>
+                    </a:blip>
+                    <a:srcRect/>
+                    <a:stretch>
+                      <a:fillRect/>
+                    </a:stretch>
+                  </pic:blipFill>
+                  <pic:spPr bwMode="auto">
+                    <a:xfrm>
+                      <a:off x="0" y="0"/>
+                      <a:ext cx="5486400" cy="2962275"/>
+                    </a:xfrm>
+                    <a:prstGeom prst="rect">
+                      <a:avLst/>
+                    </a:prstGeom>
+                    <a:noFill/>
+                    <a:ln>
+                      <a:noFill/>
+                    </a:ln>
+                  </pic:spPr>
+                </pic:pic>
+              </a:graphicData>
+            </a:graphic>
+          </wp:inline>
+        </w:drawing>
+      </w:r>
+    </w:p>
+    <w:p/>
+    <w:p>
+      <w:r>
+        <w:rPr>
+          <w:rStyle w:val="Titre4Car"/>
+        </w:rPr>
+        <w:lastRenderedPageBreak/>
+        <w:t>Version mobile</w:t>
+      </w:r>
+      <w:r>
+        <w:rPr>
+          <w:noProof/>
+          <w:lang w:eastAsia="fr-CA"/>
+        </w:rPr>
+        <w:drawing>
+          <wp:inline distT="0" distB="0" distL="0" distR="0">
+            <wp:extent cx="5476875" cy="3438525"/>
+            <wp:effectExtent l="0" t="0" r="9525" b="9525"/>
+            <wp:docPr id="7" name="Image 7" descr="C:\Users\1532472\Desktop\Projet_phychologue\Documentation\Analyse détaillée\Maquettes\Version mobile.PNG"/>
+            <wp:cNvGraphicFramePr>
+              <a:graphicFrameLocks xmlns:a="http://schemas.openxmlformats.org/drawingml/2006/main" noChangeAspect="1"/>
+            </wp:cNvGraphicFramePr>
+            <a:graphic xmlns:a="http://schemas.openxmlformats.org/drawingml/2006/main">
+              <a:graphicData uri="http://schemas.openxmlformats.org/drawingml/2006/picture">
+                <pic:pic xmlns:pic="http://schemas.openxmlformats.org/drawingml/2006/picture">
+                  <pic:nvPicPr>
+                    <pic:cNvPr id="0" name="Picture 7" descr="C:\Users\1532472\Desktop\Projet_phychologue\Documentation\Analyse détaillée\Maquettes\Version mobile.PNG"/>
+                    <pic:cNvPicPr>
+                      <a:picLocks noChangeAspect="1" noChangeArrowheads="1"/>
+                    </pic:cNvPicPr>
+                  </pic:nvPicPr>
+                  <pic:blipFill>
+                    <a:blip r:embed="rId12">
+                      <a:extLst>
+                        <a:ext uri="{28A0092B-C50C-407E-A947-70E740481C1C}">
+                          <a14:useLocalDpi xmlns:a14="http://schemas.microsoft.com/office/drawing/2010/main" val="0"/>
+                        </a:ext>
+                      </a:extLst>
+                    </a:blip>
+                    <a:srcRect/>
+                    <a:stretch>
+                      <a:fillRect/>
+                    </a:stretch>
+                  </pic:blipFill>
+                  <pic:spPr bwMode="auto">
+                    <a:xfrm>
+                      <a:off x="0" y="0"/>
+                      <a:ext cx="5476875" cy="3438525"/>
+                    </a:xfrm>
+                    <a:prstGeom prst="rect">
+                      <a:avLst/>
+                    </a:prstGeom>
+                    <a:noFill/>
+                    <a:ln>
+                      <a:noFill/>
+                    </a:ln>
+                  </pic:spPr>
+                </pic:pic>
+              </a:graphicData>
+            </a:graphic>
+          </wp:inline>
+        </w:drawing>
+      </w:r>
     </w:p>
     <w:sectPr>
       <w:pgSz w:w="12240" w:h="15840"/>
@@ -1293,6 +1940,345 @@
 <file path=word/numbering.xml><?xml version="1.0" encoding="utf-8"?>
 <w:numbering xmlns:wpc="http://schemas.microsoft.com/office/word/2010/wordprocessingCanvas" xmlns:cx="http://schemas.microsoft.com/office/drawing/2014/chartex" xmlns:cx1="http://schemas.microsoft.com/office/drawing/2015/9/8/chartex" xmlns:mc="http://schemas.openxmlformats.org/markup-compatibility/2006" xmlns:o="urn:schemas-microsoft-com:office:office" xmlns:r="http://schemas.openxmlformats.org/officeDocument/2006/relationships" xmlns:m="http://schemas.openxmlformats.org/officeDocument/2006/math" xmlns:v="urn:schemas-microsoft-com:vml" xmlns:wp14="http://schemas.microsoft.com/office/word/2010/wordprocessingDrawing" xmlns:wp="http://schemas.openxmlformats.org/drawingml/2006/wordprocessingDrawing" xmlns:w10="urn:schemas-microsoft-com:office:word" xmlns:w="http://schemas.openxmlformats.org/wordprocessingml/2006/main" xmlns:w14="http://schemas.microsoft.com/office/word/2010/wordml" xmlns:w15="http://schemas.microsoft.com/office/word/2012/wordml" xmlns:w16se="http://schemas.microsoft.com/office/word/2015/wordml/symex" xmlns:wpg="http://schemas.microsoft.com/office/word/2010/wordprocessingGroup" xmlns:wpi="http://schemas.microsoft.com/office/word/2010/wordprocessingInk" xmlns:wne="http://schemas.microsoft.com/office/word/2006/wordml" xmlns:wps="http://schemas.microsoft.com/office/word/2010/wordprocessingShape" mc:Ignorable="w14 w15 w16se wp14">
   <w:abstractNum w:abstractNumId="0" w15:restartNumberingAfterBreak="0">
+    <w:nsid w:val="009B739C"/>
+    <w:multiLevelType w:val="hybridMultilevel"/>
+    <w:tmpl w:val="0E4280D0"/>
+    <w:lvl w:ilvl="0" w:tplc="0C0C0001">
+      <w:start w:val="1"/>
+      <w:numFmt w:val="bullet"/>
+      <w:lvlText w:val=""/>
+      <w:lvlJc w:val="left"/>
+      <w:pPr>
+        <w:ind w:left="720" w:hanging="360"/>
+      </w:pPr>
+      <w:rPr>
+        <w:rFonts w:ascii="Symbol" w:hAnsi="Symbol" w:hint="default"/>
+      </w:rPr>
+    </w:lvl>
+    <w:lvl w:ilvl="1" w:tplc="0C0C0003" w:tentative="1">
+      <w:start w:val="1"/>
+      <w:numFmt w:val="bullet"/>
+      <w:lvlText w:val="o"/>
+      <w:lvlJc w:val="left"/>
+      <w:pPr>
+        <w:ind w:left="1440" w:hanging="360"/>
+      </w:pPr>
+      <w:rPr>
+        <w:rFonts w:ascii="Courier New" w:hAnsi="Courier New" w:cs="Courier New" w:hint="default"/>
+      </w:rPr>
+    </w:lvl>
+    <w:lvl w:ilvl="2" w:tplc="0C0C0005" w:tentative="1">
+      <w:start w:val="1"/>
+      <w:numFmt w:val="bullet"/>
+      <w:lvlText w:val=""/>
+      <w:lvlJc w:val="left"/>
+      <w:pPr>
+        <w:ind w:left="2160" w:hanging="360"/>
+      </w:pPr>
+      <w:rPr>
+        <w:rFonts w:ascii="Wingdings" w:hAnsi="Wingdings" w:hint="default"/>
+      </w:rPr>
+    </w:lvl>
+    <w:lvl w:ilvl="3" w:tplc="0C0C0001" w:tentative="1">
+      <w:start w:val="1"/>
+      <w:numFmt w:val="bullet"/>
+      <w:lvlText w:val=""/>
+      <w:lvlJc w:val="left"/>
+      <w:pPr>
+        <w:ind w:left="2880" w:hanging="360"/>
+      </w:pPr>
+      <w:rPr>
+        <w:rFonts w:ascii="Symbol" w:hAnsi="Symbol" w:hint="default"/>
+      </w:rPr>
+    </w:lvl>
+    <w:lvl w:ilvl="4" w:tplc="0C0C0003" w:tentative="1">
+      <w:start w:val="1"/>
+      <w:numFmt w:val="bullet"/>
+      <w:lvlText w:val="o"/>
+      <w:lvlJc w:val="left"/>
+      <w:pPr>
+        <w:ind w:left="3600" w:hanging="360"/>
+      </w:pPr>
+      <w:rPr>
+        <w:rFonts w:ascii="Courier New" w:hAnsi="Courier New" w:cs="Courier New" w:hint="default"/>
+      </w:rPr>
+    </w:lvl>
+    <w:lvl w:ilvl="5" w:tplc="0C0C0005" w:tentative="1">
+      <w:start w:val="1"/>
+      <w:numFmt w:val="bullet"/>
+      <w:lvlText w:val=""/>
+      <w:lvlJc w:val="left"/>
+      <w:pPr>
+        <w:ind w:left="4320" w:hanging="360"/>
+      </w:pPr>
+      <w:rPr>
+        <w:rFonts w:ascii="Wingdings" w:hAnsi="Wingdings" w:hint="default"/>
+      </w:rPr>
+    </w:lvl>
+    <w:lvl w:ilvl="6" w:tplc="0C0C0001" w:tentative="1">
+      <w:start w:val="1"/>
+      <w:numFmt w:val="bullet"/>
+      <w:lvlText w:val=""/>
+      <w:lvlJc w:val="left"/>
+      <w:pPr>
+        <w:ind w:left="5040" w:hanging="360"/>
+      </w:pPr>
+      <w:rPr>
+        <w:rFonts w:ascii="Symbol" w:hAnsi="Symbol" w:hint="default"/>
+      </w:rPr>
+    </w:lvl>
+    <w:lvl w:ilvl="7" w:tplc="0C0C0003" w:tentative="1">
+      <w:start w:val="1"/>
+      <w:numFmt w:val="bullet"/>
+      <w:lvlText w:val="o"/>
+      <w:lvlJc w:val="left"/>
+      <w:pPr>
+        <w:ind w:left="5760" w:hanging="360"/>
+      </w:pPr>
+      <w:rPr>
+        <w:rFonts w:ascii="Courier New" w:hAnsi="Courier New" w:cs="Courier New" w:hint="default"/>
+      </w:rPr>
+    </w:lvl>
+    <w:lvl w:ilvl="8" w:tplc="0C0C0005" w:tentative="1">
+      <w:start w:val="1"/>
+      <w:numFmt w:val="bullet"/>
+      <w:lvlText w:val=""/>
+      <w:lvlJc w:val="left"/>
+      <w:pPr>
+        <w:ind w:left="6480" w:hanging="360"/>
+      </w:pPr>
+      <w:rPr>
+        <w:rFonts w:ascii="Wingdings" w:hAnsi="Wingdings" w:hint="default"/>
+      </w:rPr>
+    </w:lvl>
+  </w:abstractNum>
+  <w:abstractNum w:abstractNumId="1" w15:restartNumberingAfterBreak="0">
+    <w:nsid w:val="0FE14E94"/>
+    <w:multiLevelType w:val="hybridMultilevel"/>
+    <w:tmpl w:val="B972FA58"/>
+    <w:lvl w:ilvl="0" w:tplc="0C0C000F">
+      <w:start w:val="1"/>
+      <w:numFmt w:val="decimal"/>
+      <w:lvlText w:val="%1."/>
+      <w:lvlJc w:val="left"/>
+      <w:pPr>
+        <w:ind w:left="720" w:hanging="360"/>
+      </w:pPr>
+      <w:rPr>
+        <w:rFonts w:hint="default"/>
+      </w:rPr>
+    </w:lvl>
+    <w:lvl w:ilvl="1" w:tplc="0C0C0003" w:tentative="1">
+      <w:start w:val="1"/>
+      <w:numFmt w:val="bullet"/>
+      <w:lvlText w:val="o"/>
+      <w:lvlJc w:val="left"/>
+      <w:pPr>
+        <w:ind w:left="1440" w:hanging="360"/>
+      </w:pPr>
+      <w:rPr>
+        <w:rFonts w:ascii="Courier New" w:hAnsi="Courier New" w:cs="Courier New" w:hint="default"/>
+      </w:rPr>
+    </w:lvl>
+    <w:lvl w:ilvl="2" w:tplc="0C0C0005" w:tentative="1">
+      <w:start w:val="1"/>
+      <w:numFmt w:val="bullet"/>
+      <w:lvlText w:val=""/>
+      <w:lvlJc w:val="left"/>
+      <w:pPr>
+        <w:ind w:left="2160" w:hanging="360"/>
+      </w:pPr>
+      <w:rPr>
+        <w:rFonts w:ascii="Wingdings" w:hAnsi="Wingdings" w:hint="default"/>
+      </w:rPr>
+    </w:lvl>
+    <w:lvl w:ilvl="3" w:tplc="0C0C0001" w:tentative="1">
+      <w:start w:val="1"/>
+      <w:numFmt w:val="bullet"/>
+      <w:lvlText w:val=""/>
+      <w:lvlJc w:val="left"/>
+      <w:pPr>
+        <w:ind w:left="2880" w:hanging="360"/>
+      </w:pPr>
+      <w:rPr>
+        <w:rFonts w:ascii="Symbol" w:hAnsi="Symbol" w:hint="default"/>
+      </w:rPr>
+    </w:lvl>
+    <w:lvl w:ilvl="4" w:tplc="0C0C0003" w:tentative="1">
+      <w:start w:val="1"/>
+      <w:numFmt w:val="bullet"/>
+      <w:lvlText w:val="o"/>
+      <w:lvlJc w:val="left"/>
+      <w:pPr>
+        <w:ind w:left="3600" w:hanging="360"/>
+      </w:pPr>
+      <w:rPr>
+        <w:rFonts w:ascii="Courier New" w:hAnsi="Courier New" w:cs="Courier New" w:hint="default"/>
+      </w:rPr>
+    </w:lvl>
+    <w:lvl w:ilvl="5" w:tplc="0C0C0005" w:tentative="1">
+      <w:start w:val="1"/>
+      <w:numFmt w:val="bullet"/>
+      <w:lvlText w:val=""/>
+      <w:lvlJc w:val="left"/>
+      <w:pPr>
+        <w:ind w:left="4320" w:hanging="360"/>
+      </w:pPr>
+      <w:rPr>
+        <w:rFonts w:ascii="Wingdings" w:hAnsi="Wingdings" w:hint="default"/>
+      </w:rPr>
+    </w:lvl>
+    <w:lvl w:ilvl="6" w:tplc="0C0C0001" w:tentative="1">
+      <w:start w:val="1"/>
+      <w:numFmt w:val="bullet"/>
+      <w:lvlText w:val=""/>
+      <w:lvlJc w:val="left"/>
+      <w:pPr>
+        <w:ind w:left="5040" w:hanging="360"/>
+      </w:pPr>
+      <w:rPr>
+        <w:rFonts w:ascii="Symbol" w:hAnsi="Symbol" w:hint="default"/>
+      </w:rPr>
+    </w:lvl>
+    <w:lvl w:ilvl="7" w:tplc="0C0C0003" w:tentative="1">
+      <w:start w:val="1"/>
+      <w:numFmt w:val="bullet"/>
+      <w:lvlText w:val="o"/>
+      <w:lvlJc w:val="left"/>
+      <w:pPr>
+        <w:ind w:left="5760" w:hanging="360"/>
+      </w:pPr>
+      <w:rPr>
+        <w:rFonts w:ascii="Courier New" w:hAnsi="Courier New" w:cs="Courier New" w:hint="default"/>
+      </w:rPr>
+    </w:lvl>
+    <w:lvl w:ilvl="8" w:tplc="0C0C0005" w:tentative="1">
+      <w:start w:val="1"/>
+      <w:numFmt w:val="bullet"/>
+      <w:lvlText w:val=""/>
+      <w:lvlJc w:val="left"/>
+      <w:pPr>
+        <w:ind w:left="6480" w:hanging="360"/>
+      </w:pPr>
+      <w:rPr>
+        <w:rFonts w:ascii="Wingdings" w:hAnsi="Wingdings" w:hint="default"/>
+      </w:rPr>
+    </w:lvl>
+  </w:abstractNum>
+  <w:abstractNum w:abstractNumId="2" w15:restartNumberingAfterBreak="0">
+    <w:nsid w:val="3BE63078"/>
+    <w:multiLevelType w:val="hybridMultilevel"/>
+    <w:tmpl w:val="53CE764C"/>
+    <w:lvl w:ilvl="0" w:tplc="0C0C0001">
+      <w:start w:val="1"/>
+      <w:numFmt w:val="bullet"/>
+      <w:lvlText w:val=""/>
+      <w:lvlJc w:val="left"/>
+      <w:pPr>
+        <w:ind w:left="720" w:hanging="360"/>
+      </w:pPr>
+      <w:rPr>
+        <w:rFonts w:ascii="Symbol" w:hAnsi="Symbol" w:hint="default"/>
+      </w:rPr>
+    </w:lvl>
+    <w:lvl w:ilvl="1" w:tplc="0C0C0003" w:tentative="1">
+      <w:start w:val="1"/>
+      <w:numFmt w:val="bullet"/>
+      <w:lvlText w:val="o"/>
+      <w:lvlJc w:val="left"/>
+      <w:pPr>
+        <w:ind w:left="1440" w:hanging="360"/>
+      </w:pPr>
+      <w:rPr>
+        <w:rFonts w:ascii="Courier New" w:hAnsi="Courier New" w:cs="Courier New" w:hint="default"/>
+      </w:rPr>
+    </w:lvl>
+    <w:lvl w:ilvl="2" w:tplc="0C0C0005" w:tentative="1">
+      <w:start w:val="1"/>
+      <w:numFmt w:val="bullet"/>
+      <w:lvlText w:val=""/>
+      <w:lvlJc w:val="left"/>
+      <w:pPr>
+        <w:ind w:left="2160" w:hanging="360"/>
+      </w:pPr>
+      <w:rPr>
+        <w:rFonts w:ascii="Wingdings" w:hAnsi="Wingdings" w:hint="default"/>
+      </w:rPr>
+    </w:lvl>
+    <w:lvl w:ilvl="3" w:tplc="0C0C0001" w:tentative="1">
+      <w:start w:val="1"/>
+      <w:numFmt w:val="bullet"/>
+      <w:lvlText w:val=""/>
+      <w:lvlJc w:val="left"/>
+      <w:pPr>
+        <w:ind w:left="2880" w:hanging="360"/>
+      </w:pPr>
+      <w:rPr>
+        <w:rFonts w:ascii="Symbol" w:hAnsi="Symbol" w:hint="default"/>
+      </w:rPr>
+    </w:lvl>
+    <w:lvl w:ilvl="4" w:tplc="0C0C0003" w:tentative="1">
+      <w:start w:val="1"/>
+      <w:numFmt w:val="bullet"/>
+      <w:lvlText w:val="o"/>
+      <w:lvlJc w:val="left"/>
+      <w:pPr>
+        <w:ind w:left="3600" w:hanging="360"/>
+      </w:pPr>
+      <w:rPr>
+        <w:rFonts w:ascii="Courier New" w:hAnsi="Courier New" w:cs="Courier New" w:hint="default"/>
+      </w:rPr>
+    </w:lvl>
+    <w:lvl w:ilvl="5" w:tplc="0C0C0005" w:tentative="1">
+      <w:start w:val="1"/>
+      <w:numFmt w:val="bullet"/>
+      <w:lvlText w:val=""/>
+      <w:lvlJc w:val="left"/>
+      <w:pPr>
+        <w:ind w:left="4320" w:hanging="360"/>
+      </w:pPr>
+      <w:rPr>
+        <w:rFonts w:ascii="Wingdings" w:hAnsi="Wingdings" w:hint="default"/>
+      </w:rPr>
+    </w:lvl>
+    <w:lvl w:ilvl="6" w:tplc="0C0C0001" w:tentative="1">
+      <w:start w:val="1"/>
+      <w:numFmt w:val="bullet"/>
+      <w:lvlText w:val=""/>
+      <w:lvlJc w:val="left"/>
+      <w:pPr>
+        <w:ind w:left="5040" w:hanging="360"/>
+      </w:pPr>
+      <w:rPr>
+        <w:rFonts w:ascii="Symbol" w:hAnsi="Symbol" w:hint="default"/>
+      </w:rPr>
+    </w:lvl>
+    <w:lvl w:ilvl="7" w:tplc="0C0C0003" w:tentative="1">
+      <w:start w:val="1"/>
+      <w:numFmt w:val="bullet"/>
+      <w:lvlText w:val="o"/>
+      <w:lvlJc w:val="left"/>
+      <w:pPr>
+        <w:ind w:left="5760" w:hanging="360"/>
+      </w:pPr>
+      <w:rPr>
+        <w:rFonts w:ascii="Courier New" w:hAnsi="Courier New" w:cs="Courier New" w:hint="default"/>
+      </w:rPr>
+    </w:lvl>
+    <w:lvl w:ilvl="8" w:tplc="0C0C0005" w:tentative="1">
+      <w:start w:val="1"/>
+      <w:numFmt w:val="bullet"/>
+      <w:lvlText w:val=""/>
+      <w:lvlJc w:val="left"/>
+      <w:pPr>
+        <w:ind w:left="6480" w:hanging="360"/>
+      </w:pPr>
+      <w:rPr>
+        <w:rFonts w:ascii="Wingdings" w:hAnsi="Wingdings" w:hint="default"/>
+      </w:rPr>
+    </w:lvl>
+  </w:abstractNum>
+  <w:abstractNum w:abstractNumId="3" w15:restartNumberingAfterBreak="0">
     <w:nsid w:val="456023CF"/>
     <w:multiLevelType w:val="hybridMultilevel"/>
     <w:tmpl w:val="C6A2E972"/>
@@ -1405,7 +2391,7 @@
       </w:rPr>
     </w:lvl>
   </w:abstractNum>
-  <w:abstractNum w:abstractNumId="1" w15:restartNumberingAfterBreak="0">
+  <w:abstractNum w:abstractNumId="4" w15:restartNumberingAfterBreak="0">
     <w:nsid w:val="647F1625"/>
     <w:multiLevelType w:val="hybridMultilevel"/>
     <w:tmpl w:val="7696CDD0"/>
@@ -1518,7 +2504,120 @@
       </w:rPr>
     </w:lvl>
   </w:abstractNum>
-  <w:abstractNum w:abstractNumId="2" w15:restartNumberingAfterBreak="0">
+  <w:abstractNum w:abstractNumId="5" w15:restartNumberingAfterBreak="0">
+    <w:nsid w:val="708B4D8C"/>
+    <w:multiLevelType w:val="hybridMultilevel"/>
+    <w:tmpl w:val="839C7AAC"/>
+    <w:lvl w:ilvl="0" w:tplc="0C0C0001">
+      <w:start w:val="1"/>
+      <w:numFmt w:val="bullet"/>
+      <w:lvlText w:val=""/>
+      <w:lvlJc w:val="left"/>
+      <w:pPr>
+        <w:ind w:left="720" w:hanging="360"/>
+      </w:pPr>
+      <w:rPr>
+        <w:rFonts w:ascii="Symbol" w:hAnsi="Symbol" w:hint="default"/>
+      </w:rPr>
+    </w:lvl>
+    <w:lvl w:ilvl="1" w:tplc="0C0C0003" w:tentative="1">
+      <w:start w:val="1"/>
+      <w:numFmt w:val="bullet"/>
+      <w:lvlText w:val="o"/>
+      <w:lvlJc w:val="left"/>
+      <w:pPr>
+        <w:ind w:left="1440" w:hanging="360"/>
+      </w:pPr>
+      <w:rPr>
+        <w:rFonts w:ascii="Courier New" w:hAnsi="Courier New" w:cs="Courier New" w:hint="default"/>
+      </w:rPr>
+    </w:lvl>
+    <w:lvl w:ilvl="2" w:tplc="0C0C0005" w:tentative="1">
+      <w:start w:val="1"/>
+      <w:numFmt w:val="bullet"/>
+      <w:lvlText w:val=""/>
+      <w:lvlJc w:val="left"/>
+      <w:pPr>
+        <w:ind w:left="2160" w:hanging="360"/>
+      </w:pPr>
+      <w:rPr>
+        <w:rFonts w:ascii="Wingdings" w:hAnsi="Wingdings" w:hint="default"/>
+      </w:rPr>
+    </w:lvl>
+    <w:lvl w:ilvl="3" w:tplc="0C0C0001" w:tentative="1">
+      <w:start w:val="1"/>
+      <w:numFmt w:val="bullet"/>
+      <w:lvlText w:val=""/>
+      <w:lvlJc w:val="left"/>
+      <w:pPr>
+        <w:ind w:left="2880" w:hanging="360"/>
+      </w:pPr>
+      <w:rPr>
+        <w:rFonts w:ascii="Symbol" w:hAnsi="Symbol" w:hint="default"/>
+      </w:rPr>
+    </w:lvl>
+    <w:lvl w:ilvl="4" w:tplc="0C0C0003" w:tentative="1">
+      <w:start w:val="1"/>
+      <w:numFmt w:val="bullet"/>
+      <w:lvlText w:val="o"/>
+      <w:lvlJc w:val="left"/>
+      <w:pPr>
+        <w:ind w:left="3600" w:hanging="360"/>
+      </w:pPr>
+      <w:rPr>
+        <w:rFonts w:ascii="Courier New" w:hAnsi="Courier New" w:cs="Courier New" w:hint="default"/>
+      </w:rPr>
+    </w:lvl>
+    <w:lvl w:ilvl="5" w:tplc="0C0C0005" w:tentative="1">
+      <w:start w:val="1"/>
+      <w:numFmt w:val="bullet"/>
+      <w:lvlText w:val=""/>
+      <w:lvlJc w:val="left"/>
+      <w:pPr>
+        <w:ind w:left="4320" w:hanging="360"/>
+      </w:pPr>
+      <w:rPr>
+        <w:rFonts w:ascii="Wingdings" w:hAnsi="Wingdings" w:hint="default"/>
+      </w:rPr>
+    </w:lvl>
+    <w:lvl w:ilvl="6" w:tplc="0C0C0001" w:tentative="1">
+      <w:start w:val="1"/>
+      <w:numFmt w:val="bullet"/>
+      <w:lvlText w:val=""/>
+      <w:lvlJc w:val="left"/>
+      <w:pPr>
+        <w:ind w:left="5040" w:hanging="360"/>
+      </w:pPr>
+      <w:rPr>
+        <w:rFonts w:ascii="Symbol" w:hAnsi="Symbol" w:hint="default"/>
+      </w:rPr>
+    </w:lvl>
+    <w:lvl w:ilvl="7" w:tplc="0C0C0003" w:tentative="1">
+      <w:start w:val="1"/>
+      <w:numFmt w:val="bullet"/>
+      <w:lvlText w:val="o"/>
+      <w:lvlJc w:val="left"/>
+      <w:pPr>
+        <w:ind w:left="5760" w:hanging="360"/>
+      </w:pPr>
+      <w:rPr>
+        <w:rFonts w:ascii="Courier New" w:hAnsi="Courier New" w:cs="Courier New" w:hint="default"/>
+      </w:rPr>
+    </w:lvl>
+    <w:lvl w:ilvl="8" w:tplc="0C0C0005" w:tentative="1">
+      <w:start w:val="1"/>
+      <w:numFmt w:val="bullet"/>
+      <w:lvlText w:val=""/>
+      <w:lvlJc w:val="left"/>
+      <w:pPr>
+        <w:ind w:left="6480" w:hanging="360"/>
+      </w:pPr>
+      <w:rPr>
+        <w:rFonts w:ascii="Wingdings" w:hAnsi="Wingdings" w:hint="default"/>
+      </w:rPr>
+    </w:lvl>
+  </w:abstractNum>
+  <w:abstractNum w:abstractNumId="6" w15:restartNumberingAfterBreak="0">
     <w:nsid w:val="77096673"/>
     <w:multiLevelType w:val="hybridMultilevel"/>
     <w:tmpl w:val="12AE1032"/>
@@ -1631,14 +2730,142 @@
       </w:rPr>
     </w:lvl>
   </w:abstractNum>
+  <w:abstractNum w:abstractNumId="7" w15:restartNumberingAfterBreak="0">
+    <w:nsid w:val="7FBD440A"/>
+    <w:multiLevelType w:val="hybridMultilevel"/>
+    <w:tmpl w:val="0BB215C8"/>
+    <w:lvl w:ilvl="0" w:tplc="0C0C000F">
+      <w:start w:val="1"/>
+      <w:numFmt w:val="decimal"/>
+      <w:lvlText w:val="%1."/>
+      <w:lvlJc w:val="left"/>
+      <w:pPr>
+        <w:ind w:left="720" w:hanging="360"/>
+      </w:pPr>
+      <w:rPr>
+        <w:rFonts w:hint="default"/>
+      </w:rPr>
+    </w:lvl>
+    <w:lvl w:ilvl="1" w:tplc="0C0C0003" w:tentative="1">
+      <w:start w:val="1"/>
+      <w:numFmt w:val="bullet"/>
+      <w:lvlText w:val="o"/>
+      <w:lvlJc w:val="left"/>
+      <w:pPr>
+        <w:ind w:left="1440" w:hanging="360"/>
+      </w:pPr>
+      <w:rPr>
+        <w:rFonts w:ascii="Courier New" w:hAnsi="Courier New" w:cs="Courier New" w:hint="default"/>
+      </w:rPr>
+    </w:lvl>
+    <w:lvl w:ilvl="2" w:tplc="0C0C0005" w:tentative="1">
+      <w:start w:val="1"/>
+      <w:numFmt w:val="bullet"/>
+      <w:lvlText w:val=""/>
+      <w:lvlJc w:val="left"/>
+      <w:pPr>
+        <w:ind w:left="2160" w:hanging="360"/>
+      </w:pPr>
+      <w:rPr>
+        <w:rFonts w:ascii="Wingdings" w:hAnsi="Wingdings" w:hint="default"/>
+      </w:rPr>
+    </w:lvl>
+    <w:lvl w:ilvl="3" w:tplc="0C0C0001" w:tentative="1">
+      <w:start w:val="1"/>
+      <w:numFmt w:val="bullet"/>
+      <w:lvlText w:val=""/>
+      <w:lvlJc w:val="left"/>
+      <w:pPr>
+        <w:ind w:left="2880" w:hanging="360"/>
+      </w:pPr>
+      <w:rPr>
+        <w:rFonts w:ascii="Symbol" w:hAnsi="Symbol" w:hint="default"/>
+      </w:rPr>
+    </w:lvl>
+    <w:lvl w:ilvl="4" w:tplc="0C0C0003" w:tentative="1">
+      <w:start w:val="1"/>
+      <w:numFmt w:val="bullet"/>
+      <w:lvlText w:val="o"/>
+      <w:lvlJc w:val="left"/>
+      <w:pPr>
+        <w:ind w:left="3600" w:hanging="360"/>
+      </w:pPr>
+      <w:rPr>
+        <w:rFonts w:ascii="Courier New" w:hAnsi="Courier New" w:cs="Courier New" w:hint="default"/>
+      </w:rPr>
+    </w:lvl>
+    <w:lvl w:ilvl="5" w:tplc="0C0C0005" w:tentative="1">
+      <w:start w:val="1"/>
+      <w:numFmt w:val="bullet"/>
+      <w:lvlText w:val=""/>
+      <w:lvlJc w:val="left"/>
+      <w:pPr>
+        <w:ind w:left="4320" w:hanging="360"/>
+      </w:pPr>
+      <w:rPr>
+        <w:rFonts w:ascii="Wingdings" w:hAnsi="Wingdings" w:hint="default"/>
+      </w:rPr>
+    </w:lvl>
+    <w:lvl w:ilvl="6" w:tplc="0C0C0001" w:tentative="1">
+      <w:start w:val="1"/>
+      <w:numFmt w:val="bullet"/>
+      <w:lvlText w:val=""/>
+      <w:lvlJc w:val="left"/>
+      <w:pPr>
+        <w:ind w:left="5040" w:hanging="360"/>
+      </w:pPr>
+      <w:rPr>
+        <w:rFonts w:ascii="Symbol" w:hAnsi="Symbol" w:hint="default"/>
+      </w:rPr>
+    </w:lvl>
+    <w:lvl w:ilvl="7" w:tplc="0C0C0003" w:tentative="1">
+      <w:start w:val="1"/>
+      <w:numFmt w:val="bullet"/>
+      <w:lvlText w:val="o"/>
+      <w:lvlJc w:val="left"/>
+      <w:pPr>
+        <w:ind w:left="5760" w:hanging="360"/>
+      </w:pPr>
+      <w:rPr>
+        <w:rFonts w:ascii="Courier New" w:hAnsi="Courier New" w:cs="Courier New" w:hint="default"/>
+      </w:rPr>
+    </w:lvl>
+    <w:lvl w:ilvl="8" w:tplc="0C0C0005" w:tentative="1">
+      <w:start w:val="1"/>
+      <w:numFmt w:val="bullet"/>
+      <w:lvlText w:val=""/>
+      <w:lvlJc w:val="left"/>
+      <w:pPr>
+        <w:ind w:left="6480" w:hanging="360"/>
+      </w:pPr>
+      <w:rPr>
+        <w:rFonts w:ascii="Wingdings" w:hAnsi="Wingdings" w:hint="default"/>
+      </w:rPr>
+    </w:lvl>
+  </w:abstractNum>
   <w:num w:numId="1">
+    <w:abstractNumId w:val="4"/>
+  </w:num>
+  <w:num w:numId="2">
+    <w:abstractNumId w:val="6"/>
+  </w:num>
+  <w:num w:numId="3">
+    <w:abstractNumId w:val="3"/>
+  </w:num>
+  <w:num w:numId="4">
+    <w:abstractNumId w:val="5"/>
+  </w:num>
+  <w:num w:numId="5">
+    <w:abstractNumId w:val="0"/>
+  </w:num>
+  <w:num w:numId="6">
     <w:abstractNumId w:val="1"/>
   </w:num>
-  <w:num w:numId="2">
+  <w:num w:numId="7">
+    <w:abstractNumId w:val="7"/>
+  </w:num>
+  <w:num w:numId="8">
     <w:abstractNumId w:val="2"/>
-  </w:num>
-  <w:num w:numId="3">
-    <w:abstractNumId w:val="0"/>
   </w:num>
 </w:numbering>
 </file>
@@ -2102,6 +3329,28 @@
       <w:szCs w:val="24"/>
     </w:rPr>
   </w:style>
+  <w:style w:type="paragraph" w:styleId="Titre4">
+    <w:name w:val="heading 4"/>
+    <w:basedOn w:val="Normal"/>
+    <w:next w:val="Normal"/>
+    <w:link w:val="Titre4Car"/>
+    <w:uiPriority w:val="9"/>
+    <w:unhideWhenUsed/>
+    <w:qFormat/>
+    <w:rsid w:val="00700A3B"/>
+    <w:pPr>
+      <w:keepNext/>
+      <w:keepLines/>
+      <w:spacing w:before="40" w:after="0"/>
+      <w:outlineLvl w:val="3"/>
+    </w:pPr>
+    <w:rPr>
+      <w:rFonts w:asciiTheme="majorHAnsi" w:eastAsiaTheme="majorEastAsia" w:hAnsiTheme="majorHAnsi" w:cstheme="majorBidi"/>
+      <w:i/>
+      <w:iCs/>
+      <w:color w:val="2E74B5" w:themeColor="accent1" w:themeShade="BF"/>
+    </w:rPr>
+  </w:style>
   <w:style w:type="character" w:default="1" w:styleId="Policepardfaut">
     <w:name w:val="Default Paragraph Font"/>
     <w:uiPriority w:val="1"/>
@@ -2268,6 +3517,49 @@
       <w:u w:val="single"/>
     </w:rPr>
   </w:style>
+  <w:style w:type="paragraph" w:styleId="Textedebulles">
+    <w:name w:val="Balloon Text"/>
+    <w:basedOn w:val="Normal"/>
+    <w:link w:val="TextedebullesCar"/>
+    <w:uiPriority w:val="99"/>
+    <w:semiHidden/>
+    <w:unhideWhenUsed/>
+    <w:rsid w:val="009D2FF2"/>
+    <w:pPr>
+      <w:spacing w:after="0" w:line="240" w:lineRule="auto"/>
+    </w:pPr>
+    <w:rPr>
+      <w:rFonts w:ascii="Segoe UI" w:hAnsi="Segoe UI" w:cs="Segoe UI"/>
+      <w:sz w:val="18"/>
+      <w:szCs w:val="18"/>
+    </w:rPr>
+  </w:style>
+  <w:style w:type="character" w:customStyle="1" w:styleId="TextedebullesCar">
+    <w:name w:val="Texte de bulles Car"/>
+    <w:basedOn w:val="Policepardfaut"/>
+    <w:link w:val="Textedebulles"/>
+    <w:uiPriority w:val="99"/>
+    <w:semiHidden/>
+    <w:rsid w:val="009D2FF2"/>
+    <w:rPr>
+      <w:rFonts w:ascii="Segoe UI" w:hAnsi="Segoe UI" w:cs="Segoe UI"/>
+      <w:sz w:val="18"/>
+      <w:szCs w:val="18"/>
+    </w:rPr>
+  </w:style>
+  <w:style w:type="character" w:customStyle="1" w:styleId="Titre4Car">
+    <w:name w:val="Titre 4 Car"/>
+    <w:basedOn w:val="Policepardfaut"/>
+    <w:link w:val="Titre4"/>
+    <w:uiPriority w:val="9"/>
+    <w:rsid w:val="00700A3B"/>
+    <w:rPr>
+      <w:rFonts w:asciiTheme="majorHAnsi" w:eastAsiaTheme="majorEastAsia" w:hAnsiTheme="majorHAnsi" w:cstheme="majorBidi"/>
+      <w:i/>
+      <w:iCs/>
+      <w:color w:val="2E74B5" w:themeColor="accent1" w:themeShade="BF"/>
+    </w:rPr>
+  </w:style>
 </w:styles>
 </file>
 
@@ -2358,7 +3650,7 @@
     <w:charset w:val="00"/>
     <w:family w:val="roman"/>
     <w:pitch w:val="variable"/>
-    <w:sig w:usb0="E0002AFF" w:usb1="C0007841" w:usb2="00000009" w:usb3="00000000" w:csb0="000001FF" w:csb1="00000000"/>
+    <w:sig w:usb0="E0002AFF" w:usb1="C0007843" w:usb2="00000009" w:usb3="00000000" w:csb0="000001FF" w:csb1="00000000"/>
   </w:font>
   <w:font w:name="Courier New">
     <w:panose1 w:val="02070309020205020404"/>
@@ -2388,6 +3680,13 @@
     <w:pitch w:val="variable"/>
     <w:sig w:usb0="A00002EF" w:usb1="4000207B" w:usb2="00000000" w:usb3="00000000" w:csb0="0000019F" w:csb1="00000000"/>
   </w:font>
+  <w:font w:name="Segoe UI">
+    <w:panose1 w:val="020B0502040204020203"/>
+    <w:charset w:val="00"/>
+    <w:family w:val="swiss"/>
+    <w:pitch w:val="variable"/>
+    <w:sig w:usb0="E10022FF" w:usb1="C000E47F" w:usb2="00000029" w:usb3="00000000" w:csb0="000001DF" w:csb1="00000000"/>
+  </w:font>
 </w:fonts>
 </file>
 
@@ -2412,6 +3711,7 @@
     <w:rsid w:val="00BA4D7B"/>
     <w:rsid w:val="00DE7D24"/>
     <w:rsid w:val="00E9394E"/>
+    <w:rsid w:val="00ED7C3F"/>
   </w:rsids>
   <m:mathPr>
     <m:mathFont m:val="Cambria Math"/>
@@ -3139,7 +4439,7 @@
 </file>
 
 <file path=customXml/itemProps1.xml><?xml version="1.0" encoding="utf-8"?>
-<ds:datastoreItem xmlns:ds="http://schemas.openxmlformats.org/officeDocument/2006/customXml" ds:itemID="{9A4C7B46-D7B8-40AC-9846-F9AC558860E4}">
+<ds:datastoreItem xmlns:ds="http://schemas.openxmlformats.org/officeDocument/2006/customXml" ds:itemID="{E32DC7B5-4D37-4E3A-986D-C5A756C8D5FF}">
   <ds:schemaRefs>
     <ds:schemaRef ds:uri="http://schemas.openxmlformats.org/officeDocument/2006/bibliography"/>
   </ds:schemaRefs>

</xml_diff>

<commit_message>
Modification du diagramme de bd, Mise en page de Analyse detailler et correction des fautes de Analyse detailler
</commit_message>
<xml_diff>
--- a/Documentation/Analyse détaillée/Analyse detailler.docx
+++ b/Documentation/Analyse détaillée/Analyse detailler.docx
@@ -1,6 +1,6 @@
 
 <file path=word/document.xml><?xml version="1.0" encoding="utf-8"?>
-<w:document xmlns:wpc="http://schemas.microsoft.com/office/word/2010/wordprocessingCanvas" xmlns:cx="http://schemas.microsoft.com/office/drawing/2014/chartex" xmlns:cx1="http://schemas.microsoft.com/office/drawing/2015/9/8/chartex" xmlns:mc="http://schemas.openxmlformats.org/markup-compatibility/2006" xmlns:o="urn:schemas-microsoft-com:office:office" xmlns:r="http://schemas.openxmlformats.org/officeDocument/2006/relationships" xmlns:m="http://schemas.openxmlformats.org/officeDocument/2006/math" xmlns:v="urn:schemas-microsoft-com:vml" xmlns:wp14="http://schemas.microsoft.com/office/word/2010/wordprocessingDrawing" xmlns:wp="http://schemas.openxmlformats.org/drawingml/2006/wordprocessingDrawing" xmlns:w10="urn:schemas-microsoft-com:office:word" xmlns:w="http://schemas.openxmlformats.org/wordprocessingml/2006/main" xmlns:w14="http://schemas.microsoft.com/office/word/2010/wordml" xmlns:w15="http://schemas.microsoft.com/office/word/2012/wordml" xmlns:w16se="http://schemas.microsoft.com/office/word/2015/wordml/symex" xmlns:wpg="http://schemas.microsoft.com/office/word/2010/wordprocessingGroup" xmlns:wpi="http://schemas.microsoft.com/office/word/2010/wordprocessingInk" xmlns:wne="http://schemas.microsoft.com/office/word/2006/wordml" xmlns:wps="http://schemas.microsoft.com/office/word/2010/wordprocessingShape" mc:Ignorable="w14 w15 w16se wp14">
+<w:document xmlns:wpc="http://schemas.microsoft.com/office/word/2010/wordprocessingCanvas" xmlns:cx="http://schemas.microsoft.com/office/drawing/2014/chartex" xmlns:cx1="http://schemas.microsoft.com/office/drawing/2015/9/8/chartex" xmlns:cx2="http://schemas.microsoft.com/office/drawing/2015/10/21/chartex" xmlns:cx3="http://schemas.microsoft.com/office/drawing/2016/5/9/chartex" xmlns:cx4="http://schemas.microsoft.com/office/drawing/2016/5/10/chartex" xmlns:cx5="http://schemas.microsoft.com/office/drawing/2016/5/11/chartex" xmlns:cx6="http://schemas.microsoft.com/office/drawing/2016/5/12/chartex" xmlns:cx7="http://schemas.microsoft.com/office/drawing/2016/5/13/chartex" xmlns:cx8="http://schemas.microsoft.com/office/drawing/2016/5/14/chartex" xmlns:mc="http://schemas.openxmlformats.org/markup-compatibility/2006" xmlns:aink="http://schemas.microsoft.com/office/drawing/2016/ink" xmlns:am3d="http://schemas.microsoft.com/office/drawing/2017/model3d" xmlns:o="urn:schemas-microsoft-com:office:office" xmlns:r="http://schemas.openxmlformats.org/officeDocument/2006/relationships" xmlns:m="http://schemas.openxmlformats.org/officeDocument/2006/math" xmlns:v="urn:schemas-microsoft-com:vml" xmlns:wp14="http://schemas.microsoft.com/office/word/2010/wordprocessingDrawing" xmlns:wp="http://schemas.openxmlformats.org/drawingml/2006/wordprocessingDrawing" xmlns:w10="urn:schemas-microsoft-com:office:word" xmlns:w="http://schemas.openxmlformats.org/wordprocessingml/2006/main" xmlns:w14="http://schemas.microsoft.com/office/word/2010/wordml" xmlns:w15="http://schemas.microsoft.com/office/word/2012/wordml" xmlns:w16cid="http://schemas.microsoft.com/office/word/2016/wordml/cid" xmlns:w16se="http://schemas.microsoft.com/office/word/2015/wordml/symex" xmlns:wpg="http://schemas.microsoft.com/office/word/2010/wordprocessingGroup" xmlns:wpi="http://schemas.microsoft.com/office/word/2010/wordprocessingInk" xmlns:wne="http://schemas.microsoft.com/office/word/2006/wordml" xmlns:wps="http://schemas.microsoft.com/office/word/2010/wordprocessingShape" mc:Ignorable="w14 w15 w16se w16cid wp14">
   <w:body>
     <w:sdt>
       <w:sdtPr>
@@ -51,7 +51,7 @@
                         <pic:cNvPicPr/>
                       </pic:nvPicPr>
                       <pic:blipFill>
-                        <a:blip r:embed="rId6" cstate="print">
+                        <a:blip r:embed="rId8" cstate="print">
                           <a:duotone>
                             <a:schemeClr val="accent1">
                               <a:shade val="45000"/>
@@ -333,7 +333,7 @@
                         <pic:cNvPicPr/>
                       </pic:nvPicPr>
                       <pic:blipFill>
-                        <a:blip r:embed="rId7" cstate="print">
+                        <a:blip r:embed="rId9" cstate="print">
                           <a:duotone>
                             <a:schemeClr val="accent1">
                               <a:shade val="45000"/>
@@ -410,8 +410,6 @@
             </w:rPr>
             <w:t>Table des matières</w:t>
           </w:r>
-          <w:bookmarkStart w:id="0" w:name="_GoBack"/>
-          <w:bookmarkEnd w:id="0"/>
         </w:p>
         <w:p>
           <w:pPr>
@@ -434,7 +432,7 @@
           <w:r>
             <w:fldChar w:fldCharType="separate"/>
           </w:r>
-          <w:hyperlink w:anchor="_Toc525022586" w:history="1">
+          <w:hyperlink w:anchor="_Toc525024384" w:history="1">
             <w:r>
               <w:rPr>
                 <w:rStyle w:val="Lienhypertexte"/>
@@ -461,7 +459,7 @@
                 <w:noProof/>
                 <w:webHidden/>
               </w:rPr>
-              <w:instrText xml:space="preserve"> PAGEREF _Toc525022586 \h </w:instrText>
+              <w:instrText xml:space="preserve"> PAGEREF _Toc525024384 \h </w:instrText>
             </w:r>
             <w:r>
               <w:rPr>
@@ -504,7 +502,7 @@
               <w:lang w:eastAsia="fr-CA"/>
             </w:rPr>
           </w:pPr>
-          <w:hyperlink w:anchor="_Toc525022587" w:history="1">
+          <w:hyperlink w:anchor="_Toc525024385" w:history="1">
             <w:r>
               <w:rPr>
                 <w:rStyle w:val="Lienhypertexte"/>
@@ -531,7 +529,7 @@
                 <w:noProof/>
                 <w:webHidden/>
               </w:rPr>
-              <w:instrText xml:space="preserve"> PAGEREF _Toc525022587 \h </w:instrText>
+              <w:instrText xml:space="preserve"> PAGEREF _Toc525024385 \h </w:instrText>
             </w:r>
             <w:r>
               <w:rPr>
@@ -574,7 +572,7 @@
               <w:lang w:eastAsia="fr-CA"/>
             </w:rPr>
           </w:pPr>
-          <w:hyperlink w:anchor="_Toc525022588" w:history="1">
+          <w:hyperlink w:anchor="_Toc525024386" w:history="1">
             <w:r>
               <w:rPr>
                 <w:rStyle w:val="Lienhypertexte"/>
@@ -601,7 +599,7 @@
                 <w:noProof/>
                 <w:webHidden/>
               </w:rPr>
-              <w:instrText xml:space="preserve"> PAGEREF _Toc525022588 \h </w:instrText>
+              <w:instrText xml:space="preserve"> PAGEREF _Toc525024386 \h </w:instrText>
             </w:r>
             <w:r>
               <w:rPr>
@@ -644,7 +642,7 @@
               <w:lang w:eastAsia="fr-CA"/>
             </w:rPr>
           </w:pPr>
-          <w:hyperlink w:anchor="_Toc525022589" w:history="1">
+          <w:hyperlink w:anchor="_Toc525024387" w:history="1">
             <w:r>
               <w:rPr>
                 <w:rStyle w:val="Lienhypertexte"/>
@@ -671,7 +669,7 @@
                 <w:noProof/>
                 <w:webHidden/>
               </w:rPr>
-              <w:instrText xml:space="preserve"> PAGEREF _Toc525022589 \h </w:instrText>
+              <w:instrText xml:space="preserve"> PAGEREF _Toc525024387 \h </w:instrText>
             </w:r>
             <w:r>
               <w:rPr>
@@ -714,7 +712,7 @@
               <w:lang w:eastAsia="fr-CA"/>
             </w:rPr>
           </w:pPr>
-          <w:hyperlink w:anchor="_Toc525022590" w:history="1">
+          <w:hyperlink w:anchor="_Toc525024388" w:history="1">
             <w:r>
               <w:rPr>
                 <w:rStyle w:val="Lienhypertexte"/>
@@ -741,7 +739,7 @@
                 <w:noProof/>
                 <w:webHidden/>
               </w:rPr>
-              <w:instrText xml:space="preserve"> PAGEREF _Toc525022590 \h </w:instrText>
+              <w:instrText xml:space="preserve"> PAGEREF _Toc525024388 \h </w:instrText>
             </w:r>
             <w:r>
               <w:rPr>
@@ -761,7 +759,7 @@
                 <w:noProof/>
                 <w:webHidden/>
               </w:rPr>
-              <w:t>5</w:t>
+              <w:t>4</w:t>
             </w:r>
             <w:r>
               <w:rPr>
@@ -784,13 +782,13 @@
               <w:lang w:eastAsia="fr-CA"/>
             </w:rPr>
           </w:pPr>
-          <w:hyperlink w:anchor="_Toc525022591" w:history="1">
+          <w:hyperlink w:anchor="_Toc525024389" w:history="1">
             <w:r>
               <w:rPr>
                 <w:rStyle w:val="Lienhypertexte"/>
                 <w:noProof/>
               </w:rPr>
-              <w:t>Technologies</w:t>
+              <w:t>Modèle d’utilisation</w:t>
             </w:r>
             <w:r>
               <w:rPr>
@@ -811,7 +809,7 @@
                 <w:noProof/>
                 <w:webHidden/>
               </w:rPr>
-              <w:instrText xml:space="preserve"> PAGEREF _Toc525022591 \h </w:instrText>
+              <w:instrText xml:space="preserve"> PAGEREF _Toc525024389 \h </w:instrText>
             </w:r>
             <w:r>
               <w:rPr>
@@ -831,7 +829,7 @@
                 <w:noProof/>
                 <w:webHidden/>
               </w:rPr>
-              <w:t>5</w:t>
+              <w:t>4</w:t>
             </w:r>
             <w:r>
               <w:rPr>
@@ -854,13 +852,13 @@
               <w:lang w:eastAsia="fr-CA"/>
             </w:rPr>
           </w:pPr>
-          <w:hyperlink w:anchor="_Toc525022592" w:history="1">
+          <w:hyperlink w:anchor="_Toc525024390" w:history="1">
             <w:r>
               <w:rPr>
                 <w:rStyle w:val="Lienhypertexte"/>
                 <w:noProof/>
               </w:rPr>
-              <w:t>Modèle physique de la base de donnée</w:t>
+              <w:t>Technologies</w:t>
             </w:r>
             <w:r>
               <w:rPr>
@@ -881,7 +879,7 @@
                 <w:noProof/>
                 <w:webHidden/>
               </w:rPr>
-              <w:instrText xml:space="preserve"> PAGEREF _Toc525022592 \h </w:instrText>
+              <w:instrText xml:space="preserve"> PAGEREF _Toc525024390 \h </w:instrText>
             </w:r>
             <w:r>
               <w:rPr>
@@ -924,13 +922,13 @@
               <w:lang w:eastAsia="fr-CA"/>
             </w:rPr>
           </w:pPr>
-          <w:hyperlink w:anchor="_Toc525022593" w:history="1">
+          <w:hyperlink w:anchor="_Toc525024391" w:history="1">
             <w:r>
               <w:rPr>
                 <w:rStyle w:val="Lienhypertexte"/>
                 <w:noProof/>
               </w:rPr>
-              <w:t>Échéancier</w:t>
+              <w:t>Modèle physique de la base de donnée</w:t>
             </w:r>
             <w:r>
               <w:rPr>
@@ -951,7 +949,7 @@
                 <w:noProof/>
                 <w:webHidden/>
               </w:rPr>
-              <w:instrText xml:space="preserve"> PAGEREF _Toc525022593 \h </w:instrText>
+              <w:instrText xml:space="preserve"> PAGEREF _Toc525024391 \h </w:instrText>
             </w:r>
             <w:r>
               <w:rPr>
@@ -971,7 +969,7 @@
                 <w:noProof/>
                 <w:webHidden/>
               </w:rPr>
-              <w:t>6</w:t>
+              <w:t>5</w:t>
             </w:r>
             <w:r>
               <w:rPr>
@@ -994,12 +992,82 @@
               <w:lang w:eastAsia="fr-CA"/>
             </w:rPr>
           </w:pPr>
-          <w:hyperlink w:anchor="_Toc525022594" w:history="1">
+          <w:hyperlink w:anchor="_Toc525024392" w:history="1">
             <w:r>
               <w:rPr>
                 <w:rStyle w:val="Lienhypertexte"/>
                 <w:noProof/>
               </w:rPr>
+              <w:t>Échéancier</w:t>
+            </w:r>
+            <w:r>
+              <w:rPr>
+                <w:noProof/>
+                <w:webHidden/>
+              </w:rPr>
+              <w:tab/>
+            </w:r>
+            <w:r>
+              <w:rPr>
+                <w:noProof/>
+                <w:webHidden/>
+              </w:rPr>
+              <w:fldChar w:fldCharType="begin"/>
+            </w:r>
+            <w:r>
+              <w:rPr>
+                <w:noProof/>
+                <w:webHidden/>
+              </w:rPr>
+              <w:instrText xml:space="preserve"> PAGEREF _Toc525024392 \h </w:instrText>
+            </w:r>
+            <w:r>
+              <w:rPr>
+                <w:noProof/>
+                <w:webHidden/>
+              </w:rPr>
+            </w:r>
+            <w:r>
+              <w:rPr>
+                <w:noProof/>
+                <w:webHidden/>
+              </w:rPr>
+              <w:fldChar w:fldCharType="separate"/>
+            </w:r>
+            <w:r>
+              <w:rPr>
+                <w:noProof/>
+                <w:webHidden/>
+              </w:rPr>
+              <w:t>6</w:t>
+            </w:r>
+            <w:r>
+              <w:rPr>
+                <w:noProof/>
+                <w:webHidden/>
+              </w:rPr>
+              <w:fldChar w:fldCharType="end"/>
+            </w:r>
+          </w:hyperlink>
+        </w:p>
+        <w:p>
+          <w:pPr>
+            <w:pStyle w:val="TM3"/>
+            <w:tabs>
+              <w:tab w:val="right" w:leader="dot" w:pos="8630"/>
+            </w:tabs>
+            <w:rPr>
+              <w:rFonts w:eastAsiaTheme="minorEastAsia"/>
+              <w:noProof/>
+              <w:lang w:eastAsia="fr-CA"/>
+            </w:rPr>
+          </w:pPr>
+          <w:hyperlink w:anchor="_Toc525024393" w:history="1">
+            <w:r>
+              <w:rPr>
+                <w:rStyle w:val="Lienhypertexte"/>
+                <w:noProof/>
+              </w:rPr>
               <w:t>Maquettes</w:t>
             </w:r>
             <w:r>
@@ -1021,7 +1089,7 @@
                 <w:noProof/>
                 <w:webHidden/>
               </w:rPr>
-              <w:instrText xml:space="preserve"> PAGEREF _Toc525022594 \h </w:instrText>
+              <w:instrText xml:space="preserve"> PAGEREF _Toc525024393 \h </w:instrText>
             </w:r>
             <w:r>
               <w:rPr>
@@ -1144,30 +1212,15 @@
     </w:p>
     <w:p>
       <w:pPr>
-        <w:spacing w:line="360" w:lineRule="auto"/>
-      </w:pPr>
-    </w:p>
-    <w:p>
-      <w:pPr>
-        <w:spacing w:line="360" w:lineRule="auto"/>
-      </w:pPr>
-    </w:p>
-    <w:p>
-      <w:pPr>
-        <w:spacing w:line="360" w:lineRule="auto"/>
-      </w:pPr>
-    </w:p>
-    <w:p>
-      <w:pPr>
         <w:pStyle w:val="Titre1"/>
         <w:spacing w:line="360" w:lineRule="auto"/>
         <w:jc w:val="center"/>
       </w:pPr>
-      <w:bookmarkStart w:id="1" w:name="_Toc525022586"/>
+      <w:bookmarkStart w:id="0" w:name="_Toc525024384"/>
       <w:r>
         <w:t>Analyse préliminaire du projet</w:t>
       </w:r>
-      <w:bookmarkEnd w:id="1"/>
+      <w:bookmarkEnd w:id="0"/>
     </w:p>
     <w:p>
       <w:pPr>
@@ -1179,22 +1232,22 @@
         <w:pStyle w:val="Titre2"/>
         <w:spacing w:line="360" w:lineRule="auto"/>
       </w:pPr>
-      <w:bookmarkStart w:id="2" w:name="_Toc525022587"/>
+      <w:bookmarkStart w:id="1" w:name="_Toc525024385"/>
       <w:r>
         <w:t>Nature du projet</w:t>
       </w:r>
-      <w:bookmarkEnd w:id="2"/>
+      <w:bookmarkEnd w:id="1"/>
     </w:p>
     <w:p>
       <w:pPr>
         <w:pStyle w:val="Titre3"/>
         <w:spacing w:line="360" w:lineRule="auto"/>
       </w:pPr>
-      <w:bookmarkStart w:id="3" w:name="_Toc525022588"/>
+      <w:bookmarkStart w:id="2" w:name="_Toc525024386"/>
       <w:r>
         <w:t>Énoncé</w:t>
       </w:r>
-      <w:bookmarkEnd w:id="3"/>
+      <w:bookmarkEnd w:id="2"/>
     </w:p>
     <w:p>
       <w:pPr>
@@ -1219,19 +1272,36 @@
         <w:t>informer de potentiels clients.</w:t>
       </w:r>
       <w:r>
-        <w:t xml:space="preserve"> La problématique réside dans l’âge du site web et l’affichage de l’information.  Le site est peu attirant, ne s’adapte pas au différentes grandeurs d’écrans et affiche les informations de manière peu intuitive.  </w:t>
+        <w:t xml:space="preserve"> La problématique réside dans l’âge du site web et l’affichage de l’information.  Le site est peu attirant, ne s’adapte pas au</w:t>
+      </w:r>
+      <w:r>
+        <w:t xml:space="preserve">x </w:t>
+      </w:r>
+      <w:r>
+        <w:t xml:space="preserve">différentes grandeurs d’écrans et affiche les informations de manière peu intuitive.  </w:t>
       </w:r>
       <w:r>
         <w:t xml:space="preserve">Le but du projet est </w:t>
       </w:r>
-      <w:r>
-        <w:t xml:space="preserve">développer </w:t>
+      <w:proofErr w:type="gramStart"/>
+      <w:r>
+        <w:t>développer</w:t>
+      </w:r>
+      <w:proofErr w:type="gramEnd"/>
+      <w:r>
+        <w:t xml:space="preserve"> </w:t>
       </w:r>
       <w:r>
         <w:t xml:space="preserve">un nouveau site web moderne, qui </w:t>
       </w:r>
       <w:r>
-        <w:t>répond aux besoins technologique du client.</w:t>
+        <w:t>répond aux besoins technologique</w:t>
+      </w:r>
+      <w:r>
+        <w:t xml:space="preserve">s </w:t>
+      </w:r>
+      <w:r>
+        <w:t>du client.</w:t>
       </w:r>
     </w:p>
     <w:p>
@@ -1244,11 +1314,11 @@
         <w:pStyle w:val="Titre3"/>
         <w:spacing w:line="360" w:lineRule="auto"/>
       </w:pPr>
-      <w:bookmarkStart w:id="4" w:name="_Toc525022589"/>
+      <w:bookmarkStart w:id="3" w:name="_Toc525024387"/>
       <w:r>
         <w:t>Objectifs</w:t>
       </w:r>
-      <w:bookmarkEnd w:id="4"/>
+      <w:bookmarkEnd w:id="3"/>
     </w:p>
     <w:p>
       <w:pPr>
@@ -1263,7 +1333,13 @@
         <w:spacing w:line="360" w:lineRule="auto"/>
       </w:pPr>
       <w:r>
-        <w:t xml:space="preserve">Le site web aurait besoins d’un nouveau menu pour naviguer permit les sections du site suivante : </w:t>
+        <w:t>Le site web aurait besoin d’un nouveau menu pour naviguer permit les sections du site suivante</w:t>
+      </w:r>
+      <w:r>
+        <w:t>s </w:t>
+      </w:r>
+      <w:r>
+        <w:t xml:space="preserve">: </w:t>
       </w:r>
     </w:p>
     <w:p>
@@ -1276,7 +1352,13 @@
         <w:spacing w:line="360" w:lineRule="auto"/>
       </w:pPr>
       <w:r>
-        <w:t xml:space="preserve">Accueil : Contient les informations </w:t>
+        <w:t>Accueil : Contien</w:t>
+      </w:r>
+      <w:r>
+        <w:t>s</w:t>
+      </w:r>
+      <w:r>
+        <w:t xml:space="preserve"> les informations </w:t>
       </w:r>
       <w:r>
         <w:t>générales</w:t>
@@ -1304,7 +1386,13 @@
         <w:t>Services</w:t>
       </w:r>
       <w:r>
-        <w:t> : Contient d</w:t>
+        <w:t> : Contien</w:t>
+      </w:r>
+      <w:r>
+        <w:t>s</w:t>
+      </w:r>
+      <w:r>
+        <w:t xml:space="preserve"> d</w:t>
       </w:r>
       <w:r>
         <w:t xml:space="preserve">es informations </w:t>
@@ -1326,7 +1414,13 @@
         <w:t xml:space="preserve">Publications : </w:t>
       </w:r>
       <w:r>
-        <w:t>Permet de visualiser de la documentation et de télécharger les PDF.</w:t>
+        <w:t>Permet</w:t>
+      </w:r>
+      <w:r>
+        <w:t xml:space="preserve">s </w:t>
+      </w:r>
+      <w:r>
+        <w:t>de visualiser de la documentation et de télécharger les PDF.</w:t>
       </w:r>
     </w:p>
     <w:p>
@@ -1339,7 +1433,13 @@
         <w:spacing w:line="360" w:lineRule="auto"/>
       </w:pPr>
       <w:r>
-        <w:t>Contact : Contient un formulaire pour conta</w:t>
+        <w:t>Contact : Contien</w:t>
+      </w:r>
+      <w:r>
+        <w:t>s</w:t>
+      </w:r>
+      <w:r>
+        <w:t xml:space="preserve"> un formulaire pour conta</w:t>
       </w:r>
       <w:r>
         <w:t>cter le psychologue</w:t>
@@ -1358,7 +1458,13 @@
         <w:spacing w:line="360" w:lineRule="auto"/>
       </w:pPr>
       <w:r>
-        <w:t>Prise de rendez-vous : Contient un formulaire pour prendre un rendez-vous.</w:t>
+        <w:t>Prise de rendez-vous : Contien</w:t>
+      </w:r>
+      <w:r>
+        <w:t>s</w:t>
+      </w:r>
+      <w:r>
+        <w:t xml:space="preserve"> un formulaire pour prendre un rendez-vous.</w:t>
       </w:r>
     </w:p>
     <w:p>
@@ -1395,7 +1501,13 @@
         <w:t>Page de gestions des modules</w:t>
       </w:r>
       <w:r>
-        <w:t xml:space="preserve"> (Voir liste des modules)</w:t>
+        <w:t xml:space="preserve"> (</w:t>
+      </w:r>
+      <w:r>
+        <w:t>v</w:t>
+      </w:r>
+      <w:r>
+        <w:t>oir liste des modules)</w:t>
       </w:r>
       <w:r>
         <w:t>.</w:t>
@@ -1411,7 +1523,6 @@
         <w:spacing w:line="360" w:lineRule="auto"/>
       </w:pPr>
       <w:r>
-        <w:lastRenderedPageBreak/>
         <w:t>Page de gestions des utilisateurs</w:t>
       </w:r>
     </w:p>
@@ -1425,7 +1536,13 @@
         <w:spacing w:line="360" w:lineRule="auto"/>
       </w:pPr>
       <w:r>
-        <w:t>Page de gestion des document (incluant l’ajout de documents PDF)</w:t>
+        <w:t>Page de gestion des document</w:t>
+      </w:r>
+      <w:r>
+        <w:t xml:space="preserve">s </w:t>
+      </w:r>
+      <w:r>
+        <w:t>(incluant l’ajout de documents PDF)</w:t>
       </w:r>
     </w:p>
     <w:p>
@@ -1438,6 +1555,7 @@
         <w:spacing w:line="360" w:lineRule="auto"/>
       </w:pPr>
       <w:r>
+        <w:lastRenderedPageBreak/>
         <w:t>Page de gestion des rendez-vous.</w:t>
       </w:r>
     </w:p>
@@ -1537,7 +1655,13 @@
         <w:spacing w:line="360" w:lineRule="auto"/>
       </w:pPr>
       <w:r>
-        <w:t>Module des document PDF (inclus la gestion, la visualisation et le téléchargement des PDF)</w:t>
+        <w:t>Module des document</w:t>
+      </w:r>
+      <w:r>
+        <w:t xml:space="preserve">s </w:t>
+      </w:r>
+      <w:r>
+        <w:t>PDF (inclus la gestion, la visualisation et le téléchargement des PDF)</w:t>
       </w:r>
       <w:r>
         <w:rPr>
@@ -1557,7 +1681,13 @@
         <w:spacing w:line="360" w:lineRule="auto"/>
       </w:pPr>
       <w:r>
-        <w:t>Module d’abonnement (notification Email lors de l’ajout de documents PDF)</w:t>
+        <w:t xml:space="preserve">Module d’abonnement (notification </w:t>
+      </w:r>
+      <w:r>
+        <w:t>Courrie</w:t>
+      </w:r>
+      <w:r>
+        <w:t>l lors de l’ajout de documents PDF)</w:t>
       </w:r>
       <w:r>
         <w:rPr>
@@ -1575,6 +1705,99 @@
     <w:p>
       <w:pPr>
         <w:spacing w:line="360" w:lineRule="auto"/>
+      </w:pPr>
+    </w:p>
+    <w:p>
+      <w:pPr>
+        <w:spacing w:line="360" w:lineRule="auto"/>
+      </w:pPr>
+    </w:p>
+    <w:p>
+      <w:pPr>
+        <w:spacing w:line="360" w:lineRule="auto"/>
+      </w:pPr>
+    </w:p>
+    <w:p>
+      <w:pPr>
+        <w:spacing w:line="360" w:lineRule="auto"/>
+      </w:pPr>
+    </w:p>
+    <w:p>
+      <w:pPr>
+        <w:spacing w:line="360" w:lineRule="auto"/>
+      </w:pPr>
+    </w:p>
+    <w:p>
+      <w:pPr>
+        <w:spacing w:line="360" w:lineRule="auto"/>
+      </w:pPr>
+    </w:p>
+    <w:p>
+      <w:pPr>
+        <w:spacing w:line="360" w:lineRule="auto"/>
+      </w:pPr>
+    </w:p>
+    <w:p>
+      <w:pPr>
+        <w:spacing w:line="360" w:lineRule="auto"/>
+      </w:pPr>
+    </w:p>
+    <w:p>
+      <w:pPr>
+        <w:spacing w:line="360" w:lineRule="auto"/>
+      </w:pPr>
+    </w:p>
+    <w:p>
+      <w:pPr>
+        <w:spacing w:line="360" w:lineRule="auto"/>
+      </w:pPr>
+    </w:p>
+    <w:p>
+      <w:pPr>
+        <w:spacing w:line="360" w:lineRule="auto"/>
+      </w:pPr>
+    </w:p>
+    <w:p>
+      <w:pPr>
+        <w:spacing w:line="360" w:lineRule="auto"/>
+      </w:pPr>
+    </w:p>
+    <w:p>
+      <w:pPr>
+        <w:spacing w:line="360" w:lineRule="auto"/>
+      </w:pPr>
+    </w:p>
+    <w:p>
+      <w:pPr>
+        <w:pStyle w:val="Titre2"/>
+        <w:rPr>
+          <w:sz w:val="32"/>
+          <w:szCs w:val="32"/>
+        </w:rPr>
+      </w:pPr>
+      <w:bookmarkStart w:id="4" w:name="_Toc525024388"/>
+      <w:r>
+        <w:rPr>
+          <w:rStyle w:val="Titre1Car"/>
+        </w:rPr>
+        <w:t>Spécifications</w:t>
+      </w:r>
+      <w:bookmarkEnd w:id="4"/>
+    </w:p>
+    <w:p>
+      <w:pPr>
+        <w:pStyle w:val="Titre3"/>
+      </w:pPr>
+      <w:bookmarkStart w:id="5" w:name="_Toc525024389"/>
+      <w:r>
+        <w:t>Modèle d’utilisation</w:t>
+      </w:r>
+      <w:bookmarkEnd w:id="5"/>
+    </w:p>
+    <w:p/>
+    <w:p>
+      <w:pPr>
+        <w:spacing w:line="360" w:lineRule="auto"/>
         <w:ind w:left="360"/>
       </w:pPr>
       <w:r>
@@ -1582,7 +1805,6 @@
           <w:noProof/>
           <w:lang w:eastAsia="fr-CA"/>
         </w:rPr>
-        <w:lastRenderedPageBreak/>
         <w:drawing>
           <wp:inline distT="0" distB="0" distL="0" distR="0">
             <wp:extent cx="5476875" cy="5657850"/>
@@ -1601,7 +1823,7 @@
                     </pic:cNvPicPr>
                   </pic:nvPicPr>
                   <pic:blipFill>
-                    <a:blip r:embed="rId8">
+                    <a:blip r:embed="rId10">
                       <a:extLst>
                         <a:ext uri="{28A0092B-C50C-407E-A947-70E740481C1C}">
                           <a14:useLocalDpi xmlns:a14="http://schemas.microsoft.com/office/drawing/2010/main" val="0"/>
@@ -1643,101 +1865,89 @@
         <w:spacing w:line="360" w:lineRule="auto"/>
       </w:pPr>
     </w:p>
-    <w:p>
-      <w:pPr>
-        <w:spacing w:line="360" w:lineRule="auto"/>
-      </w:pPr>
-    </w:p>
-    <w:p>
-      <w:pPr>
-        <w:spacing w:line="360" w:lineRule="auto"/>
-      </w:pPr>
-    </w:p>
-    <w:p>
-      <w:pPr>
-        <w:spacing w:line="360" w:lineRule="auto"/>
-      </w:pPr>
-    </w:p>
-    <w:p>
-      <w:pPr>
-        <w:spacing w:line="360" w:lineRule="auto"/>
-      </w:pPr>
-    </w:p>
-    <w:p>
-      <w:pPr>
-        <w:spacing w:line="360" w:lineRule="auto"/>
-      </w:pPr>
-    </w:p>
-    <w:p>
-      <w:pPr>
-        <w:pStyle w:val="Titre2"/>
+    <w:p/>
+    <w:p>
+      <w:pPr>
+        <w:pStyle w:val="Titre3"/>
+      </w:pPr>
+      <w:bookmarkStart w:id="6" w:name="_Toc525024390"/>
+      <w:r>
+        <w:t>Technologies</w:t>
+      </w:r>
+      <w:bookmarkEnd w:id="6"/>
+      <w:r>
+        <w:br/>
+      </w:r>
+    </w:p>
+    <w:p>
+      <w:r>
+        <w:t>Le nouveau site web sera développé selon le Framework ASP.NET 4</w:t>
+      </w:r>
+      <w:r>
+        <w:t>,</w:t>
+      </w:r>
+      <w:r>
+        <w:t>5 accompagné d’une base de donnée</w:t>
+      </w:r>
+      <w:r>
+        <w:t xml:space="preserve">s </w:t>
+      </w:r>
+      <w:bookmarkStart w:id="7" w:name="_GoBack"/>
+      <w:r>
+        <w:t>MySQL</w:t>
+      </w:r>
+      <w:bookmarkEnd w:id="7"/>
+      <w:r>
+        <w:t xml:space="preserve"> 8.0.</w:t>
+      </w:r>
+    </w:p>
+    <w:p/>
+    <w:p>
+      <w:pPr>
         <w:rPr>
-          <w:rStyle w:val="Titre1Car"/>
+          <w:noProof/>
+          <w:lang w:eastAsia="fr-CA"/>
         </w:rPr>
       </w:pPr>
-      <w:bookmarkStart w:id="5" w:name="_Toc525022590"/>
-      <w:r>
-        <w:rPr>
-          <w:rStyle w:val="Titre1Car"/>
-        </w:rPr>
-        <w:lastRenderedPageBreak/>
-        <w:t>Spécifications</w:t>
-      </w:r>
-      <w:bookmarkEnd w:id="5"/>
-    </w:p>
-    <w:p/>
-    <w:p>
-      <w:pPr>
-        <w:pStyle w:val="Titre3"/>
-      </w:pPr>
-      <w:bookmarkStart w:id="6" w:name="_Toc525022591"/>
-      <w:r>
-        <w:t>Technologies</w:t>
-      </w:r>
-      <w:bookmarkEnd w:id="6"/>
-      <w:r>
-        <w:br/>
-      </w:r>
-    </w:p>
-    <w:p>
-      <w:r>
-        <w:t>Le nouveau site web sera développé selon le Framework ASP.NET 4.5 accompagné d’une base de donnée MySQL 8.0.</w:t>
-      </w:r>
-    </w:p>
-    <w:p/>
-    <w:p>
-      <w:bookmarkStart w:id="7" w:name="_Toc525022592"/>
+      <w:bookmarkStart w:id="8" w:name="_Toc525024391"/>
       <w:r>
         <w:rPr>
           <w:rStyle w:val="Titre3Car"/>
         </w:rPr>
         <w:t>Modèle physique de la base de donnée</w:t>
       </w:r>
-      <w:bookmarkEnd w:id="7"/>
+      <w:bookmarkEnd w:id="8"/>
+      <w:r>
+        <w:rPr>
+          <w:rStyle w:val="Titre3Car"/>
+        </w:rPr>
+        <w:t>s</w:t>
+      </w:r>
+    </w:p>
+    <w:p>
       <w:r>
         <w:rPr>
           <w:noProof/>
-          <w:lang w:eastAsia="fr-CA"/>
         </w:rPr>
         <w:drawing>
-          <wp:inline distT="0" distB="0" distL="0" distR="0" wp14:anchorId="23DFE227" wp14:editId="5EF3A8F0">
-            <wp:extent cx="5682343" cy="4143375"/>
-            <wp:effectExtent l="0" t="0" r="0" b="0"/>
-            <wp:docPr id="4" name="Image 4" descr="C:\Users\1532472\Desktop\Projet_phychologue\Documentation\Analyse détaillée\Diagrammes\physique.PNG"/>
+          <wp:inline distT="0" distB="0" distL="0" distR="0">
+            <wp:extent cx="5680800" cy="4143600"/>
+            <wp:effectExtent l="0" t="0" r="0" b="9525"/>
+            <wp:docPr id="2" name="Image 2"/>
             <wp:cNvGraphicFramePr>
-              <a:graphicFrameLocks xmlns:a="http://schemas.openxmlformats.org/drawingml/2006/main" noChangeAspect="1"/>
+              <a:graphicFrameLocks xmlns:a="http://schemas.openxmlformats.org/drawingml/2006/main"/>
             </wp:cNvGraphicFramePr>
             <a:graphic xmlns:a="http://schemas.openxmlformats.org/drawingml/2006/main">
               <a:graphicData uri="http://schemas.openxmlformats.org/drawingml/2006/picture">
                 <pic:pic xmlns:pic="http://schemas.openxmlformats.org/drawingml/2006/picture">
                   <pic:nvPicPr>
-                    <pic:cNvPr id="0" name="Picture 4" descr="C:\Users\1532472\Desktop\Projet_phychologue\Documentation\Analyse détaillée\Diagrammes\physique.PNG"/>
-                    <pic:cNvPicPr>
+                    <pic:cNvPr id="0" name="Picture 6"/>
+                    <pic:cNvPicPr preferRelativeResize="0">
                       <a:picLocks noChangeAspect="1" noChangeArrowheads="1"/>
                     </pic:cNvPicPr>
                   </pic:nvPicPr>
                   <pic:blipFill>
-                    <a:blip r:embed="rId9">
+                    <a:blip r:embed="rId11">
                       <a:extLst>
                         <a:ext uri="{28A0092B-C50C-407E-A947-70E740481C1C}">
                           <a14:useLocalDpi xmlns:a14="http://schemas.microsoft.com/office/drawing/2010/main" val="0"/>
@@ -1752,7 +1962,7 @@
                   <pic:spPr bwMode="auto">
                     <a:xfrm>
                       <a:off x="0" y="0"/>
-                      <a:ext cx="5685636" cy="4145776"/>
+                      <a:ext cx="5680800" cy="4143600"/>
                     </a:xfrm>
                     <a:prstGeom prst="rect">
                       <a:avLst/>
@@ -1775,18 +1985,19 @@
     <w:p/>
     <w:p/>
     <w:p/>
+    <w:p/>
     <w:p>
       <w:pPr>
         <w:pStyle w:val="Titre3"/>
       </w:pPr>
-      <w:bookmarkStart w:id="8" w:name="_Toc524702358"/>
-      <w:bookmarkStart w:id="9" w:name="_Toc525022593"/>
+      <w:bookmarkStart w:id="9" w:name="_Toc524702358"/>
+      <w:bookmarkStart w:id="10" w:name="_Toc525024392"/>
       <w:r>
         <w:lastRenderedPageBreak/>
         <w:t>Échéancier</w:t>
       </w:r>
-      <w:bookmarkEnd w:id="8"/>
       <w:bookmarkEnd w:id="9"/>
+      <w:bookmarkEnd w:id="10"/>
       <w:r>
         <w:br/>
       </w:r>
@@ -1843,7 +2054,14 @@
                 <w:sz w:val="24"/>
                 <w:szCs w:val="24"/>
               </w:rPr>
-              <w:t>Contenu</w:t>
+              <w:t>Conten</w:t>
+            </w:r>
+            <w:r>
+              <w:rPr>
+                <w:sz w:val="24"/>
+                <w:szCs w:val="24"/>
+              </w:rPr>
+              <w:t>UE</w:t>
             </w:r>
           </w:p>
         </w:tc>
@@ -2015,7 +2233,21 @@
                 <w:sz w:val="24"/>
                 <w:szCs w:val="24"/>
               </w:rPr>
-              <w:t>Analyse détaillée (maquettes, diagrammes etc.)</w:t>
+              <w:t>Analyse détaillée (maquettes, diagrammes</w:t>
+            </w:r>
+            <w:r>
+              <w:rPr>
+                <w:sz w:val="24"/>
+                <w:szCs w:val="24"/>
+              </w:rPr>
+              <w:t xml:space="preserve">, </w:t>
+            </w:r>
+            <w:r>
+              <w:rPr>
+                <w:sz w:val="24"/>
+                <w:szCs w:val="24"/>
+              </w:rPr>
+              <w:t>etc.)</w:t>
             </w:r>
           </w:p>
         </w:tc>
@@ -2794,6 +3026,7 @@
                 <w:sz w:val="24"/>
                 <w:szCs w:val="24"/>
               </w:rPr>
+              <w:lastRenderedPageBreak/>
               <w:t>10</w:t>
             </w:r>
           </w:p>
@@ -2815,7 +3048,21 @@
                 <w:sz w:val="24"/>
                 <w:szCs w:val="24"/>
               </w:rPr>
-              <w:t>Livraison version beta</w:t>
+              <w:t>Livraison version b</w:t>
+            </w:r>
+            <w:r>
+              <w:rPr>
+                <w:sz w:val="24"/>
+                <w:szCs w:val="24"/>
+              </w:rPr>
+              <w:t>ê</w:t>
+            </w:r>
+            <w:r>
+              <w:rPr>
+                <w:sz w:val="24"/>
+                <w:szCs w:val="24"/>
+              </w:rPr>
+              <w:t>ta</w:t>
             </w:r>
           </w:p>
         </w:tc>
@@ -3256,11 +3503,11 @@
       <w:pPr>
         <w:pStyle w:val="Titre3"/>
       </w:pPr>
-      <w:bookmarkStart w:id="10" w:name="_Toc525022594"/>
+      <w:bookmarkStart w:id="11" w:name="_Toc525024393"/>
       <w:r>
         <w:t>Maquettes</w:t>
       </w:r>
-      <w:bookmarkEnd w:id="10"/>
+      <w:bookmarkEnd w:id="11"/>
     </w:p>
     <w:p/>
     <w:p>
@@ -3295,7 +3542,7 @@
                     </pic:cNvPicPr>
                   </pic:nvPicPr>
                   <pic:blipFill>
-                    <a:blip r:embed="rId10" cstate="print">
+                    <a:blip r:embed="rId12" cstate="print">
                       <a:extLst>
                         <a:ext uri="{28A0092B-C50C-407E-A947-70E740481C1C}">
                           <a14:useLocalDpi xmlns:a14="http://schemas.microsoft.com/office/drawing/2010/main" val="0"/>
@@ -3360,7 +3607,7 @@
                     </pic:cNvPicPr>
                   </pic:nvPicPr>
                   <pic:blipFill>
-                    <a:blip r:embed="rId11" cstate="print">
+                    <a:blip r:embed="rId13" cstate="print">
                       <a:extLst>
                         <a:ext uri="{28A0092B-C50C-407E-A947-70E740481C1C}">
                           <a14:useLocalDpi xmlns:a14="http://schemas.microsoft.com/office/drawing/2010/main" val="0"/>
@@ -3424,7 +3671,7 @@
                     </pic:cNvPicPr>
                   </pic:nvPicPr>
                   <pic:blipFill>
-                    <a:blip r:embed="rId12">
+                    <a:blip r:embed="rId14">
                       <a:extLst>
                         <a:ext uri="{28A0092B-C50C-407E-A947-70E740481C1C}">
                           <a14:useLocalDpi xmlns:a14="http://schemas.microsoft.com/office/drawing/2010/main" val="0"/>
@@ -3457,9 +3704,15 @@
       </w:r>
     </w:p>
     <w:sectPr>
+      <w:headerReference w:type="even" r:id="rId15"/>
+      <w:headerReference w:type="default" r:id="rId16"/>
+      <w:footerReference w:type="even" r:id="rId17"/>
+      <w:footerReference w:type="default" r:id="rId18"/>
+      <w:headerReference w:type="first" r:id="rId19"/>
+      <w:footerReference w:type="first" r:id="rId20"/>
       <w:pgSz w:w="12240" w:h="15840"/>
       <w:pgMar w:top="1440" w:right="1800" w:bottom="1440" w:left="1800" w:header="708" w:footer="708" w:gutter="0"/>
-      <w:pgNumType w:start="0"/>
+      <w:pgNumType w:start="0" w:chapStyle="1"/>
       <w:cols w:space="708"/>
       <w:titlePg/>
       <w:docGrid w:linePitch="360"/>
@@ -3468,8 +3721,300 @@
 </w:document>
 </file>
 
+<file path=word/endnotes.xml><?xml version="1.0" encoding="utf-8"?>
+<w:endnotes xmlns:wpc="http://schemas.microsoft.com/office/word/2010/wordprocessingCanvas" xmlns:cx="http://schemas.microsoft.com/office/drawing/2014/chartex" xmlns:cx1="http://schemas.microsoft.com/office/drawing/2015/9/8/chartex" xmlns:cx2="http://schemas.microsoft.com/office/drawing/2015/10/21/chartex" xmlns:cx3="http://schemas.microsoft.com/office/drawing/2016/5/9/chartex" xmlns:cx4="http://schemas.microsoft.com/office/drawing/2016/5/10/chartex" xmlns:cx5="http://schemas.microsoft.com/office/drawing/2016/5/11/chartex" xmlns:cx6="http://schemas.microsoft.com/office/drawing/2016/5/12/chartex" xmlns:cx7="http://schemas.microsoft.com/office/drawing/2016/5/13/chartex" xmlns:cx8="http://schemas.microsoft.com/office/drawing/2016/5/14/chartex" xmlns:mc="http://schemas.openxmlformats.org/markup-compatibility/2006" xmlns:aink="http://schemas.microsoft.com/office/drawing/2016/ink" xmlns:am3d="http://schemas.microsoft.com/office/drawing/2017/model3d" xmlns:o="urn:schemas-microsoft-com:office:office" xmlns:r="http://schemas.openxmlformats.org/officeDocument/2006/relationships" xmlns:m="http://schemas.openxmlformats.org/officeDocument/2006/math" xmlns:v="urn:schemas-microsoft-com:vml" xmlns:wp14="http://schemas.microsoft.com/office/word/2010/wordprocessingDrawing" xmlns:wp="http://schemas.openxmlformats.org/drawingml/2006/wordprocessingDrawing" xmlns:w10="urn:schemas-microsoft-com:office:word" xmlns:w="http://schemas.openxmlformats.org/wordprocessingml/2006/main" xmlns:w14="http://schemas.microsoft.com/office/word/2010/wordml" xmlns:w15="http://schemas.microsoft.com/office/word/2012/wordml" xmlns:w16cid="http://schemas.microsoft.com/office/word/2016/wordml/cid" xmlns:w16se="http://schemas.microsoft.com/office/word/2015/wordml/symex" xmlns:wpg="http://schemas.microsoft.com/office/word/2010/wordprocessingGroup" xmlns:wpi="http://schemas.microsoft.com/office/word/2010/wordprocessingInk" xmlns:wne="http://schemas.microsoft.com/office/word/2006/wordml" xmlns:wps="http://schemas.microsoft.com/office/word/2010/wordprocessingShape" mc:Ignorable="w14 w15 w16se w16cid wp14">
+  <w:endnote w:type="separator" w:id="-1">
+    <w:p>
+      <w:pPr>
+        <w:spacing w:after="0" w:line="240" w:lineRule="auto"/>
+      </w:pPr>
+      <w:r>
+        <w:separator/>
+      </w:r>
+    </w:p>
+  </w:endnote>
+  <w:endnote w:type="continuationSeparator" w:id="0">
+    <w:p>
+      <w:pPr>
+        <w:spacing w:after="0" w:line="240" w:lineRule="auto"/>
+      </w:pPr>
+      <w:r>
+        <w:continuationSeparator/>
+      </w:r>
+    </w:p>
+  </w:endnote>
+</w:endnotes>
+</file>
+
+<file path=word/footer1.xml><?xml version="1.0" encoding="utf-8"?>
+<w:ftr xmlns:wpc="http://schemas.microsoft.com/office/word/2010/wordprocessingCanvas" xmlns:cx="http://schemas.microsoft.com/office/drawing/2014/chartex" xmlns:cx1="http://schemas.microsoft.com/office/drawing/2015/9/8/chartex" xmlns:cx2="http://schemas.microsoft.com/office/drawing/2015/10/21/chartex" xmlns:cx3="http://schemas.microsoft.com/office/drawing/2016/5/9/chartex" xmlns:cx4="http://schemas.microsoft.com/office/drawing/2016/5/10/chartex" xmlns:cx5="http://schemas.microsoft.com/office/drawing/2016/5/11/chartex" xmlns:cx6="http://schemas.microsoft.com/office/drawing/2016/5/12/chartex" xmlns:cx7="http://schemas.microsoft.com/office/drawing/2016/5/13/chartex" xmlns:cx8="http://schemas.microsoft.com/office/drawing/2016/5/14/chartex" xmlns:mc="http://schemas.openxmlformats.org/markup-compatibility/2006" xmlns:aink="http://schemas.microsoft.com/office/drawing/2016/ink" xmlns:am3d="http://schemas.microsoft.com/office/drawing/2017/model3d" xmlns:o="urn:schemas-microsoft-com:office:office" xmlns:r="http://schemas.openxmlformats.org/officeDocument/2006/relationships" xmlns:m="http://schemas.openxmlformats.org/officeDocument/2006/math" xmlns:v="urn:schemas-microsoft-com:vml" xmlns:wp14="http://schemas.microsoft.com/office/word/2010/wordprocessingDrawing" xmlns:wp="http://schemas.openxmlformats.org/drawingml/2006/wordprocessingDrawing" xmlns:w10="urn:schemas-microsoft-com:office:word" xmlns:w="http://schemas.openxmlformats.org/wordprocessingml/2006/main" xmlns:w14="http://schemas.microsoft.com/office/word/2010/wordml" xmlns:w15="http://schemas.microsoft.com/office/word/2012/wordml" xmlns:w16cid="http://schemas.microsoft.com/office/word/2016/wordml/cid" xmlns:w16se="http://schemas.microsoft.com/office/word/2015/wordml/symex" xmlns:wpg="http://schemas.microsoft.com/office/word/2010/wordprocessingGroup" xmlns:wpi="http://schemas.microsoft.com/office/word/2010/wordprocessingInk" xmlns:wne="http://schemas.microsoft.com/office/word/2006/wordml" xmlns:wps="http://schemas.microsoft.com/office/word/2010/wordprocessingShape" mc:Ignorable="w14 w15 w16se w16cid wp14">
+  <w:p>
+    <w:pPr>
+      <w:pStyle w:val="Pieddepage"/>
+    </w:pPr>
+  </w:p>
+</w:ftr>
+</file>
+
+<file path=word/footer2.xml><?xml version="1.0" encoding="utf-8"?>
+<w:ftr xmlns:wpc="http://schemas.microsoft.com/office/word/2010/wordprocessingCanvas" xmlns:cx="http://schemas.microsoft.com/office/drawing/2014/chartex" xmlns:cx1="http://schemas.microsoft.com/office/drawing/2015/9/8/chartex" xmlns:cx2="http://schemas.microsoft.com/office/drawing/2015/10/21/chartex" xmlns:cx3="http://schemas.microsoft.com/office/drawing/2016/5/9/chartex" xmlns:cx4="http://schemas.microsoft.com/office/drawing/2016/5/10/chartex" xmlns:cx5="http://schemas.microsoft.com/office/drawing/2016/5/11/chartex" xmlns:cx6="http://schemas.microsoft.com/office/drawing/2016/5/12/chartex" xmlns:cx7="http://schemas.microsoft.com/office/drawing/2016/5/13/chartex" xmlns:cx8="http://schemas.microsoft.com/office/drawing/2016/5/14/chartex" xmlns:mc="http://schemas.openxmlformats.org/markup-compatibility/2006" xmlns:aink="http://schemas.microsoft.com/office/drawing/2016/ink" xmlns:am3d="http://schemas.microsoft.com/office/drawing/2017/model3d" xmlns:o="urn:schemas-microsoft-com:office:office" xmlns:r="http://schemas.openxmlformats.org/officeDocument/2006/relationships" xmlns:m="http://schemas.openxmlformats.org/officeDocument/2006/math" xmlns:v="urn:schemas-microsoft-com:vml" xmlns:wp14="http://schemas.microsoft.com/office/word/2010/wordprocessingDrawing" xmlns:wp="http://schemas.openxmlformats.org/drawingml/2006/wordprocessingDrawing" xmlns:w10="urn:schemas-microsoft-com:office:word" xmlns:w="http://schemas.openxmlformats.org/wordprocessingml/2006/main" xmlns:w14="http://schemas.microsoft.com/office/word/2010/wordml" xmlns:w15="http://schemas.microsoft.com/office/word/2012/wordml" xmlns:w16cid="http://schemas.microsoft.com/office/word/2016/wordml/cid" xmlns:w16se="http://schemas.microsoft.com/office/word/2015/wordml/symex" xmlns:wpg="http://schemas.microsoft.com/office/word/2010/wordprocessingGroup" xmlns:wpi="http://schemas.microsoft.com/office/word/2010/wordprocessingInk" xmlns:wne="http://schemas.microsoft.com/office/word/2006/wordml" xmlns:wps="http://schemas.microsoft.com/office/word/2010/wordprocessingShape" mc:Ignorable="w14 w15 w16se w16cid wp14">
+  <w:sdt>
+    <w:sdtPr>
+      <w:id w:val="1728107539"/>
+      <w:docPartObj>
+        <w:docPartGallery w:val="Page Numbers (Bottom of Page)"/>
+        <w:docPartUnique/>
+      </w:docPartObj>
+    </w:sdtPr>
+    <w:sdtContent>
+      <w:p>
+        <w:pPr>
+          <w:tabs>
+            <w:tab w:val="center" w:pos="4550"/>
+            <w:tab w:val="left" w:pos="5818"/>
+          </w:tabs>
+          <w:ind w:right="260"/>
+          <w:jc w:val="right"/>
+          <w:rPr>
+            <w:color w:val="222A35" w:themeColor="text2" w:themeShade="80"/>
+            <w:sz w:val="24"/>
+            <w:szCs w:val="24"/>
+          </w:rPr>
+        </w:pPr>
+        <w:r>
+          <w:rPr>
+            <w:color w:val="8496B0" w:themeColor="text2" w:themeTint="99"/>
+            <w:spacing w:val="60"/>
+            <w:sz w:val="24"/>
+            <w:szCs w:val="24"/>
+            <w:lang w:val="fr-FR"/>
+          </w:rPr>
+          <w:t>Page</w:t>
+        </w:r>
+        <w:r>
+          <w:rPr>
+            <w:color w:val="8496B0" w:themeColor="text2" w:themeTint="99"/>
+            <w:sz w:val="24"/>
+            <w:szCs w:val="24"/>
+            <w:lang w:val="fr-FR"/>
+          </w:rPr>
+          <w:t xml:space="preserve"> </w:t>
+        </w:r>
+        <w:r>
+          <w:rPr>
+            <w:color w:val="323E4F" w:themeColor="text2" w:themeShade="BF"/>
+            <w:sz w:val="24"/>
+            <w:szCs w:val="24"/>
+          </w:rPr>
+          <w:fldChar w:fldCharType="begin"/>
+        </w:r>
+        <w:r>
+          <w:rPr>
+            <w:color w:val="323E4F" w:themeColor="text2" w:themeShade="BF"/>
+            <w:sz w:val="24"/>
+            <w:szCs w:val="24"/>
+          </w:rPr>
+          <w:instrText>PAGE   \* MERGEFORMAT</w:instrText>
+        </w:r>
+        <w:r>
+          <w:rPr>
+            <w:color w:val="323E4F" w:themeColor="text2" w:themeShade="BF"/>
+            <w:sz w:val="24"/>
+            <w:szCs w:val="24"/>
+          </w:rPr>
+          <w:fldChar w:fldCharType="separate"/>
+        </w:r>
+        <w:r>
+          <w:rPr>
+            <w:color w:val="323E4F" w:themeColor="text2" w:themeShade="BF"/>
+            <w:sz w:val="24"/>
+            <w:szCs w:val="24"/>
+          </w:rPr>
+          <w:t>1</w:t>
+        </w:r>
+        <w:r>
+          <w:rPr>
+            <w:color w:val="323E4F" w:themeColor="text2" w:themeShade="BF"/>
+            <w:sz w:val="24"/>
+            <w:szCs w:val="24"/>
+          </w:rPr>
+          <w:fldChar w:fldCharType="end"/>
+        </w:r>
+        <w:r>
+          <w:rPr>
+            <w:color w:val="323E4F" w:themeColor="text2" w:themeShade="BF"/>
+            <w:sz w:val="24"/>
+            <w:szCs w:val="24"/>
+            <w:lang w:val="fr-FR"/>
+          </w:rPr>
+          <w:t xml:space="preserve"> | </w:t>
+        </w:r>
+        <w:r>
+          <w:rPr>
+            <w:color w:val="323E4F" w:themeColor="text2" w:themeShade="BF"/>
+            <w:sz w:val="24"/>
+            <w:szCs w:val="24"/>
+          </w:rPr>
+          <w:fldChar w:fldCharType="begin"/>
+        </w:r>
+        <w:r>
+          <w:rPr>
+            <w:color w:val="323E4F" w:themeColor="text2" w:themeShade="BF"/>
+            <w:sz w:val="24"/>
+            <w:szCs w:val="24"/>
+          </w:rPr>
+          <w:instrText>NUMPAGES  \* Arabic  \* MERGEFORMAT</w:instrText>
+        </w:r>
+        <w:r>
+          <w:rPr>
+            <w:color w:val="323E4F" w:themeColor="text2" w:themeShade="BF"/>
+            <w:sz w:val="24"/>
+            <w:szCs w:val="24"/>
+          </w:rPr>
+          <w:fldChar w:fldCharType="separate"/>
+        </w:r>
+        <w:r>
+          <w:rPr>
+            <w:color w:val="323E4F" w:themeColor="text2" w:themeShade="BF"/>
+            <w:sz w:val="24"/>
+            <w:szCs w:val="24"/>
+          </w:rPr>
+          <w:t>6</w:t>
+        </w:r>
+        <w:r>
+          <w:rPr>
+            <w:color w:val="323E4F" w:themeColor="text2" w:themeShade="BF"/>
+            <w:sz w:val="24"/>
+            <w:szCs w:val="24"/>
+          </w:rPr>
+          <w:fldChar w:fldCharType="end"/>
+        </w:r>
+      </w:p>
+    </w:sdtContent>
+  </w:sdt>
+</w:ftr>
+</file>
+
+<file path=word/footer3.xml><?xml version="1.0" encoding="utf-8"?>
+<w:ftr xmlns:wpc="http://schemas.microsoft.com/office/word/2010/wordprocessingCanvas" xmlns:cx="http://schemas.microsoft.com/office/drawing/2014/chartex" xmlns:cx1="http://schemas.microsoft.com/office/drawing/2015/9/8/chartex" xmlns:cx2="http://schemas.microsoft.com/office/drawing/2015/10/21/chartex" xmlns:cx3="http://schemas.microsoft.com/office/drawing/2016/5/9/chartex" xmlns:cx4="http://schemas.microsoft.com/office/drawing/2016/5/10/chartex" xmlns:cx5="http://schemas.microsoft.com/office/drawing/2016/5/11/chartex" xmlns:cx6="http://schemas.microsoft.com/office/drawing/2016/5/12/chartex" xmlns:cx7="http://schemas.microsoft.com/office/drawing/2016/5/13/chartex" xmlns:cx8="http://schemas.microsoft.com/office/drawing/2016/5/14/chartex" xmlns:mc="http://schemas.openxmlformats.org/markup-compatibility/2006" xmlns:aink="http://schemas.microsoft.com/office/drawing/2016/ink" xmlns:am3d="http://schemas.microsoft.com/office/drawing/2017/model3d" xmlns:o="urn:schemas-microsoft-com:office:office" xmlns:r="http://schemas.openxmlformats.org/officeDocument/2006/relationships" xmlns:m="http://schemas.openxmlformats.org/officeDocument/2006/math" xmlns:v="urn:schemas-microsoft-com:vml" xmlns:wp14="http://schemas.microsoft.com/office/word/2010/wordprocessingDrawing" xmlns:wp="http://schemas.openxmlformats.org/drawingml/2006/wordprocessingDrawing" xmlns:w10="urn:schemas-microsoft-com:office:word" xmlns:w="http://schemas.openxmlformats.org/wordprocessingml/2006/main" xmlns:w14="http://schemas.microsoft.com/office/word/2010/wordml" xmlns:w15="http://schemas.microsoft.com/office/word/2012/wordml" xmlns:w16cid="http://schemas.microsoft.com/office/word/2016/wordml/cid" xmlns:w16se="http://schemas.microsoft.com/office/word/2015/wordml/symex" xmlns:wpg="http://schemas.microsoft.com/office/word/2010/wordprocessingGroup" xmlns:wpi="http://schemas.microsoft.com/office/word/2010/wordprocessingInk" xmlns:wne="http://schemas.microsoft.com/office/word/2006/wordml" xmlns:wps="http://schemas.microsoft.com/office/word/2010/wordprocessingShape" mc:Ignorable="w14 w15 w16se w16cid wp14">
+  <w:p>
+    <w:pPr>
+      <w:pStyle w:val="Pieddepage"/>
+    </w:pPr>
+  </w:p>
+</w:ftr>
+</file>
+
+<file path=word/footnotes.xml><?xml version="1.0" encoding="utf-8"?>
+<w:footnotes xmlns:wpc="http://schemas.microsoft.com/office/word/2010/wordprocessingCanvas" xmlns:cx="http://schemas.microsoft.com/office/drawing/2014/chartex" xmlns:cx1="http://schemas.microsoft.com/office/drawing/2015/9/8/chartex" xmlns:cx2="http://schemas.microsoft.com/office/drawing/2015/10/21/chartex" xmlns:cx3="http://schemas.microsoft.com/office/drawing/2016/5/9/chartex" xmlns:cx4="http://schemas.microsoft.com/office/drawing/2016/5/10/chartex" xmlns:cx5="http://schemas.microsoft.com/office/drawing/2016/5/11/chartex" xmlns:cx6="http://schemas.microsoft.com/office/drawing/2016/5/12/chartex" xmlns:cx7="http://schemas.microsoft.com/office/drawing/2016/5/13/chartex" xmlns:cx8="http://schemas.microsoft.com/office/drawing/2016/5/14/chartex" xmlns:mc="http://schemas.openxmlformats.org/markup-compatibility/2006" xmlns:aink="http://schemas.microsoft.com/office/drawing/2016/ink" xmlns:am3d="http://schemas.microsoft.com/office/drawing/2017/model3d" xmlns:o="urn:schemas-microsoft-com:office:office" xmlns:r="http://schemas.openxmlformats.org/officeDocument/2006/relationships" xmlns:m="http://schemas.openxmlformats.org/officeDocument/2006/math" xmlns:v="urn:schemas-microsoft-com:vml" xmlns:wp14="http://schemas.microsoft.com/office/word/2010/wordprocessingDrawing" xmlns:wp="http://schemas.openxmlformats.org/drawingml/2006/wordprocessingDrawing" xmlns:w10="urn:schemas-microsoft-com:office:word" xmlns:w="http://schemas.openxmlformats.org/wordprocessingml/2006/main" xmlns:w14="http://schemas.microsoft.com/office/word/2010/wordml" xmlns:w15="http://schemas.microsoft.com/office/word/2012/wordml" xmlns:w16cid="http://schemas.microsoft.com/office/word/2016/wordml/cid" xmlns:w16se="http://schemas.microsoft.com/office/word/2015/wordml/symex" xmlns:wpg="http://schemas.microsoft.com/office/word/2010/wordprocessingGroup" xmlns:wpi="http://schemas.microsoft.com/office/word/2010/wordprocessingInk" xmlns:wne="http://schemas.microsoft.com/office/word/2006/wordml" xmlns:wps="http://schemas.microsoft.com/office/word/2010/wordprocessingShape" mc:Ignorable="w14 w15 w16se w16cid wp14">
+  <w:footnote w:type="separator" w:id="-1">
+    <w:p>
+      <w:pPr>
+        <w:spacing w:after="0" w:line="240" w:lineRule="auto"/>
+      </w:pPr>
+      <w:r>
+        <w:separator/>
+      </w:r>
+    </w:p>
+  </w:footnote>
+  <w:footnote w:type="continuationSeparator" w:id="0">
+    <w:p>
+      <w:pPr>
+        <w:spacing w:after="0" w:line="240" w:lineRule="auto"/>
+      </w:pPr>
+      <w:r>
+        <w:continuationSeparator/>
+      </w:r>
+    </w:p>
+  </w:footnote>
+</w:footnotes>
+</file>
+
+<file path=word/header1.xml><?xml version="1.0" encoding="utf-8"?>
+<w:hdr xmlns:wpc="http://schemas.microsoft.com/office/word/2010/wordprocessingCanvas" xmlns:cx="http://schemas.microsoft.com/office/drawing/2014/chartex" xmlns:cx1="http://schemas.microsoft.com/office/drawing/2015/9/8/chartex" xmlns:cx2="http://schemas.microsoft.com/office/drawing/2015/10/21/chartex" xmlns:cx3="http://schemas.microsoft.com/office/drawing/2016/5/9/chartex" xmlns:cx4="http://schemas.microsoft.com/office/drawing/2016/5/10/chartex" xmlns:cx5="http://schemas.microsoft.com/office/drawing/2016/5/11/chartex" xmlns:cx6="http://schemas.microsoft.com/office/drawing/2016/5/12/chartex" xmlns:cx7="http://schemas.microsoft.com/office/drawing/2016/5/13/chartex" xmlns:cx8="http://schemas.microsoft.com/office/drawing/2016/5/14/chartex" xmlns:mc="http://schemas.openxmlformats.org/markup-compatibility/2006" xmlns:aink="http://schemas.microsoft.com/office/drawing/2016/ink" xmlns:am3d="http://schemas.microsoft.com/office/drawing/2017/model3d" xmlns:o="urn:schemas-microsoft-com:office:office" xmlns:r="http://schemas.openxmlformats.org/officeDocument/2006/relationships" xmlns:m="http://schemas.openxmlformats.org/officeDocument/2006/math" xmlns:v="urn:schemas-microsoft-com:vml" xmlns:wp14="http://schemas.microsoft.com/office/word/2010/wordprocessingDrawing" xmlns:wp="http://schemas.openxmlformats.org/drawingml/2006/wordprocessingDrawing" xmlns:w10="urn:schemas-microsoft-com:office:word" xmlns:w="http://schemas.openxmlformats.org/wordprocessingml/2006/main" xmlns:w14="http://schemas.microsoft.com/office/word/2010/wordml" xmlns:w15="http://schemas.microsoft.com/office/word/2012/wordml" xmlns:w16cid="http://schemas.microsoft.com/office/word/2016/wordml/cid" xmlns:w16se="http://schemas.microsoft.com/office/word/2015/wordml/symex" xmlns:wpg="http://schemas.microsoft.com/office/word/2010/wordprocessingGroup" xmlns:wpi="http://schemas.microsoft.com/office/word/2010/wordprocessingInk" xmlns:wne="http://schemas.microsoft.com/office/word/2006/wordml" xmlns:wps="http://schemas.microsoft.com/office/word/2010/wordprocessingShape" mc:Ignorable="w14 w15 w16se w16cid wp14">
+  <w:p>
+    <w:pPr>
+      <w:pStyle w:val="En-tte"/>
+    </w:pPr>
+  </w:p>
+</w:hdr>
+</file>
+
+<file path=word/header2.xml><?xml version="1.0" encoding="utf-8"?>
+<w:hdr xmlns:wpc="http://schemas.microsoft.com/office/word/2010/wordprocessingCanvas" xmlns:cx="http://schemas.microsoft.com/office/drawing/2014/chartex" xmlns:cx1="http://schemas.microsoft.com/office/drawing/2015/9/8/chartex" xmlns:cx2="http://schemas.microsoft.com/office/drawing/2015/10/21/chartex" xmlns:cx3="http://schemas.microsoft.com/office/drawing/2016/5/9/chartex" xmlns:cx4="http://schemas.microsoft.com/office/drawing/2016/5/10/chartex" xmlns:cx5="http://schemas.microsoft.com/office/drawing/2016/5/11/chartex" xmlns:cx6="http://schemas.microsoft.com/office/drawing/2016/5/12/chartex" xmlns:cx7="http://schemas.microsoft.com/office/drawing/2016/5/13/chartex" xmlns:cx8="http://schemas.microsoft.com/office/drawing/2016/5/14/chartex" xmlns:mc="http://schemas.openxmlformats.org/markup-compatibility/2006" xmlns:aink="http://schemas.microsoft.com/office/drawing/2016/ink" xmlns:am3d="http://schemas.microsoft.com/office/drawing/2017/model3d" xmlns:o="urn:schemas-microsoft-com:office:office" xmlns:r="http://schemas.openxmlformats.org/officeDocument/2006/relationships" xmlns:m="http://schemas.openxmlformats.org/officeDocument/2006/math" xmlns:v="urn:schemas-microsoft-com:vml" xmlns:wp14="http://schemas.microsoft.com/office/word/2010/wordprocessingDrawing" xmlns:wp="http://schemas.openxmlformats.org/drawingml/2006/wordprocessingDrawing" xmlns:w10="urn:schemas-microsoft-com:office:word" xmlns:w="http://schemas.openxmlformats.org/wordprocessingml/2006/main" xmlns:w14="http://schemas.microsoft.com/office/word/2010/wordml" xmlns:w15="http://schemas.microsoft.com/office/word/2012/wordml" xmlns:w16cid="http://schemas.microsoft.com/office/word/2016/wordml/cid" xmlns:w16se="http://schemas.microsoft.com/office/word/2015/wordml/symex" xmlns:wpg="http://schemas.microsoft.com/office/word/2010/wordprocessingGroup" xmlns:wpi="http://schemas.microsoft.com/office/word/2010/wordprocessingInk" xmlns:wne="http://schemas.microsoft.com/office/word/2006/wordml" xmlns:wps="http://schemas.microsoft.com/office/word/2010/wordprocessingShape" mc:Ignorable="w14 w15 w16se w16cid wp14">
+  <w:p>
+    <w:pPr>
+      <w:pStyle w:val="En-tte"/>
+      <w:jc w:val="right"/>
+      <w:rPr>
+        <w:color w:val="5B9BD5" w:themeColor="accent1"/>
+      </w:rPr>
+    </w:pPr>
+    <w:sdt>
+      <w:sdtPr>
+        <w:rPr>
+          <w:color w:val="5B9BD5" w:themeColor="accent1"/>
+        </w:rPr>
+        <w:alias w:val="Titre"/>
+        <w:tag w:val=""/>
+        <w:id w:val="664756013"/>
+        <w:placeholder>
+          <w:docPart w:val="861CB5BA7BE84095A8C4F91C708F740F"/>
+        </w:placeholder>
+        <w:dataBinding w:prefixMappings="xmlns:ns0='http://purl.org/dc/elements/1.1/' xmlns:ns1='http://schemas.openxmlformats.org/package/2006/metadata/core-properties' " w:xpath="/ns1:coreProperties[1]/ns0:title[1]" w:storeItemID="{6C3C8BC8-F283-45AE-878A-BAB7291924A1}"/>
+        <w:text/>
+      </w:sdtPr>
+      <w:sdtContent>
+        <w:r>
+          <w:rPr>
+            <w:color w:val="5B9BD5" w:themeColor="accent1"/>
+          </w:rPr>
+          <w:t>Analyse</w:t>
+        </w:r>
+      </w:sdtContent>
+    </w:sdt>
+    <w:r>
+      <w:rPr>
+        <w:color w:val="5B9BD5" w:themeColor="accent1"/>
+        <w:lang w:val="fr-FR"/>
+      </w:rPr>
+      <w:t xml:space="preserve"> | #</w:t>
+    </w:r>
+    <w:proofErr w:type="spellStart"/>
+    <w:r>
+      <w:rPr>
+        <w:color w:val="5B9BD5" w:themeColor="accent1"/>
+        <w:lang w:val="fr-FR"/>
+      </w:rPr>
+      <w:t>Salty</w:t>
+    </w:r>
+    <w:proofErr w:type="spellEnd"/>
+  </w:p>
+  <w:p>
+    <w:pPr>
+      <w:pStyle w:val="En-tte"/>
+    </w:pPr>
+  </w:p>
+  <w:p>
+    <w:pPr>
+      <w:pStyle w:val="En-tte"/>
+    </w:pPr>
+  </w:p>
+</w:hdr>
+</file>
+
+<file path=word/header3.xml><?xml version="1.0" encoding="utf-8"?>
+<w:hdr xmlns:wpc="http://schemas.microsoft.com/office/word/2010/wordprocessingCanvas" xmlns:cx="http://schemas.microsoft.com/office/drawing/2014/chartex" xmlns:cx1="http://schemas.microsoft.com/office/drawing/2015/9/8/chartex" xmlns:cx2="http://schemas.microsoft.com/office/drawing/2015/10/21/chartex" xmlns:cx3="http://schemas.microsoft.com/office/drawing/2016/5/9/chartex" xmlns:cx4="http://schemas.microsoft.com/office/drawing/2016/5/10/chartex" xmlns:cx5="http://schemas.microsoft.com/office/drawing/2016/5/11/chartex" xmlns:cx6="http://schemas.microsoft.com/office/drawing/2016/5/12/chartex" xmlns:cx7="http://schemas.microsoft.com/office/drawing/2016/5/13/chartex" xmlns:cx8="http://schemas.microsoft.com/office/drawing/2016/5/14/chartex" xmlns:mc="http://schemas.openxmlformats.org/markup-compatibility/2006" xmlns:aink="http://schemas.microsoft.com/office/drawing/2016/ink" xmlns:am3d="http://schemas.microsoft.com/office/drawing/2017/model3d" xmlns:o="urn:schemas-microsoft-com:office:office" xmlns:r="http://schemas.openxmlformats.org/officeDocument/2006/relationships" xmlns:m="http://schemas.openxmlformats.org/officeDocument/2006/math" xmlns:v="urn:schemas-microsoft-com:vml" xmlns:wp14="http://schemas.microsoft.com/office/word/2010/wordprocessingDrawing" xmlns:wp="http://schemas.openxmlformats.org/drawingml/2006/wordprocessingDrawing" xmlns:w10="urn:schemas-microsoft-com:office:word" xmlns:w="http://schemas.openxmlformats.org/wordprocessingml/2006/main" xmlns:w14="http://schemas.microsoft.com/office/word/2010/wordml" xmlns:w15="http://schemas.microsoft.com/office/word/2012/wordml" xmlns:w16cid="http://schemas.microsoft.com/office/word/2016/wordml/cid" xmlns:w16se="http://schemas.microsoft.com/office/word/2015/wordml/symex" xmlns:wpg="http://schemas.microsoft.com/office/word/2010/wordprocessingGroup" xmlns:wpi="http://schemas.microsoft.com/office/word/2010/wordprocessingInk" xmlns:wne="http://schemas.microsoft.com/office/word/2006/wordml" xmlns:wps="http://schemas.microsoft.com/office/word/2010/wordprocessingShape" mc:Ignorable="w14 w15 w16se w16cid wp14">
+  <w:p>
+    <w:pPr>
+      <w:pStyle w:val="En-tte"/>
+    </w:pPr>
+  </w:p>
+</w:hdr>
+</file>
+
 <file path=word/numbering.xml><?xml version="1.0" encoding="utf-8"?>
-<w:numbering xmlns:wpc="http://schemas.microsoft.com/office/word/2010/wordprocessingCanvas" xmlns:cx="http://schemas.microsoft.com/office/drawing/2014/chartex" xmlns:cx1="http://schemas.microsoft.com/office/drawing/2015/9/8/chartex" xmlns:mc="http://schemas.openxmlformats.org/markup-compatibility/2006" xmlns:o="urn:schemas-microsoft-com:office:office" xmlns:r="http://schemas.openxmlformats.org/officeDocument/2006/relationships" xmlns:m="http://schemas.openxmlformats.org/officeDocument/2006/math" xmlns:v="urn:schemas-microsoft-com:vml" xmlns:wp14="http://schemas.microsoft.com/office/word/2010/wordprocessingDrawing" xmlns:wp="http://schemas.openxmlformats.org/drawingml/2006/wordprocessingDrawing" xmlns:w10="urn:schemas-microsoft-com:office:word" xmlns:w="http://schemas.openxmlformats.org/wordprocessingml/2006/main" xmlns:w14="http://schemas.microsoft.com/office/word/2010/wordml" xmlns:w15="http://schemas.microsoft.com/office/word/2012/wordml" xmlns:w16se="http://schemas.microsoft.com/office/word/2015/wordml/symex" xmlns:wpg="http://schemas.microsoft.com/office/word/2010/wordprocessingGroup" xmlns:wpi="http://schemas.microsoft.com/office/word/2010/wordprocessingInk" xmlns:wne="http://schemas.microsoft.com/office/word/2006/wordml" xmlns:wps="http://schemas.microsoft.com/office/word/2010/wordprocessingShape" mc:Ignorable="w14 w15 w16se wp14">
+<w:numbering xmlns:wpc="http://schemas.microsoft.com/office/word/2010/wordprocessingCanvas" xmlns:cx="http://schemas.microsoft.com/office/drawing/2014/chartex" xmlns:cx1="http://schemas.microsoft.com/office/drawing/2015/9/8/chartex" xmlns:cx2="http://schemas.microsoft.com/office/drawing/2015/10/21/chartex" xmlns:cx3="http://schemas.microsoft.com/office/drawing/2016/5/9/chartex" xmlns:cx4="http://schemas.microsoft.com/office/drawing/2016/5/10/chartex" xmlns:cx5="http://schemas.microsoft.com/office/drawing/2016/5/11/chartex" xmlns:cx6="http://schemas.microsoft.com/office/drawing/2016/5/12/chartex" xmlns:cx7="http://schemas.microsoft.com/office/drawing/2016/5/13/chartex" xmlns:cx8="http://schemas.microsoft.com/office/drawing/2016/5/14/chartex" xmlns:mc="http://schemas.openxmlformats.org/markup-compatibility/2006" xmlns:aink="http://schemas.microsoft.com/office/drawing/2016/ink" xmlns:am3d="http://schemas.microsoft.com/office/drawing/2017/model3d" xmlns:o="urn:schemas-microsoft-com:office:office" xmlns:r="http://schemas.openxmlformats.org/officeDocument/2006/relationships" xmlns:m="http://schemas.openxmlformats.org/officeDocument/2006/math" xmlns:v="urn:schemas-microsoft-com:vml" xmlns:wp14="http://schemas.microsoft.com/office/word/2010/wordprocessingDrawing" xmlns:wp="http://schemas.openxmlformats.org/drawingml/2006/wordprocessingDrawing" xmlns:w10="urn:schemas-microsoft-com:office:word" xmlns:w="http://schemas.openxmlformats.org/wordprocessingml/2006/main" xmlns:w14="http://schemas.microsoft.com/office/word/2010/wordml" xmlns:w15="http://schemas.microsoft.com/office/word/2012/wordml" xmlns:w16cid="http://schemas.microsoft.com/office/word/2016/wordml/cid" xmlns:w16se="http://schemas.microsoft.com/office/word/2015/wordml/symex" xmlns:wpg="http://schemas.microsoft.com/office/word/2010/wordprocessingGroup" xmlns:wpi="http://schemas.microsoft.com/office/word/2010/wordprocessingInk" xmlns:wne="http://schemas.microsoft.com/office/word/2006/wordml" xmlns:wps="http://schemas.microsoft.com/office/word/2010/wordprocessingShape" mc:Ignorable="w14 w15 w16se w16cid wp14">
   <w:abstractNum w:abstractNumId="0" w15:restartNumberingAfterBreak="0">
     <w:nsid w:val="009B739C"/>
     <w:multiLevelType w:val="hybridMultilevel"/>
@@ -4402,7 +4947,7 @@
 </file>
 
 <file path=word/styles.xml><?xml version="1.0" encoding="utf-8"?>
-<w:styles xmlns:mc="http://schemas.openxmlformats.org/markup-compatibility/2006" xmlns:r="http://schemas.openxmlformats.org/officeDocument/2006/relationships" xmlns:w="http://schemas.openxmlformats.org/wordprocessingml/2006/main" xmlns:w14="http://schemas.microsoft.com/office/word/2010/wordml" xmlns:w15="http://schemas.microsoft.com/office/word/2012/wordml" xmlns:w16se="http://schemas.microsoft.com/office/word/2015/wordml/symex" mc:Ignorable="w14 w15 w16se">
+<w:styles xmlns:mc="http://schemas.openxmlformats.org/markup-compatibility/2006" xmlns:r="http://schemas.openxmlformats.org/officeDocument/2006/relationships" xmlns:w="http://schemas.openxmlformats.org/wordprocessingml/2006/main" xmlns:w14="http://schemas.microsoft.com/office/word/2010/wordml" xmlns:w15="http://schemas.microsoft.com/office/word/2012/wordml" xmlns:w16cid="http://schemas.microsoft.com/office/word/2016/wordml/cid" xmlns:w16se="http://schemas.microsoft.com/office/word/2015/wordml/symex" mc:Ignorable="w14 w15 w16se w16cid">
   <w:docDefaults>
     <w:rPrDefault>
       <w:rPr>
@@ -4418,7 +4963,7 @@
       </w:pPr>
     </w:pPrDefault>
   </w:docDefaults>
-  <w:latentStyles w:defLockedState="0" w:defUIPriority="99" w:defSemiHidden="0" w:defUnhideWhenUsed="0" w:defQFormat="0" w:count="371">
+  <w:latentStyles w:defLockedState="0" w:defUIPriority="99" w:defSemiHidden="0" w:defUnhideWhenUsed="0" w:defQFormat="0" w:count="375">
     <w:lsdException w:name="Normal" w:uiPriority="0" w:qFormat="1"/>
     <w:lsdException w:name="heading 1" w:uiPriority="9" w:qFormat="1"/>
     <w:lsdException w:name="heading 2" w:semiHidden="1" w:uiPriority="9" w:unhideWhenUsed="1" w:qFormat="1"/>
@@ -4524,7 +5069,6 @@
     <w:lsdException w:name="HTML Sample" w:semiHidden="1" w:unhideWhenUsed="1"/>
     <w:lsdException w:name="HTML Typewriter" w:semiHidden="1" w:unhideWhenUsed="1"/>
     <w:lsdException w:name="HTML Variable" w:semiHidden="1" w:unhideWhenUsed="1"/>
-    <w:lsdException w:name="Normal Table" w:semiHidden="1" w:unhideWhenUsed="1"/>
     <w:lsdException w:name="annotation subject" w:semiHidden="1" w:unhideWhenUsed="1"/>
     <w:lsdException w:name="No List" w:semiHidden="1" w:unhideWhenUsed="1"/>
     <w:lsdException w:name="Outline List 1" w:semiHidden="1" w:unhideWhenUsed="1"/>
@@ -4568,10 +5112,8 @@
     <w:lsdException w:name="Table Elegant" w:semiHidden="1" w:unhideWhenUsed="1"/>
     <w:lsdException w:name="Table Professional" w:semiHidden="1" w:unhideWhenUsed="1"/>
     <w:lsdException w:name="Table Subtle 1" w:semiHidden="1" w:unhideWhenUsed="1"/>
-    <w:lsdException w:name="Table Subtle 2" w:semiHidden="1" w:unhideWhenUsed="1"/>
     <w:lsdException w:name="Table Web 1" w:semiHidden="1" w:unhideWhenUsed="1"/>
     <w:lsdException w:name="Table Web 2" w:semiHidden="1" w:unhideWhenUsed="1"/>
-    <w:lsdException w:name="Table Web 3" w:semiHidden="1" w:unhideWhenUsed="1"/>
     <w:lsdException w:name="Balloon Text" w:semiHidden="1" w:unhideWhenUsed="1"/>
     <w:lsdException w:name="Table Grid" w:uiPriority="39"/>
     <w:lsdException w:name="Table Theme" w:semiHidden="1" w:unhideWhenUsed="1"/>
@@ -4790,6 +5332,10 @@
     <w:lsdException w:name="List Table 5 Dark Accent 6" w:uiPriority="50"/>
     <w:lsdException w:name="List Table 6 Colorful Accent 6" w:uiPriority="51"/>
     <w:lsdException w:name="List Table 7 Colorful Accent 6" w:uiPriority="52"/>
+    <w:lsdException w:name="Mention" w:semiHidden="1" w:unhideWhenUsed="1"/>
+    <w:lsdException w:name="Smart Hyperlink" w:semiHidden="1" w:unhideWhenUsed="1"/>
+    <w:lsdException w:name="Hashtag" w:semiHidden="1" w:unhideWhenUsed="1"/>
+    <w:lsdException w:name="Unresolved Mention" w:semiHidden="1" w:unhideWhenUsed="1"/>
   </w:latentStyles>
   <w:style w:type="paragraph" w:default="1" w:styleId="Normal">
     <w:name w:val="Normal"/>
@@ -5215,11 +5761,55 @@
       <w:color w:val="2E74B5" w:themeColor="accent1" w:themeShade="BF"/>
     </w:rPr>
   </w:style>
+  <w:style w:type="paragraph" w:styleId="En-tte">
+    <w:name w:val="header"/>
+    <w:basedOn w:val="Normal"/>
+    <w:link w:val="En-tteCar"/>
+    <w:uiPriority w:val="99"/>
+    <w:unhideWhenUsed/>
+    <w:rsid w:val="003B1482"/>
+    <w:pPr>
+      <w:tabs>
+        <w:tab w:val="center" w:pos="4320"/>
+        <w:tab w:val="right" w:pos="8640"/>
+      </w:tabs>
+      <w:spacing w:after="0" w:line="240" w:lineRule="auto"/>
+    </w:pPr>
+  </w:style>
+  <w:style w:type="character" w:customStyle="1" w:styleId="En-tteCar">
+    <w:name w:val="En-tête Car"/>
+    <w:basedOn w:val="Policepardfaut"/>
+    <w:link w:val="En-tte"/>
+    <w:uiPriority w:val="99"/>
+    <w:rsid w:val="003B1482"/>
+  </w:style>
+  <w:style w:type="paragraph" w:styleId="Pieddepage">
+    <w:name w:val="footer"/>
+    <w:basedOn w:val="Normal"/>
+    <w:link w:val="PieddepageCar"/>
+    <w:uiPriority w:val="99"/>
+    <w:unhideWhenUsed/>
+    <w:rsid w:val="003B1482"/>
+    <w:pPr>
+      <w:tabs>
+        <w:tab w:val="center" w:pos="4320"/>
+        <w:tab w:val="right" w:pos="8640"/>
+      </w:tabs>
+      <w:spacing w:after="0" w:line="240" w:lineRule="auto"/>
+    </w:pPr>
+  </w:style>
+  <w:style w:type="character" w:customStyle="1" w:styleId="PieddepageCar">
+    <w:name w:val="Pied de page Car"/>
+    <w:basedOn w:val="Policepardfaut"/>
+    <w:link w:val="Pieddepage"/>
+    <w:uiPriority w:val="99"/>
+    <w:rsid w:val="003B1482"/>
+  </w:style>
 </w:styles>
 </file>
 
 <file path=word/glossary/document.xml><?xml version="1.0" encoding="utf-8"?>
-<w:glossaryDocument xmlns:wpc="http://schemas.microsoft.com/office/word/2010/wordprocessingCanvas" xmlns:cx="http://schemas.microsoft.com/office/drawing/2014/chartex" xmlns:cx1="http://schemas.microsoft.com/office/drawing/2015/9/8/chartex" xmlns:mc="http://schemas.openxmlformats.org/markup-compatibility/2006" xmlns:o="urn:schemas-microsoft-com:office:office" xmlns:r="http://schemas.openxmlformats.org/officeDocument/2006/relationships" xmlns:m="http://schemas.openxmlformats.org/officeDocument/2006/math" xmlns:v="urn:schemas-microsoft-com:vml" xmlns:wp14="http://schemas.microsoft.com/office/word/2010/wordprocessingDrawing" xmlns:wp="http://schemas.openxmlformats.org/drawingml/2006/wordprocessingDrawing" xmlns:w10="urn:schemas-microsoft-com:office:word" xmlns:w="http://schemas.openxmlformats.org/wordprocessingml/2006/main" xmlns:w14="http://schemas.microsoft.com/office/word/2010/wordml" xmlns:w15="http://schemas.microsoft.com/office/word/2012/wordml" xmlns:w16se="http://schemas.microsoft.com/office/word/2015/wordml/symex" xmlns:wpg="http://schemas.microsoft.com/office/word/2010/wordprocessingGroup" xmlns:wpi="http://schemas.microsoft.com/office/word/2010/wordprocessingInk" xmlns:wne="http://schemas.microsoft.com/office/word/2006/wordml" xmlns:wps="http://schemas.microsoft.com/office/word/2010/wordprocessingShape" mc:Ignorable="w14 w15 w16se wp14">
+<w:glossaryDocument xmlns:wpc="http://schemas.microsoft.com/office/word/2010/wordprocessingCanvas" xmlns:cx="http://schemas.microsoft.com/office/drawing/2014/chartex" xmlns:cx1="http://schemas.microsoft.com/office/drawing/2015/9/8/chartex" xmlns:cx2="http://schemas.microsoft.com/office/drawing/2015/10/21/chartex" xmlns:cx3="http://schemas.microsoft.com/office/drawing/2016/5/9/chartex" xmlns:cx4="http://schemas.microsoft.com/office/drawing/2016/5/10/chartex" xmlns:cx5="http://schemas.microsoft.com/office/drawing/2016/5/11/chartex" xmlns:cx6="http://schemas.microsoft.com/office/drawing/2016/5/12/chartex" xmlns:cx7="http://schemas.microsoft.com/office/drawing/2016/5/13/chartex" xmlns:cx8="http://schemas.microsoft.com/office/drawing/2016/5/14/chartex" xmlns:mc="http://schemas.openxmlformats.org/markup-compatibility/2006" xmlns:aink="http://schemas.microsoft.com/office/drawing/2016/ink" xmlns:am3d="http://schemas.microsoft.com/office/drawing/2017/model3d" xmlns:o="urn:schemas-microsoft-com:office:office" xmlns:r="http://schemas.openxmlformats.org/officeDocument/2006/relationships" xmlns:m="http://schemas.openxmlformats.org/officeDocument/2006/math" xmlns:v="urn:schemas-microsoft-com:vml" xmlns:wp14="http://schemas.microsoft.com/office/word/2010/wordprocessingDrawing" xmlns:wp="http://schemas.openxmlformats.org/drawingml/2006/wordprocessingDrawing" xmlns:w10="urn:schemas-microsoft-com:office:word" xmlns:w="http://schemas.openxmlformats.org/wordprocessingml/2006/main" xmlns:w14="http://schemas.microsoft.com/office/word/2010/wordml" xmlns:w15="http://schemas.microsoft.com/office/word/2012/wordml" xmlns:w16cid="http://schemas.microsoft.com/office/word/2016/wordml/cid" xmlns:w16se="http://schemas.microsoft.com/office/word/2015/wordml/symex" xmlns:wpg="http://schemas.microsoft.com/office/word/2010/wordprocessingGroup" xmlns:wpi="http://schemas.microsoft.com/office/word/2010/wordprocessingInk" xmlns:wne="http://schemas.microsoft.com/office/word/2006/wordml" xmlns:wps="http://schemas.microsoft.com/office/word/2010/wordprocessingShape" mc:Ignorable="w14 w15 w16se w16cid wp14">
   <w:docParts>
     <w:docPart>
       <w:docPartPr>
@@ -5245,7 +5835,7 @@
             <w:rPr>
               <w:rFonts w:asciiTheme="majorHAnsi" w:eastAsiaTheme="majorEastAsia" w:hAnsiTheme="majorHAnsi" w:cstheme="majorBidi"/>
               <w:caps/>
-              <w:color w:val="5B9BD5" w:themeColor="accent1"/>
+              <w:color w:val="4472C4" w:themeColor="accent1"/>
               <w:sz w:val="80"/>
               <w:szCs w:val="80"/>
               <w:lang w:val="fr-FR"/>
@@ -5277,7 +5867,7 @@
           </w:pPr>
           <w:r>
             <w:rPr>
-              <w:color w:val="5B9BD5" w:themeColor="accent1"/>
+              <w:color w:val="4472C4" w:themeColor="accent1"/>
               <w:sz w:val="28"/>
               <w:szCs w:val="28"/>
               <w:lang w:val="fr-FR"/>
@@ -5287,12 +5877,42 @@
         </w:p>
       </w:docPartBody>
     </w:docPart>
+    <w:docPart>
+      <w:docPartPr>
+        <w:name w:val="861CB5BA7BE84095A8C4F91C708F740F"/>
+        <w:category>
+          <w:name w:val="Général"/>
+          <w:gallery w:val="placeholder"/>
+        </w:category>
+        <w:types>
+          <w:type w:val="bbPlcHdr"/>
+        </w:types>
+        <w:behaviors>
+          <w:behavior w:val="content"/>
+        </w:behaviors>
+        <w:guid w:val="{D331B74A-D867-4C35-B10E-BDD24C8AD3BE}"/>
+      </w:docPartPr>
+      <w:docPartBody>
+        <w:p>
+          <w:pPr>
+            <w:pStyle w:val="861CB5BA7BE84095A8C4F91C708F740F"/>
+          </w:pPr>
+          <w:r>
+            <w:rPr>
+              <w:color w:val="4472C4" w:themeColor="accent1"/>
+              <w:lang w:val="fr-FR"/>
+            </w:rPr>
+            <w:t>[Titre du document]</w:t>
+          </w:r>
+        </w:p>
+      </w:docPartBody>
+    </w:docPart>
   </w:docParts>
 </w:glossaryDocument>
 </file>
 
 <file path=word/glossary/fontTable.xml><?xml version="1.0" encoding="utf-8"?>
-<w:fonts xmlns:mc="http://schemas.openxmlformats.org/markup-compatibility/2006" xmlns:r="http://schemas.openxmlformats.org/officeDocument/2006/relationships" xmlns:w="http://schemas.openxmlformats.org/wordprocessingml/2006/main" xmlns:w14="http://schemas.microsoft.com/office/word/2010/wordml" xmlns:w15="http://schemas.microsoft.com/office/word/2012/wordml" xmlns:w16se="http://schemas.microsoft.com/office/word/2015/wordml/symex" mc:Ignorable="w14 w15 w16se">
+<w:fonts xmlns:mc="http://schemas.openxmlformats.org/markup-compatibility/2006" xmlns:r="http://schemas.openxmlformats.org/officeDocument/2006/relationships" xmlns:w="http://schemas.openxmlformats.org/wordprocessingml/2006/main" xmlns:w14="http://schemas.microsoft.com/office/word/2010/wordml" xmlns:w15="http://schemas.microsoft.com/office/word/2012/wordml" xmlns:w16cid="http://schemas.microsoft.com/office/word/2016/wordml/cid" xmlns:w16se="http://schemas.microsoft.com/office/word/2015/wordml/symex" mc:Ignorable="w14 w15 w16se w16cid">
   <w:font w:name="Symbol">
     <w:panose1 w:val="05050102010706020507"/>
     <w:charset w:val="02"/>
@@ -5333,20 +5953,20 @@
     <w:charset w:val="00"/>
     <w:family w:val="swiss"/>
     <w:pitch w:val="variable"/>
-    <w:sig w:usb0="A00002EF" w:usb1="4000207B" w:usb2="00000000" w:usb3="00000000" w:csb0="0000019F" w:csb1="00000000"/>
+    <w:sig w:usb0="A00002EF" w:usb1="4000207B" w:usb2="00000000" w:usb3="00000000" w:csb0="0000009F" w:csb1="00000000"/>
   </w:font>
   <w:font w:name="Segoe UI">
     <w:panose1 w:val="020B0502040204020203"/>
     <w:charset w:val="00"/>
     <w:family w:val="swiss"/>
     <w:pitch w:val="variable"/>
-    <w:sig w:usb0="E10022FF" w:usb1="C000E47F" w:usb2="00000029" w:usb3="00000000" w:csb0="000001DF" w:csb1="00000000"/>
+    <w:sig w:usb0="E4002EFF" w:usb1="C000E47F" w:usb2="00000009" w:usb3="00000000" w:csb0="000001FF" w:csb1="00000000"/>
   </w:font>
 </w:fonts>
 </file>
 
 <file path=word/glossary/settings.xml><?xml version="1.0" encoding="utf-8"?>
-<w:settings xmlns:mc="http://schemas.openxmlformats.org/markup-compatibility/2006" xmlns:o="urn:schemas-microsoft-com:office:office" xmlns:r="http://schemas.openxmlformats.org/officeDocument/2006/relationships" xmlns:m="http://schemas.openxmlformats.org/officeDocument/2006/math" xmlns:v="urn:schemas-microsoft-com:vml" xmlns:w10="urn:schemas-microsoft-com:office:word" xmlns:w="http://schemas.openxmlformats.org/wordprocessingml/2006/main" xmlns:w14="http://schemas.microsoft.com/office/word/2010/wordml" xmlns:w15="http://schemas.microsoft.com/office/word/2012/wordml" xmlns:w16se="http://schemas.microsoft.com/office/word/2015/wordml/symex" xmlns:sl="http://schemas.openxmlformats.org/schemaLibrary/2006/main" mc:Ignorable="w14 w15 w16se">
+<w:settings xmlns:mc="http://schemas.openxmlformats.org/markup-compatibility/2006" xmlns:o="urn:schemas-microsoft-com:office:office" xmlns:r="http://schemas.openxmlformats.org/officeDocument/2006/relationships" xmlns:m="http://schemas.openxmlformats.org/officeDocument/2006/math" xmlns:v="urn:schemas-microsoft-com:vml" xmlns:w10="urn:schemas-microsoft-com:office:word" xmlns:w="http://schemas.openxmlformats.org/wordprocessingml/2006/main" xmlns:w14="http://schemas.microsoft.com/office/word/2010/wordml" xmlns:w15="http://schemas.microsoft.com/office/word/2012/wordml" xmlns:w16cid="http://schemas.microsoft.com/office/word/2016/wordml/cid" xmlns:w16se="http://schemas.microsoft.com/office/word/2015/wordml/symex" xmlns:sl="http://schemas.openxmlformats.org/schemaLibrary/2006/main" mc:Ignorable="w14 w15 w16se w16cid">
   <w:view w:val="normal"/>
   <w:defaultTabStop w:val="708"/>
   <w:hyphenationZone w:val="425"/>
@@ -5358,12 +5978,15 @@
     <w:compatSetting w:name="enableOpenTypeFeatures" w:uri="http://schemas.microsoft.com/office/word" w:val="1"/>
     <w:compatSetting w:name="doNotFlipMirrorIndents" w:uri="http://schemas.microsoft.com/office/word" w:val="1"/>
     <w:compatSetting w:name="differentiateMultirowTableHeaders" w:uri="http://schemas.microsoft.com/office/word" w:val="1"/>
+    <w:compatSetting w:name="useWord2013TrackBottomHyphenation" w:uri="http://schemas.microsoft.com/office/word" w:val="1"/>
   </w:compat>
   <w:rsids>
     <w:rsidRoot w:val="000170C1"/>
     <w:rsid w:val="000170C1"/>
     <w:rsid w:val="00536928"/>
+    <w:rsid w:val="005D6D5F"/>
     <w:rsid w:val="006A1F1D"/>
+    <w:rsid w:val="006B24EF"/>
     <w:rsid w:val="00BA4D7B"/>
     <w:rsid w:val="00DE7D24"/>
     <w:rsid w:val="00E9394E"/>
@@ -5391,7 +6014,7 @@
 </file>
 
 <file path=word/glossary/styles.xml><?xml version="1.0" encoding="utf-8"?>
-<w:styles xmlns:mc="http://schemas.openxmlformats.org/markup-compatibility/2006" xmlns:r="http://schemas.openxmlformats.org/officeDocument/2006/relationships" xmlns:w="http://schemas.openxmlformats.org/wordprocessingml/2006/main" xmlns:w14="http://schemas.microsoft.com/office/word/2010/wordml" xmlns:w15="http://schemas.microsoft.com/office/word/2012/wordml" xmlns:w16se="http://schemas.microsoft.com/office/word/2015/wordml/symex" mc:Ignorable="w14 w15 w16se">
+<w:styles xmlns:mc="http://schemas.openxmlformats.org/markup-compatibility/2006" xmlns:r="http://schemas.openxmlformats.org/officeDocument/2006/relationships" xmlns:w="http://schemas.openxmlformats.org/wordprocessingml/2006/main" xmlns:w14="http://schemas.microsoft.com/office/word/2010/wordml" xmlns:w15="http://schemas.microsoft.com/office/word/2012/wordml" xmlns:w16cid="http://schemas.microsoft.com/office/word/2016/wordml/cid" xmlns:w16se="http://schemas.microsoft.com/office/word/2015/wordml/symex" mc:Ignorable="w14 w15 w16se w16cid">
   <w:docDefaults>
     <w:rPrDefault>
       <w:rPr>
@@ -5407,7 +6030,7 @@
       </w:pPr>
     </w:pPrDefault>
   </w:docDefaults>
-  <w:latentStyles w:defLockedState="0" w:defUIPriority="99" w:defSemiHidden="0" w:defUnhideWhenUsed="0" w:defQFormat="0" w:count="371">
+  <w:latentStyles w:defLockedState="0" w:defUIPriority="99" w:defSemiHidden="0" w:defUnhideWhenUsed="0" w:defQFormat="0" w:count="375">
     <w:lsdException w:name="Normal" w:uiPriority="0" w:qFormat="1"/>
     <w:lsdException w:name="heading 1" w:uiPriority="9" w:qFormat="1"/>
     <w:lsdException w:name="heading 2" w:semiHidden="1" w:uiPriority="9" w:unhideWhenUsed="1" w:qFormat="1"/>
@@ -5513,7 +6136,6 @@
     <w:lsdException w:name="HTML Sample" w:semiHidden="1" w:unhideWhenUsed="1"/>
     <w:lsdException w:name="HTML Typewriter" w:semiHidden="1" w:unhideWhenUsed="1"/>
     <w:lsdException w:name="HTML Variable" w:semiHidden="1" w:unhideWhenUsed="1"/>
-    <w:lsdException w:name="Normal Table" w:semiHidden="1" w:unhideWhenUsed="1"/>
     <w:lsdException w:name="annotation subject" w:semiHidden="1" w:unhideWhenUsed="1"/>
     <w:lsdException w:name="No List" w:semiHidden="1" w:unhideWhenUsed="1"/>
     <w:lsdException w:name="Outline List 1" w:semiHidden="1" w:unhideWhenUsed="1"/>
@@ -5557,10 +6179,8 @@
     <w:lsdException w:name="Table Elegant" w:semiHidden="1" w:unhideWhenUsed="1"/>
     <w:lsdException w:name="Table Professional" w:semiHidden="1" w:unhideWhenUsed="1"/>
     <w:lsdException w:name="Table Subtle 1" w:semiHidden="1" w:unhideWhenUsed="1"/>
-    <w:lsdException w:name="Table Subtle 2" w:semiHidden="1" w:unhideWhenUsed="1"/>
     <w:lsdException w:name="Table Web 1" w:semiHidden="1" w:unhideWhenUsed="1"/>
     <w:lsdException w:name="Table Web 2" w:semiHidden="1" w:unhideWhenUsed="1"/>
-    <w:lsdException w:name="Table Web 3" w:semiHidden="1" w:unhideWhenUsed="1"/>
     <w:lsdException w:name="Balloon Text" w:semiHidden="1" w:unhideWhenUsed="1"/>
     <w:lsdException w:name="Table Grid" w:uiPriority="39"/>
     <w:lsdException w:name="Table Theme" w:semiHidden="1" w:unhideWhenUsed="1"/>
@@ -5779,6 +6399,10 @@
     <w:lsdException w:name="List Table 5 Dark Accent 6" w:uiPriority="50"/>
     <w:lsdException w:name="List Table 6 Colorful Accent 6" w:uiPriority="51"/>
     <w:lsdException w:name="List Table 7 Colorful Accent 6" w:uiPriority="52"/>
+    <w:lsdException w:name="Mention" w:semiHidden="1" w:unhideWhenUsed="1"/>
+    <w:lsdException w:name="Smart Hyperlink" w:semiHidden="1" w:unhideWhenUsed="1"/>
+    <w:lsdException w:name="Hashtag" w:semiHidden="1" w:unhideWhenUsed="1"/>
+    <w:lsdException w:name="Unresolved Mention" w:semiHidden="1" w:unhideWhenUsed="1"/>
   </w:latentStyles>
   <w:style w:type="paragraph" w:default="1" w:styleId="Normal">
     <w:name w:val="Normal"/>
@@ -5819,11 +6443,23 @@
     <w:name w:val="BF493836F8D341DD8FF603DB9528C6EE"/>
     <w:rsid w:val="000170C1"/>
   </w:style>
+  <w:style w:type="paragraph" w:customStyle="1" w:styleId="0F76DD7C001349BBB52CAC8D09E65618">
+    <w:name w:val="0F76DD7C001349BBB52CAC8D09E65618"/>
+    <w:rsid w:val="005D6D5F"/>
+  </w:style>
+  <w:style w:type="paragraph" w:customStyle="1" w:styleId="231EB6E977D640EB869E0ED7924575B4">
+    <w:name w:val="231EB6E977D640EB869E0ED7924575B4"/>
+    <w:rsid w:val="005D6D5F"/>
+  </w:style>
+  <w:style w:type="paragraph" w:customStyle="1" w:styleId="861CB5BA7BE84095A8C4F91C708F740F">
+    <w:name w:val="861CB5BA7BE84095A8C4F91C708F740F"/>
+    <w:rsid w:val="005D6D5F"/>
+  </w:style>
 </w:styles>
 </file>
 
 <file path=word/glossary/webSettings.xml><?xml version="1.0" encoding="utf-8"?>
-<w:webSettings xmlns:mc="http://schemas.openxmlformats.org/markup-compatibility/2006" xmlns:r="http://schemas.openxmlformats.org/officeDocument/2006/relationships" xmlns:w="http://schemas.openxmlformats.org/wordprocessingml/2006/main" xmlns:w14="http://schemas.microsoft.com/office/word/2010/wordml" xmlns:w15="http://schemas.microsoft.com/office/word/2012/wordml" xmlns:w16se="http://schemas.microsoft.com/office/word/2015/wordml/symex" mc:Ignorable="w14 w15 w16se">
+<w:webSettings xmlns:mc="http://schemas.openxmlformats.org/markup-compatibility/2006" xmlns:r="http://schemas.openxmlformats.org/officeDocument/2006/relationships" xmlns:w="http://schemas.openxmlformats.org/wordprocessingml/2006/main" xmlns:w14="http://schemas.microsoft.com/office/word/2010/wordml" xmlns:w15="http://schemas.microsoft.com/office/word/2012/wordml" xmlns:w16cid="http://schemas.microsoft.com/office/word/2016/wordml/cid" xmlns:w16se="http://schemas.microsoft.com/office/word/2015/wordml/symex" mc:Ignorable="w14 w15 w16se w16cid">
   <w:optimizeForBrowser/>
   <w:allowPNG/>
 </w:webSettings>
@@ -6095,7 +6731,7 @@
 </file>
 
 <file path=customXml/itemProps1.xml><?xml version="1.0" encoding="utf-8"?>
-<ds:datastoreItem xmlns:ds="http://schemas.openxmlformats.org/officeDocument/2006/customXml" ds:itemID="{976CBF62-8F5B-4CA5-A0A2-619F1A85A89B}">
+<ds:datastoreItem xmlns:ds="http://schemas.openxmlformats.org/officeDocument/2006/customXml" ds:itemID="{A08F25B8-2ED4-4A07-8553-0F88B2462C93}">
   <ds:schemaRefs>
     <ds:schemaRef ds:uri="http://schemas.openxmlformats.org/officeDocument/2006/bibliography"/>
   </ds:schemaRefs>

</xml_diff>